<commit_message>
Added solution of question 2 and 3
</commit_message>
<xml_diff>
--- a/Assignment1-Report/FA19-BSE-014-042-TSE-A1.docx
+++ b/Assignment1-Report/FA19-BSE-014-042-TSE-A1.docx
@@ -19,7 +19,9 @@
       </w:sdtPr>
       <w:sdtEndPr>
         <w:rPr>
+          <w:rFonts w:ascii="Times New Roman" w:eastAsia="Times New Roman" w:hAnsi="Times New Roman" w:cs="Times New Roman"/>
           <w:color w:val="auto"/>
+          <w:lang w:eastAsia="en-GB"/>
         </w:rPr>
       </w:sdtEndPr>
       <w:sdtContent>
@@ -53,7 +55,7 @@
                         <pic:cNvPicPr/>
                       </pic:nvPicPr>
                       <pic:blipFill>
-                        <a:blip r:embed="rId6" cstate="print">
+                        <a:blip r:embed="rId7" cstate="print">
                           <a:duotone>
                             <a:schemeClr val="accent1">
                               <a:shade val="45000"/>
@@ -573,7 +575,7 @@
                         <pic:cNvPicPr/>
                       </pic:nvPicPr>
                       <pic:blipFill>
-                        <a:blip r:embed="rId7" cstate="print">
+                        <a:blip r:embed="rId8" cstate="print">
                           <a:duotone>
                             <a:schemeClr val="accent1">
                               <a:shade val="45000"/>
@@ -607,57 +609,7 @@
             </w:drawing>
           </w:r>
         </w:p>
-        <w:p>
-          <w:r>
-            <w:br w:type="page"/>
-          </w:r>
-        </w:p>
-      </w:sdtContent>
-    </w:sdt>
-    <w:sdt>
-      <w:sdtPr>
-        <w:rPr>
-          <w:rFonts w:asciiTheme="minorHAnsi" w:eastAsiaTheme="minorHAnsi" w:hAnsiTheme="minorHAnsi" w:cstheme="minorBidi"/>
-          <w:b w:val="0"/>
-          <w:bCs w:val="0"/>
-          <w:color w:val="auto"/>
-          <w:sz w:val="24"/>
-          <w:szCs w:val="24"/>
-          <w:lang w:val="en-PK"/>
-        </w:rPr>
-        <w:id w:val="1894767928"/>
-        <w:docPartObj>
-          <w:docPartGallery w:val="Table of Contents"/>
-          <w:docPartUnique/>
-        </w:docPartObj>
-      </w:sdtPr>
-      <w:sdtEndPr>
-        <w:rPr>
-          <w:noProof/>
-        </w:rPr>
-      </w:sdtEndPr>
-      <w:sdtContent>
-        <w:p>
-          <w:pPr>
-            <w:pStyle w:val="TOCHeading"/>
-          </w:pPr>
-          <w:r>
-            <w:t>Table of Contents</w:t>
-          </w:r>
-        </w:p>
-        <w:p>
-          <w:fldSimple w:instr=" TOC \o &quot;1-3&quot; \h \z \u ">
-            <w:r>
-              <w:rPr>
-                <w:b/>
-                <w:bCs/>
-                <w:noProof/>
-                <w:lang w:val="en-GB"/>
-              </w:rPr>
-              <w:t>No table of contents entries found.</w:t>
-            </w:r>
-          </w:fldSimple>
-        </w:p>
+        <w:p/>
       </w:sdtContent>
     </w:sdt>
     <w:p/>
@@ -683,48 +635,1944 @@
     <w:p/>
     <w:p/>
     <w:p/>
-    <w:p/>
-    <w:p/>
-    <w:p/>
-    <w:p/>
-    <w:p/>
-    <w:p/>
-    <w:p/>
-    <w:p/>
-    <w:p/>
-    <w:p/>
-    <w:p/>
-    <w:p/>
-    <w:p/>
-    <w:p/>
-    <w:p/>
-    <w:p/>
-    <w:p/>
-    <w:p/>
-    <w:p/>
-    <w:p/>
-    <w:p/>
-    <w:p/>
-    <w:p>
-      <w:pPr>
-        <w:rPr>
+    <w:p>
+      <w:pPr>
+        <w:pStyle w:val="Heading1"/>
+        <w:rPr>
+          <w:rFonts w:ascii="Times" w:hAnsi="Times"/>
+          <w:b/>
+          <w:bCs/>
+          <w:color w:val="000000" w:themeColor="text1"/>
+          <w:lang w:val="en-US"/>
+        </w:rPr>
+      </w:pPr>
+      <w:r>
+        <w:rPr>
+          <w:rFonts w:ascii="Times" w:hAnsi="Times"/>
+          <w:b/>
+          <w:bCs/>
+          <w:color w:val="000000" w:themeColor="text1"/>
+          <w:lang w:val="en-US"/>
+        </w:rPr>
+        <w:lastRenderedPageBreak/>
+        <w:t>Question: 1</w:t>
+      </w:r>
+    </w:p>
+    <w:p>
+      <w:pPr>
+        <w:rPr>
+          <w:lang w:val="en-US"/>
+        </w:rPr>
+      </w:pPr>
+    </w:p>
+    <w:p>
+      <w:pPr>
+        <w:pStyle w:val="Heading1"/>
+        <w:jc w:val="center"/>
+        <w:rPr>
+          <w:rFonts w:ascii="Times" w:hAnsi="Times"/>
+          <w:b/>
+          <w:bCs/>
+          <w:color w:val="000000" w:themeColor="text1"/>
+          <w:lang w:val="en-US"/>
+        </w:rPr>
+      </w:pPr>
+      <w:r>
+        <w:rPr>
+          <w:rFonts w:ascii="Times" w:hAnsi="Times"/>
+          <w:b/>
+          <w:bCs/>
+          <w:color w:val="000000" w:themeColor="text1"/>
+          <w:lang w:val="en-US"/>
+        </w:rPr>
+        <w:t xml:space="preserve">Question: </w:t>
+      </w:r>
+      <w:r>
+        <w:rPr>
+          <w:rFonts w:ascii="Times" w:hAnsi="Times"/>
+          <w:b/>
+          <w:bCs/>
+          <w:color w:val="000000" w:themeColor="text1"/>
+          <w:lang w:val="en-US"/>
+        </w:rPr>
+        <w:t>2</w:t>
+      </w:r>
+    </w:p>
+    <w:p>
+      <w:pPr>
+        <w:jc w:val="center"/>
+        <w:rPr>
+          <w:rFonts w:ascii="Arial" w:hAnsi="Arial" w:cs="Arial"/>
+          <w:color w:val="000000"/>
+        </w:rPr>
+      </w:pPr>
+      <w:r>
+        <w:rPr>
+          <w:rFonts w:ascii="Arial" w:hAnsi="Arial" w:cs="Arial"/>
+          <w:color w:val="000000"/>
+        </w:rPr>
+        <w:t>Use PMD to help identify potential coding errors and customize the rules you use to make sure only pertinent rules are applied to your source code.</w:t>
+      </w:r>
+    </w:p>
+    <w:p>
+      <w:pPr>
+        <w:rPr>
+          <w:rFonts w:ascii="Arial" w:hAnsi="Arial" w:cs="Arial"/>
+          <w:color w:val="000000"/>
+          <w:lang w:val="en-US"/>
+        </w:rPr>
+      </w:pPr>
+    </w:p>
+    <w:p>
+      <w:pPr>
+        <w:rPr>
+          <w:i/>
+          <w:iCs/>
+          <w:sz w:val="22"/>
+          <w:szCs w:val="22"/>
+          <w:lang w:val="en-US"/>
+        </w:rPr>
+      </w:pPr>
+      <w:r>
+        <w:rPr>
+          <w:b/>
+          <w:bCs/>
+          <w:lang w:val="en-US"/>
+        </w:rPr>
+        <w:t>File on which we apply</w:t>
+      </w:r>
+      <w:r>
+        <w:rPr>
+          <w:b/>
+          <w:bCs/>
+          <w:lang w:val="en-US"/>
+        </w:rPr>
+        <w:t xml:space="preserve"> PMD</w:t>
+      </w:r>
+      <w:r>
+        <w:rPr>
+          <w:lang w:val="en-US"/>
+        </w:rPr>
+        <w:t xml:space="preserve">: </w:t>
+      </w:r>
+      <w:r>
+        <w:rPr>
+          <w:i/>
+          <w:iCs/>
+          <w:sz w:val="22"/>
+          <w:szCs w:val="22"/>
+          <w:lang w:val="en-US"/>
+        </w:rPr>
+        <w:t>SmartRestaurant/app/src/main/java/wasif/fyp/smartrestaurant/IntroLocationActivity.java</w:t>
+      </w:r>
+    </w:p>
+    <w:p>
+      <w:pPr>
+        <w:rPr>
+          <w:i/>
+          <w:iCs/>
+          <w:sz w:val="22"/>
+          <w:szCs w:val="22"/>
+          <w:lang w:val="en-US"/>
+        </w:rPr>
+      </w:pPr>
+    </w:p>
+    <w:p>
+      <w:pPr>
+        <w:rPr>
+          <w:i/>
+          <w:iCs/>
+          <w:sz w:val="22"/>
+          <w:szCs w:val="22"/>
+          <w:lang w:val="en-US"/>
+        </w:rPr>
+      </w:pPr>
+      <w:r>
+        <w:rPr>
+          <w:b/>
+          <w:bCs/>
+          <w:sz w:val="22"/>
+          <w:szCs w:val="22"/>
+          <w:lang w:val="en-US"/>
+        </w:rPr>
+        <w:t xml:space="preserve">IDE used: </w:t>
+      </w:r>
+      <w:r>
+        <w:rPr>
+          <w:i/>
+          <w:iCs/>
+          <w:sz w:val="22"/>
+          <w:szCs w:val="22"/>
+          <w:lang w:val="en-US"/>
+        </w:rPr>
+        <w:t>IntelliJ Idea</w:t>
+      </w:r>
+    </w:p>
+    <w:p>
+      <w:pPr>
+        <w:rPr>
+          <w:i/>
+          <w:iCs/>
+          <w:sz w:val="22"/>
+          <w:szCs w:val="22"/>
+          <w:lang w:val="en-US"/>
+        </w:rPr>
+      </w:pPr>
+    </w:p>
+    <w:p>
+      <w:pPr>
+        <w:pStyle w:val="NormalWeb"/>
+        <w:numPr>
+          <w:ilvl w:val="0"/>
+          <w:numId w:val="5"/>
+        </w:numPr>
+        <w:spacing w:before="0" w:beforeAutospacing="0" w:after="160" w:afterAutospacing="0"/>
+        <w:textAlignment w:val="baseline"/>
+        <w:rPr>
+          <w:rFonts w:ascii="Arial" w:hAnsi="Arial" w:cs="Arial"/>
+          <w:b/>
+          <w:bCs/>
+          <w:color w:val="000000"/>
+          <w:sz w:val="22"/>
+          <w:szCs w:val="22"/>
+        </w:rPr>
+      </w:pPr>
+      <w:r>
+        <w:rPr>
+          <w:rFonts w:ascii="Arial" w:hAnsi="Arial" w:cs="Arial"/>
+          <w:b/>
+          <w:bCs/>
+          <w:color w:val="000000"/>
+          <w:sz w:val="22"/>
+          <w:szCs w:val="22"/>
+          <w:shd w:val="clear" w:color="auto" w:fill="FFFFFF"/>
+        </w:rPr>
+        <w:t>Create &amp; view code issues directly from your editor</w:t>
+      </w:r>
+      <w:r>
+        <w:rPr>
+          <w:rFonts w:ascii="Arial" w:hAnsi="Arial" w:cs="Arial"/>
+          <w:b/>
+          <w:bCs/>
+          <w:color w:val="000000"/>
+          <w:sz w:val="22"/>
+          <w:szCs w:val="22"/>
+          <w:shd w:val="clear" w:color="auto" w:fill="FFFFFF"/>
+          <w:lang w:val="en-US"/>
+        </w:rPr>
+        <w:t>:</w:t>
+      </w:r>
+    </w:p>
+    <w:p>
+      <w:pPr>
+        <w:pStyle w:val="NormalWeb"/>
+        <w:spacing w:before="0" w:beforeAutospacing="0" w:after="160" w:afterAutospacing="0"/>
+        <w:textAlignment w:val="baseline"/>
+        <w:rPr>
+          <w:rFonts w:ascii="Arial" w:hAnsi="Arial" w:cs="Arial"/>
+          <w:color w:val="000000"/>
+          <w:sz w:val="22"/>
+          <w:szCs w:val="22"/>
+        </w:rPr>
+      </w:pPr>
+      <w:r>
+        <w:rPr>
+          <w:rFonts w:ascii="Arial" w:hAnsi="Arial" w:cs="Arial"/>
+          <w:color w:val="000000"/>
+          <w:sz w:val="22"/>
+          <w:szCs w:val="22"/>
+          <w:shd w:val="clear" w:color="auto" w:fill="FFFFFF"/>
+          <w:lang w:val="en-US"/>
+        </w:rPr>
+        <w:t>Code issue after Appling PMD:</w:t>
+      </w:r>
+    </w:p>
+    <w:p>
+      <w:pPr>
+        <w:pStyle w:val="NormalWeb"/>
+        <w:spacing w:before="0" w:beforeAutospacing="0" w:after="160" w:afterAutospacing="0"/>
+        <w:textAlignment w:val="baseline"/>
+        <w:rPr>
+          <w:rFonts w:ascii="Arial" w:hAnsi="Arial" w:cs="Arial"/>
+          <w:b/>
+          <w:bCs/>
+          <w:color w:val="000000"/>
+          <w:sz w:val="22"/>
+          <w:szCs w:val="22"/>
+        </w:rPr>
+      </w:pPr>
+      <w:r>
+        <w:rPr>
+          <w:rFonts w:ascii="Arial" w:hAnsi="Arial" w:cs="Arial"/>
+          <w:b/>
+          <w:bCs/>
+          <w:color w:val="000000"/>
+          <w:sz w:val="22"/>
+          <w:szCs w:val="22"/>
+        </w:rPr>
+        <w:drawing>
+          <wp:inline distT="0" distB="0" distL="0" distR="0" wp14:anchorId="211FEE54" wp14:editId="5DACDE9F">
+            <wp:extent cx="5731510" cy="3582035"/>
+            <wp:effectExtent l="0" t="0" r="0" b="0"/>
+            <wp:docPr id="4" name="Picture 4" descr="Text&#10;&#10;Description automatically generated"/>
+            <wp:cNvGraphicFramePr>
+              <a:graphicFrameLocks xmlns:a="http://schemas.openxmlformats.org/drawingml/2006/main" noChangeAspect="1"/>
+            </wp:cNvGraphicFramePr>
+            <a:graphic xmlns:a="http://schemas.openxmlformats.org/drawingml/2006/main">
+              <a:graphicData uri="http://schemas.openxmlformats.org/drawingml/2006/picture">
+                <pic:pic xmlns:pic="http://schemas.openxmlformats.org/drawingml/2006/picture">
+                  <pic:nvPicPr>
+                    <pic:cNvPr id="4" name="Picture 4" descr="Text&#10;&#10;Description automatically generated"/>
+                    <pic:cNvPicPr/>
+                  </pic:nvPicPr>
+                  <pic:blipFill>
+                    <a:blip r:embed="rId9"/>
+                    <a:stretch>
+                      <a:fillRect/>
+                    </a:stretch>
+                  </pic:blipFill>
+                  <pic:spPr>
+                    <a:xfrm>
+                      <a:off x="0" y="0"/>
+                      <a:ext cx="5731510" cy="3582035"/>
+                    </a:xfrm>
+                    <a:prstGeom prst="rect">
+                      <a:avLst/>
+                    </a:prstGeom>
+                  </pic:spPr>
+                </pic:pic>
+              </a:graphicData>
+            </a:graphic>
+          </wp:inline>
+        </w:drawing>
+      </w:r>
+    </w:p>
+    <w:p>
+      <w:pPr>
+        <w:pStyle w:val="NormalWeb"/>
+        <w:numPr>
+          <w:ilvl w:val="0"/>
+          <w:numId w:val="5"/>
+        </w:numPr>
+        <w:spacing w:before="0" w:beforeAutospacing="0" w:after="160" w:afterAutospacing="0"/>
+        <w:textAlignment w:val="baseline"/>
+        <w:rPr>
+          <w:rFonts w:ascii="Arial" w:hAnsi="Arial" w:cs="Arial"/>
+          <w:b/>
+          <w:bCs/>
+          <w:color w:val="000000"/>
+          <w:sz w:val="22"/>
+          <w:szCs w:val="22"/>
+        </w:rPr>
+      </w:pPr>
+      <w:r>
+        <w:rPr>
+          <w:rFonts w:ascii="Arial" w:hAnsi="Arial" w:cs="Arial"/>
+          <w:b/>
+          <w:bCs/>
+          <w:color w:val="000000"/>
+          <w:sz w:val="22"/>
+          <w:szCs w:val="22"/>
+          <w:shd w:val="clear" w:color="auto" w:fill="FFFFFF"/>
+        </w:rPr>
+        <w:t>Track &amp; prioritize code improvements like technical debt</w:t>
+      </w:r>
+    </w:p>
+    <w:p>
+      <w:pPr>
+        <w:pStyle w:val="NormalWeb"/>
+        <w:spacing w:before="0" w:beforeAutospacing="0" w:after="160" w:afterAutospacing="0"/>
+        <w:textAlignment w:val="baseline"/>
+        <w:rPr>
+          <w:rFonts w:ascii="Arial" w:hAnsi="Arial" w:cs="Arial"/>
+          <w:b/>
+          <w:bCs/>
+          <w:color w:val="000000"/>
+          <w:sz w:val="22"/>
+          <w:szCs w:val="22"/>
+        </w:rPr>
+      </w:pPr>
+      <w:r>
+        <w:rPr>
+          <w:rFonts w:ascii="Arial" w:hAnsi="Arial" w:cs="Arial"/>
+          <w:b/>
+          <w:bCs/>
+          <w:color w:val="000000"/>
+          <w:sz w:val="22"/>
+          <w:szCs w:val="22"/>
+        </w:rPr>
+        <w:drawing>
+          <wp:inline distT="0" distB="0" distL="0" distR="0" wp14:anchorId="10B8DC79" wp14:editId="336993EA">
+            <wp:extent cx="5731510" cy="1786890"/>
+            <wp:effectExtent l="0" t="0" r="0" b="3810"/>
+            <wp:docPr id="5" name="Picture 5"/>
+            <wp:cNvGraphicFramePr>
+              <a:graphicFrameLocks xmlns:a="http://schemas.openxmlformats.org/drawingml/2006/main" noChangeAspect="1"/>
+            </wp:cNvGraphicFramePr>
+            <a:graphic xmlns:a="http://schemas.openxmlformats.org/drawingml/2006/main">
+              <a:graphicData uri="http://schemas.openxmlformats.org/drawingml/2006/picture">
+                <pic:pic xmlns:pic="http://schemas.openxmlformats.org/drawingml/2006/picture">
+                  <pic:nvPicPr>
+                    <pic:cNvPr id="1" name=""/>
+                    <pic:cNvPicPr/>
+                  </pic:nvPicPr>
+                  <pic:blipFill>
+                    <a:blip r:embed="rId10"/>
+                    <a:stretch>
+                      <a:fillRect/>
+                    </a:stretch>
+                  </pic:blipFill>
+                  <pic:spPr>
+                    <a:xfrm>
+                      <a:off x="0" y="0"/>
+                      <a:ext cx="5731510" cy="1786890"/>
+                    </a:xfrm>
+                    <a:prstGeom prst="rect">
+                      <a:avLst/>
+                    </a:prstGeom>
+                  </pic:spPr>
+                </pic:pic>
+              </a:graphicData>
+            </a:graphic>
+          </wp:inline>
+        </w:drawing>
+      </w:r>
+    </w:p>
+    <w:p>
+      <w:pPr>
+        <w:pStyle w:val="NormalWeb"/>
+        <w:spacing w:before="0" w:beforeAutospacing="0" w:after="160" w:afterAutospacing="0"/>
+        <w:textAlignment w:val="baseline"/>
+        <w:rPr>
+          <w:rFonts w:ascii="Arial" w:hAnsi="Arial" w:cs="Arial"/>
+          <w:b/>
+          <w:bCs/>
+          <w:color w:val="000000"/>
+          <w:sz w:val="22"/>
+          <w:szCs w:val="22"/>
+        </w:rPr>
+      </w:pPr>
+      <w:r>
+        <w:rPr>
+          <w:rFonts w:ascii="Arial" w:hAnsi="Arial" w:cs="Arial"/>
+          <w:b/>
+          <w:bCs/>
+          <w:color w:val="000000"/>
+          <w:sz w:val="22"/>
+          <w:szCs w:val="22"/>
+        </w:rPr>
+        <w:lastRenderedPageBreak/>
+        <w:drawing>
+          <wp:inline distT="0" distB="0" distL="0" distR="0" wp14:anchorId="2CAF4C15" wp14:editId="5A46C9CA">
+            <wp:extent cx="5731510" cy="2101850"/>
+            <wp:effectExtent l="0" t="0" r="0" b="6350"/>
+            <wp:docPr id="6" name="Picture 6"/>
+            <wp:cNvGraphicFramePr>
+              <a:graphicFrameLocks xmlns:a="http://schemas.openxmlformats.org/drawingml/2006/main" noChangeAspect="1"/>
+            </wp:cNvGraphicFramePr>
+            <a:graphic xmlns:a="http://schemas.openxmlformats.org/drawingml/2006/main">
+              <a:graphicData uri="http://schemas.openxmlformats.org/drawingml/2006/picture">
+                <pic:pic xmlns:pic="http://schemas.openxmlformats.org/drawingml/2006/picture">
+                  <pic:nvPicPr>
+                    <pic:cNvPr id="1" name=""/>
+                    <pic:cNvPicPr/>
+                  </pic:nvPicPr>
+                  <pic:blipFill>
+                    <a:blip r:embed="rId11"/>
+                    <a:stretch>
+                      <a:fillRect/>
+                    </a:stretch>
+                  </pic:blipFill>
+                  <pic:spPr>
+                    <a:xfrm>
+                      <a:off x="0" y="0"/>
+                      <a:ext cx="5731510" cy="2101850"/>
+                    </a:xfrm>
+                    <a:prstGeom prst="rect">
+                      <a:avLst/>
+                    </a:prstGeom>
+                  </pic:spPr>
+                </pic:pic>
+              </a:graphicData>
+            </a:graphic>
+          </wp:inline>
+        </w:drawing>
+      </w:r>
+    </w:p>
+    <w:p>
+      <w:pPr>
+        <w:pStyle w:val="NormalWeb"/>
+        <w:spacing w:before="0" w:beforeAutospacing="0" w:after="160" w:afterAutospacing="0"/>
+        <w:textAlignment w:val="baseline"/>
+        <w:rPr>
+          <w:rFonts w:ascii="Arial" w:hAnsi="Arial" w:cs="Arial"/>
+          <w:b/>
+          <w:bCs/>
+          <w:color w:val="000000"/>
+          <w:sz w:val="22"/>
+          <w:szCs w:val="22"/>
+        </w:rPr>
+      </w:pPr>
+    </w:p>
+    <w:p>
+      <w:pPr>
+        <w:pStyle w:val="NormalWeb"/>
+        <w:numPr>
+          <w:ilvl w:val="0"/>
+          <w:numId w:val="5"/>
+        </w:numPr>
+        <w:spacing w:before="0" w:beforeAutospacing="0" w:after="160" w:afterAutospacing="0"/>
+        <w:textAlignment w:val="baseline"/>
+        <w:rPr>
+          <w:rFonts w:ascii="Arial" w:hAnsi="Arial" w:cs="Arial"/>
+          <w:b/>
+          <w:bCs/>
+          <w:color w:val="000000"/>
+          <w:sz w:val="22"/>
+          <w:szCs w:val="22"/>
+        </w:rPr>
+      </w:pPr>
+      <w:r>
+        <w:rPr>
+          <w:rFonts w:ascii="Arial" w:hAnsi="Arial" w:cs="Arial"/>
+          <w:b/>
+          <w:bCs/>
+          <w:color w:val="000000"/>
+          <w:sz w:val="22"/>
+          <w:szCs w:val="22"/>
+          <w:shd w:val="clear" w:color="auto" w:fill="FFFFFF"/>
+        </w:rPr>
+        <w:t>Check your code quality</w:t>
+      </w:r>
+    </w:p>
+    <w:p>
+      <w:pPr>
+        <w:pStyle w:val="NormalWeb"/>
+        <w:spacing w:before="0" w:beforeAutospacing="0" w:after="160" w:afterAutospacing="0"/>
+        <w:textAlignment w:val="baseline"/>
+        <w:rPr>
+          <w:rFonts w:ascii="Arial" w:hAnsi="Arial" w:cs="Arial"/>
+          <w:b/>
+          <w:bCs/>
+          <w:color w:val="000000"/>
+          <w:sz w:val="22"/>
+          <w:szCs w:val="22"/>
+          <w:lang w:val="en-US"/>
+        </w:rPr>
+      </w:pPr>
+      <w:r>
+        <w:rPr>
+          <w:rFonts w:ascii="Arial" w:hAnsi="Arial" w:cs="Arial"/>
+          <w:color w:val="000000"/>
+          <w:sz w:val="22"/>
+          <w:szCs w:val="22"/>
+          <w:shd w:val="clear" w:color="auto" w:fill="FFFFFF"/>
+          <w:lang w:val="en-US"/>
+        </w:rPr>
+        <w:t>Code quality is not much bad because there is no critical error on this file.</w:t>
+      </w:r>
+    </w:p>
+    <w:p>
+      <w:pPr>
+        <w:pStyle w:val="NormalWeb"/>
+        <w:numPr>
+          <w:ilvl w:val="0"/>
+          <w:numId w:val="5"/>
+        </w:numPr>
+        <w:spacing w:before="0" w:beforeAutospacing="0" w:after="160" w:afterAutospacing="0"/>
+        <w:textAlignment w:val="baseline"/>
+        <w:rPr>
+          <w:rFonts w:ascii="Arial" w:hAnsi="Arial" w:cs="Arial"/>
+          <w:b/>
+          <w:bCs/>
+          <w:color w:val="000000"/>
+          <w:sz w:val="22"/>
+          <w:szCs w:val="22"/>
+        </w:rPr>
+      </w:pPr>
+      <w:r>
+        <w:rPr>
+          <w:rFonts w:ascii="Arial" w:hAnsi="Arial" w:cs="Arial"/>
+          <w:b/>
+          <w:bCs/>
+          <w:color w:val="000000"/>
+          <w:sz w:val="22"/>
+          <w:szCs w:val="22"/>
+          <w:shd w:val="clear" w:color="auto" w:fill="FFFFFF"/>
+        </w:rPr>
+        <w:t>Apply at least 3 PMD rules with the help of tool</w:t>
+      </w:r>
+    </w:p>
+    <w:p>
+      <w:pPr>
+        <w:pStyle w:val="NormalWeb"/>
+        <w:numPr>
+          <w:ilvl w:val="0"/>
+          <w:numId w:val="6"/>
+        </w:numPr>
+        <w:spacing w:before="0" w:beforeAutospacing="0" w:after="160" w:afterAutospacing="0"/>
+        <w:textAlignment w:val="baseline"/>
+        <w:rPr>
+          <w:rFonts w:ascii="Arial" w:hAnsi="Arial" w:cs="Arial"/>
+          <w:color w:val="000000"/>
+          <w:sz w:val="22"/>
+          <w:szCs w:val="22"/>
           <w:lang w:val="en-US"/>
         </w:rPr>
       </w:pPr>
       <w:proofErr w:type="spellStart"/>
       <w:r>
         <w:rPr>
+          <w:rFonts w:ascii="Arial" w:hAnsi="Arial" w:cs="Arial"/>
+          <w:color w:val="000000"/>
+          <w:sz w:val="22"/>
+          <w:szCs w:val="22"/>
+          <w:lang w:val="en-US"/>
+        </w:rPr>
+        <w:t>VariableNamingConventions</w:t>
+      </w:r>
+      <w:proofErr w:type="spellEnd"/>
+      <w:r>
+        <w:rPr>
+          <w:rFonts w:ascii="Arial" w:hAnsi="Arial" w:cs="Arial"/>
+          <w:color w:val="000000"/>
+          <w:sz w:val="22"/>
+          <w:szCs w:val="22"/>
+          <w:lang w:val="en-US"/>
+        </w:rPr>
+        <w:t xml:space="preserve"> at line 40</w:t>
+      </w:r>
+    </w:p>
+    <w:p>
+      <w:pPr>
+        <w:pStyle w:val="NormalWeb"/>
+        <w:spacing w:before="0" w:beforeAutospacing="0" w:after="160" w:afterAutospacing="0"/>
+        <w:ind w:left="720"/>
+        <w:textAlignment w:val="baseline"/>
+        <w:rPr>
+          <w:rFonts w:ascii="Arial" w:hAnsi="Arial" w:cs="Arial"/>
+          <w:color w:val="000000"/>
+          <w:sz w:val="22"/>
+          <w:szCs w:val="22"/>
+          <w:lang w:val="en-US"/>
+        </w:rPr>
+      </w:pPr>
+      <w:r>
+        <w:rPr>
+          <w:rFonts w:ascii="Arial" w:hAnsi="Arial" w:cs="Arial"/>
+          <w:color w:val="000000"/>
+          <w:sz w:val="22"/>
+          <w:szCs w:val="22"/>
+          <w:lang w:val="en-US"/>
+        </w:rPr>
+        <w:t>Solution change to:</w:t>
+      </w:r>
+    </w:p>
+    <w:p>
+      <w:pPr>
+        <w:pStyle w:val="NormalWeb"/>
+        <w:spacing w:before="0" w:beforeAutospacing="0" w:after="160" w:afterAutospacing="0"/>
+        <w:ind w:left="720" w:firstLine="720"/>
+        <w:textAlignment w:val="baseline"/>
+        <w:rPr>
+          <w:rFonts w:ascii="Arial" w:hAnsi="Arial" w:cs="Arial"/>
+          <w:color w:val="000000"/>
+          <w:sz w:val="22"/>
+          <w:szCs w:val="22"/>
+          <w:lang w:val="en-US"/>
+        </w:rPr>
+      </w:pPr>
+      <w:r>
+        <w:rPr>
+          <w:rFonts w:ascii="Arial" w:hAnsi="Arial" w:cs="Arial"/>
+          <w:color w:val="000000"/>
+          <w:sz w:val="22"/>
+          <w:szCs w:val="22"/>
+          <w:lang w:val="en-US"/>
+        </w:rPr>
+        <w:t xml:space="preserve"> </w:t>
+      </w:r>
+      <w:r>
+        <w:rPr>
+          <w:rFonts w:ascii="Arial" w:hAnsi="Arial" w:cs="Arial"/>
+          <w:color w:val="000000"/>
+          <w:sz w:val="22"/>
+          <w:szCs w:val="22"/>
+          <w:lang w:val="en-US"/>
+        </w:rPr>
+        <w:t xml:space="preserve">private </w:t>
+      </w:r>
+      <w:proofErr w:type="spellStart"/>
+      <w:r>
+        <w:rPr>
+          <w:rFonts w:ascii="Arial" w:hAnsi="Arial" w:cs="Arial"/>
+          <w:color w:val="000000"/>
+          <w:sz w:val="22"/>
+          <w:szCs w:val="22"/>
+          <w:lang w:val="en-US"/>
+        </w:rPr>
+        <w:t>EditText</w:t>
+      </w:r>
+      <w:proofErr w:type="spellEnd"/>
+      <w:r>
+        <w:rPr>
+          <w:rFonts w:ascii="Arial" w:hAnsi="Arial" w:cs="Arial"/>
+          <w:color w:val="000000"/>
+          <w:sz w:val="22"/>
+          <w:szCs w:val="22"/>
+          <w:lang w:val="en-US"/>
+        </w:rPr>
+        <w:t xml:space="preserve"> password;</w:t>
+      </w:r>
+      <w:r>
+        <w:rPr>
+          <w:rFonts w:ascii="Arial" w:hAnsi="Arial" w:cs="Arial"/>
+          <w:color w:val="000000"/>
+          <w:sz w:val="22"/>
+          <w:szCs w:val="22"/>
+          <w:lang w:val="en-US"/>
+        </w:rPr>
+        <w:t xml:space="preserve"> // at line 40</w:t>
+      </w:r>
+    </w:p>
+    <w:p>
+      <w:pPr>
+        <w:pStyle w:val="NormalWeb"/>
+        <w:spacing w:before="0" w:beforeAutospacing="0" w:after="160" w:afterAutospacing="0"/>
+        <w:ind w:left="720" w:firstLine="720"/>
+        <w:textAlignment w:val="baseline"/>
+        <w:rPr>
+          <w:rFonts w:ascii="Arial" w:hAnsi="Arial" w:cs="Arial"/>
+          <w:color w:val="000000"/>
+          <w:sz w:val="22"/>
+          <w:szCs w:val="22"/>
+          <w:lang w:val="en-US"/>
+        </w:rPr>
+      </w:pPr>
+      <w:r>
+        <w:rPr>
+          <w:rFonts w:ascii="Arial" w:hAnsi="Arial" w:cs="Arial"/>
+          <w:color w:val="000000"/>
+          <w:sz w:val="22"/>
+          <w:szCs w:val="22"/>
+          <w:lang w:val="en-US"/>
+        </w:rPr>
+        <w:t xml:space="preserve"> </w:t>
+      </w:r>
+      <w:r>
+        <w:rPr>
+          <w:rFonts w:ascii="Arial" w:hAnsi="Arial" w:cs="Arial"/>
+          <w:color w:val="000000"/>
+          <w:sz w:val="22"/>
+          <w:szCs w:val="22"/>
+          <w:lang w:val="en-US"/>
+        </w:rPr>
+        <w:t xml:space="preserve">password = </w:t>
+      </w:r>
+      <w:proofErr w:type="spellStart"/>
+      <w:r>
+        <w:rPr>
+          <w:rFonts w:ascii="Arial" w:hAnsi="Arial" w:cs="Arial"/>
+          <w:color w:val="000000"/>
+          <w:sz w:val="22"/>
+          <w:szCs w:val="22"/>
+          <w:lang w:val="en-US"/>
+        </w:rPr>
+        <w:t>findViewById</w:t>
+      </w:r>
+      <w:proofErr w:type="spellEnd"/>
+      <w:r>
+        <w:rPr>
+          <w:rFonts w:ascii="Arial" w:hAnsi="Arial" w:cs="Arial"/>
+          <w:color w:val="000000"/>
+          <w:sz w:val="22"/>
+          <w:szCs w:val="22"/>
+          <w:lang w:val="en-US"/>
+        </w:rPr>
+        <w:t>(</w:t>
+      </w:r>
+      <w:proofErr w:type="spellStart"/>
+      <w:r>
+        <w:rPr>
+          <w:rFonts w:ascii="Arial" w:hAnsi="Arial" w:cs="Arial"/>
+          <w:color w:val="000000"/>
+          <w:sz w:val="22"/>
+          <w:szCs w:val="22"/>
+          <w:lang w:val="en-US"/>
+        </w:rPr>
+        <w:t>R.</w:t>
+      </w:r>
+      <w:proofErr w:type="gramStart"/>
+      <w:r>
+        <w:rPr>
+          <w:rFonts w:ascii="Arial" w:hAnsi="Arial" w:cs="Arial"/>
+          <w:color w:val="000000"/>
+          <w:sz w:val="22"/>
+          <w:szCs w:val="22"/>
+          <w:lang w:val="en-US"/>
+        </w:rPr>
+        <w:t>id.password</w:t>
+      </w:r>
+      <w:proofErr w:type="spellEnd"/>
+      <w:proofErr w:type="gramEnd"/>
+      <w:r>
+        <w:rPr>
+          <w:rFonts w:ascii="Arial" w:hAnsi="Arial" w:cs="Arial"/>
+          <w:color w:val="000000"/>
+          <w:sz w:val="22"/>
+          <w:szCs w:val="22"/>
+          <w:lang w:val="en-US"/>
+        </w:rPr>
+        <w:t>);</w:t>
+      </w:r>
+      <w:r>
+        <w:rPr>
+          <w:rFonts w:ascii="Arial" w:hAnsi="Arial" w:cs="Arial"/>
+          <w:color w:val="000000"/>
+          <w:sz w:val="22"/>
+          <w:szCs w:val="22"/>
+          <w:lang w:val="en-US"/>
+        </w:rPr>
+        <w:t xml:space="preserve"> // at line 53</w:t>
+      </w:r>
+    </w:p>
+    <w:p>
+      <w:pPr>
+        <w:pStyle w:val="NormalWeb"/>
+        <w:numPr>
+          <w:ilvl w:val="0"/>
+          <w:numId w:val="6"/>
+        </w:numPr>
+        <w:spacing w:before="0" w:beforeAutospacing="0" w:after="160" w:afterAutospacing="0"/>
+        <w:textAlignment w:val="baseline"/>
+        <w:rPr>
+          <w:rFonts w:ascii="Arial" w:hAnsi="Arial" w:cs="Arial"/>
+          <w:color w:val="000000"/>
+          <w:sz w:val="22"/>
+          <w:szCs w:val="22"/>
+          <w:lang w:val="en-US"/>
+        </w:rPr>
+      </w:pPr>
+      <w:proofErr w:type="spellStart"/>
+      <w:r>
+        <w:rPr>
+          <w:rFonts w:ascii="Arial" w:hAnsi="Arial" w:cs="Arial"/>
+          <w:color w:val="000000"/>
+          <w:sz w:val="22"/>
+          <w:szCs w:val="22"/>
+          <w:lang w:val="en-US"/>
+        </w:rPr>
+        <w:t>LoginModel</w:t>
+      </w:r>
+      <w:proofErr w:type="spellEnd"/>
+      <w:r>
+        <w:rPr>
+          <w:rFonts w:ascii="Arial" w:hAnsi="Arial" w:cs="Arial"/>
+          <w:color w:val="000000"/>
+          <w:sz w:val="22"/>
+          <w:szCs w:val="22"/>
+          <w:lang w:val="en-US"/>
+        </w:rPr>
+        <w:t xml:space="preserve"> class must have </w:t>
+      </w:r>
+      <w:proofErr w:type="spellStart"/>
+      <w:r>
+        <w:rPr>
+          <w:rFonts w:ascii="Arial" w:hAnsi="Arial" w:cs="Arial"/>
+          <w:color w:val="000000"/>
+          <w:sz w:val="22"/>
+          <w:szCs w:val="22"/>
+          <w:lang w:val="en-US"/>
+        </w:rPr>
+        <w:t>AtLeastOneConstructor</w:t>
+      </w:r>
+      <w:proofErr w:type="spellEnd"/>
+    </w:p>
+    <w:p>
+      <w:pPr>
+        <w:pStyle w:val="NormalWeb"/>
+        <w:numPr>
+          <w:ilvl w:val="0"/>
+          <w:numId w:val="6"/>
+        </w:numPr>
+        <w:spacing w:before="0" w:beforeAutospacing="0" w:after="160" w:afterAutospacing="0"/>
+        <w:textAlignment w:val="baseline"/>
+        <w:rPr>
+          <w:rFonts w:ascii="Arial" w:hAnsi="Arial" w:cs="Arial"/>
+          <w:color w:val="000000"/>
+          <w:sz w:val="22"/>
+          <w:szCs w:val="22"/>
+          <w:lang w:val="en-US"/>
+        </w:rPr>
+      </w:pPr>
+      <w:proofErr w:type="spellStart"/>
+      <w:r>
+        <w:rPr>
+          <w:rFonts w:ascii="Arial" w:hAnsi="Arial" w:cs="Arial"/>
+          <w:color w:val="000000"/>
+          <w:sz w:val="22"/>
+          <w:szCs w:val="22"/>
+          <w:lang w:val="en-US"/>
+        </w:rPr>
+        <w:t>AvoidDuplicateLiterals</w:t>
+      </w:r>
+      <w:proofErr w:type="spellEnd"/>
+      <w:r>
+        <w:rPr>
+          <w:rFonts w:ascii="Arial" w:hAnsi="Arial" w:cs="Arial"/>
+          <w:color w:val="000000"/>
+          <w:sz w:val="22"/>
+          <w:szCs w:val="22"/>
+          <w:lang w:val="en-US"/>
+        </w:rPr>
+        <w:t xml:space="preserve"> violation at line 73, 74</w:t>
+      </w:r>
+      <w:r>
+        <w:rPr>
+          <w:rFonts w:ascii="Arial" w:hAnsi="Arial" w:cs="Arial"/>
+          <w:color w:val="000000"/>
+          <w:sz w:val="22"/>
+          <w:szCs w:val="22"/>
+          <w:lang w:val="en-US"/>
+        </w:rPr>
+        <w:t>,75</w:t>
+      </w:r>
+    </w:p>
+    <w:p>
+      <w:pPr>
+        <w:pStyle w:val="NormalWeb"/>
+        <w:spacing w:before="0" w:beforeAutospacing="0" w:after="160" w:afterAutospacing="0"/>
+        <w:textAlignment w:val="baseline"/>
+        <w:rPr>
+          <w:rFonts w:ascii="Arial" w:hAnsi="Arial" w:cs="Arial"/>
+          <w:color w:val="000000"/>
+          <w:sz w:val="22"/>
+          <w:szCs w:val="22"/>
+          <w:lang w:val="en-US"/>
+        </w:rPr>
+      </w:pPr>
+    </w:p>
+    <w:p>
+      <w:pPr>
+        <w:pStyle w:val="NormalWeb"/>
+        <w:spacing w:before="0" w:beforeAutospacing="0" w:after="160" w:afterAutospacing="0"/>
+        <w:textAlignment w:val="baseline"/>
+        <w:rPr>
+          <w:rFonts w:ascii="Arial" w:hAnsi="Arial" w:cs="Arial"/>
+          <w:color w:val="000000"/>
+          <w:sz w:val="22"/>
+          <w:szCs w:val="22"/>
+          <w:lang w:val="en-US"/>
+        </w:rPr>
+      </w:pPr>
+      <w:r>
+        <w:rPr>
+          <w:rFonts w:ascii="Arial" w:hAnsi="Arial" w:cs="Arial"/>
+          <w:color w:val="000000"/>
+          <w:sz w:val="22"/>
+          <w:szCs w:val="22"/>
+          <w:lang w:val="en-US"/>
+        </w:rPr>
+        <w:t>You can see our chang</w:t>
+      </w:r>
+      <w:r>
+        <w:rPr>
+          <w:rFonts w:ascii="Arial" w:hAnsi="Arial" w:cs="Arial"/>
+          <w:color w:val="000000"/>
+          <w:sz w:val="22"/>
+          <w:szCs w:val="22"/>
+          <w:lang w:val="en-US"/>
+        </w:rPr>
+        <w:t>ing</w:t>
+      </w:r>
+      <w:r>
+        <w:rPr>
+          <w:rFonts w:ascii="Arial" w:hAnsi="Arial" w:cs="Arial"/>
+          <w:color w:val="000000"/>
+          <w:sz w:val="22"/>
+          <w:szCs w:val="22"/>
+          <w:lang w:val="en-US"/>
+        </w:rPr>
+        <w:t xml:space="preserve"> on </w:t>
+      </w:r>
+      <w:r>
+        <w:rPr>
+          <w:rFonts w:ascii="Arial" w:hAnsi="Arial" w:cs="Arial"/>
+          <w:color w:val="000000"/>
+          <w:sz w:val="22"/>
+          <w:szCs w:val="22"/>
+          <w:lang w:val="en-US"/>
+        </w:rPr>
+        <w:t>G</w:t>
+      </w:r>
+      <w:r>
+        <w:rPr>
+          <w:rFonts w:ascii="Arial" w:hAnsi="Arial" w:cs="Arial"/>
+          <w:color w:val="000000"/>
+          <w:sz w:val="22"/>
+          <w:szCs w:val="22"/>
+          <w:lang w:val="en-US"/>
+        </w:rPr>
+        <w:t>itHub</w:t>
+      </w:r>
+      <w:r>
+        <w:rPr>
+          <w:rFonts w:ascii="Arial" w:hAnsi="Arial" w:cs="Arial"/>
+          <w:color w:val="000000"/>
+          <w:sz w:val="22"/>
+          <w:szCs w:val="22"/>
+          <w:lang w:val="en-US"/>
+        </w:rPr>
+        <w:t xml:space="preserve">: </w:t>
+      </w:r>
+    </w:p>
+    <w:p>
+      <w:pPr>
+        <w:pStyle w:val="NormalWeb"/>
+        <w:spacing w:before="0" w:beforeAutospacing="0" w:after="160" w:afterAutospacing="0"/>
+        <w:textAlignment w:val="baseline"/>
+        <w:rPr>
+          <w:rFonts w:ascii="Arial" w:hAnsi="Arial" w:cs="Arial"/>
+          <w:color w:val="000000"/>
+          <w:sz w:val="22"/>
+          <w:szCs w:val="22"/>
+          <w:lang w:val="en-US"/>
+        </w:rPr>
+      </w:pPr>
+      <w:hyperlink r:id="rId12" w:history="1">
+        <w:r>
+          <w:rPr>
+            <w:rStyle w:val="Hyperlink"/>
+            <w:rFonts w:asciiTheme="majorHAnsi" w:hAnsiTheme="majorHAnsi" w:cstheme="majorHAnsi"/>
+            <w:i/>
+            <w:iCs/>
+            <w:sz w:val="21"/>
+            <w:szCs w:val="21"/>
+            <w:lang w:val="en-US"/>
+          </w:rPr>
+          <w:t>https://github.com/Abdul-Majid10/Learners/commit/7aca035a906e79e6c36a1170dda1026a615bf8cf</w:t>
+        </w:r>
+      </w:hyperlink>
+    </w:p>
+    <w:p>
+      <w:pPr>
+        <w:pStyle w:val="NormalWeb"/>
+        <w:spacing w:before="0" w:beforeAutospacing="0" w:after="160" w:afterAutospacing="0"/>
+        <w:textAlignment w:val="baseline"/>
+        <w:rPr>
+          <w:rFonts w:ascii="Arial" w:hAnsi="Arial" w:cs="Arial"/>
+          <w:b/>
+          <w:bCs/>
+          <w:color w:val="000000"/>
+          <w:sz w:val="22"/>
+          <w:szCs w:val="22"/>
+        </w:rPr>
+      </w:pPr>
+    </w:p>
+    <w:p>
+      <w:pPr>
+        <w:pStyle w:val="NormalWeb"/>
+        <w:numPr>
+          <w:ilvl w:val="0"/>
+          <w:numId w:val="5"/>
+        </w:numPr>
+        <w:spacing w:before="0" w:beforeAutospacing="0" w:after="160" w:afterAutospacing="0"/>
+        <w:textAlignment w:val="baseline"/>
+        <w:rPr>
+          <w:rFonts w:ascii="Arial" w:hAnsi="Arial" w:cs="Arial"/>
+          <w:b/>
+          <w:bCs/>
+          <w:color w:val="000000"/>
+          <w:sz w:val="22"/>
+          <w:szCs w:val="22"/>
+        </w:rPr>
+      </w:pPr>
+      <w:r>
+        <w:rPr>
+          <w:rFonts w:ascii="Arial" w:hAnsi="Arial" w:cs="Arial"/>
+          <w:color w:val="000000"/>
+          <w:sz w:val="22"/>
+          <w:szCs w:val="22"/>
+        </w:rPr>
+        <w:t>Generate the Abstract Syntax Tree of your source code suing PMD.</w:t>
+      </w:r>
+    </w:p>
+    <w:p>
+      <w:pPr>
+        <w:pStyle w:val="NormalWeb"/>
+        <w:spacing w:before="0" w:beforeAutospacing="0" w:after="160" w:afterAutospacing="0"/>
+        <w:textAlignment w:val="baseline"/>
+        <w:rPr>
+          <w:rFonts w:ascii="Arial" w:hAnsi="Arial" w:cs="Arial"/>
+          <w:color w:val="000000"/>
+          <w:sz w:val="22"/>
+          <w:szCs w:val="22"/>
+          <w:lang w:val="en-US"/>
+        </w:rPr>
+      </w:pPr>
+      <w:r>
+        <w:rPr>
+          <w:rFonts w:ascii="Arial" w:hAnsi="Arial" w:cs="Arial"/>
+          <w:color w:val="000000"/>
+          <w:sz w:val="22"/>
+          <w:szCs w:val="22"/>
+          <w:lang w:val="en-US"/>
+        </w:rPr>
+        <w:t xml:space="preserve">File is </w:t>
+      </w:r>
+      <w:r>
+        <w:rPr>
+          <w:rFonts w:ascii="Arial" w:hAnsi="Arial" w:cs="Arial"/>
+          <w:color w:val="000000"/>
+          <w:sz w:val="22"/>
+          <w:szCs w:val="22"/>
+          <w:lang w:val="en-US"/>
+        </w:rPr>
+        <w:t>G</w:t>
+      </w:r>
+      <w:r>
+        <w:rPr>
+          <w:rFonts w:ascii="Arial" w:hAnsi="Arial" w:cs="Arial"/>
+          <w:color w:val="000000"/>
+          <w:sz w:val="22"/>
+          <w:szCs w:val="22"/>
+          <w:lang w:val="en-US"/>
+        </w:rPr>
+        <w:t xml:space="preserve">enerated you can see on </w:t>
+      </w:r>
+      <w:r>
+        <w:rPr>
+          <w:rFonts w:ascii="Arial" w:hAnsi="Arial" w:cs="Arial"/>
+          <w:color w:val="000000"/>
+          <w:sz w:val="22"/>
+          <w:szCs w:val="22"/>
+          <w:lang w:val="en-US"/>
+        </w:rPr>
+        <w:t>GitHub:</w:t>
+      </w:r>
+      <w:r>
+        <w:rPr>
+          <w:rFonts w:ascii="Arial" w:hAnsi="Arial" w:cs="Arial"/>
+          <w:color w:val="000000"/>
+          <w:sz w:val="22"/>
+          <w:szCs w:val="22"/>
+          <w:lang w:val="en-US"/>
+        </w:rPr>
+        <w:t xml:space="preserve"> </w:t>
+      </w:r>
+    </w:p>
+    <w:p>
+      <w:pPr>
+        <w:pStyle w:val="NormalWeb"/>
+        <w:spacing w:before="0" w:beforeAutospacing="0" w:after="160" w:afterAutospacing="0"/>
+        <w:textAlignment w:val="baseline"/>
+        <w:rPr>
+          <w:rFonts w:asciiTheme="majorHAnsi" w:hAnsiTheme="majorHAnsi" w:cstheme="majorHAnsi"/>
+          <w:i/>
+          <w:iCs/>
+          <w:color w:val="000000"/>
+          <w:sz w:val="21"/>
+          <w:szCs w:val="21"/>
+          <w:lang w:val="en-US"/>
+        </w:rPr>
+      </w:pPr>
+      <w:hyperlink r:id="rId13" w:history="1">
+        <w:r>
+          <w:rPr>
+            <w:rStyle w:val="Hyperlink"/>
+            <w:rFonts w:asciiTheme="majorHAnsi" w:hAnsiTheme="majorHAnsi" w:cstheme="majorHAnsi"/>
+            <w:i/>
+            <w:iCs/>
+            <w:sz w:val="21"/>
+            <w:szCs w:val="21"/>
+            <w:lang w:val="en-US"/>
+          </w:rPr>
+          <w:t>https://github.com/Abdul-Majid10/Learners/blob/main/SmartRestaurant/app/src/main/java/wasif/fyp/smartrestaurant/IntroLocationActivity.ast</w:t>
+        </w:r>
+      </w:hyperlink>
+    </w:p>
+    <w:p>
+      <w:pPr>
+        <w:rPr>
+          <w:lang w:val="en-US"/>
+        </w:rPr>
+      </w:pPr>
+    </w:p>
+    <w:p>
+      <w:pPr>
+        <w:pStyle w:val="Heading1"/>
+        <w:jc w:val="center"/>
+        <w:rPr>
+          <w:rFonts w:ascii="Times" w:hAnsi="Times"/>
+          <w:b/>
+          <w:bCs/>
+          <w:color w:val="000000" w:themeColor="text1"/>
+          <w:lang w:val="en-US"/>
+        </w:rPr>
+      </w:pPr>
+      <w:r>
+        <w:rPr>
+          <w:rFonts w:ascii="Times" w:hAnsi="Times"/>
+          <w:b/>
+          <w:bCs/>
+          <w:color w:val="000000" w:themeColor="text1"/>
+          <w:lang w:val="en-US"/>
+        </w:rPr>
+        <w:t>Question</w:t>
+      </w:r>
+      <w:r>
+        <w:rPr>
+          <w:rFonts w:ascii="Times" w:hAnsi="Times"/>
+          <w:b/>
+          <w:bCs/>
+          <w:color w:val="000000" w:themeColor="text1"/>
+          <w:lang w:val="en-US"/>
+        </w:rPr>
+        <w:t>:</w:t>
+      </w:r>
+      <w:r>
+        <w:rPr>
+          <w:rFonts w:ascii="Times" w:hAnsi="Times"/>
+          <w:b/>
+          <w:bCs/>
+          <w:color w:val="000000" w:themeColor="text1"/>
+          <w:lang w:val="en-US"/>
+        </w:rPr>
+        <w:t xml:space="preserve"> </w:t>
+      </w:r>
+      <w:r>
+        <w:rPr>
+          <w:rFonts w:ascii="Times" w:hAnsi="Times"/>
+          <w:b/>
+          <w:bCs/>
+          <w:color w:val="000000" w:themeColor="text1"/>
+          <w:lang w:val="en-US"/>
+        </w:rPr>
+        <w:t>3</w:t>
+      </w:r>
+    </w:p>
+    <w:p>
+      <w:pPr>
+        <w:ind w:firstLine="720"/>
+        <w:jc w:val="center"/>
+        <w:rPr>
+          <w:rFonts w:ascii="Arial" w:hAnsi="Arial" w:cs="Arial"/>
+          <w:color w:val="000000"/>
+        </w:rPr>
+      </w:pPr>
+      <w:r>
+        <w:rPr>
+          <w:rFonts w:ascii="Arial" w:hAnsi="Arial" w:cs="Arial"/>
+          <w:color w:val="000000"/>
+        </w:rPr>
+        <w:t>Use the Check Style tool to review your code. At least apply 2 rules on your code using C</w:t>
+      </w:r>
+      <w:r>
+        <w:rPr>
+          <w:rFonts w:ascii="Arial" w:hAnsi="Arial" w:cs="Arial"/>
+          <w:color w:val="000000"/>
+        </w:rPr>
+        <w:t>h</w:t>
+      </w:r>
+      <w:r>
+        <w:rPr>
+          <w:rFonts w:ascii="Arial" w:hAnsi="Arial" w:cs="Arial"/>
+          <w:color w:val="000000"/>
+        </w:rPr>
+        <w:t>eckStyle</w:t>
+      </w:r>
+    </w:p>
+    <w:p>
+      <w:pPr>
+        <w:rPr>
+          <w:lang w:val="en-US"/>
+        </w:rPr>
+      </w:pPr>
+    </w:p>
+    <w:p>
+      <w:pPr>
+        <w:rPr>
+          <w:i/>
+          <w:iCs/>
+          <w:sz w:val="22"/>
+          <w:szCs w:val="22"/>
+          <w:lang w:val="en-US"/>
+        </w:rPr>
+      </w:pPr>
+      <w:r>
+        <w:rPr>
+          <w:b/>
+          <w:bCs/>
+          <w:lang w:val="en-US"/>
+        </w:rPr>
+        <w:t xml:space="preserve">File on which we apply </w:t>
+      </w:r>
+      <w:r>
+        <w:rPr>
+          <w:b/>
+          <w:bCs/>
+          <w:lang w:val="en-US"/>
+        </w:rPr>
+        <w:t>Check Style</w:t>
+      </w:r>
+      <w:r>
+        <w:rPr>
+          <w:lang w:val="en-US"/>
+        </w:rPr>
+        <w:t xml:space="preserve">: </w:t>
+      </w:r>
+      <w:r>
+        <w:rPr>
+          <w:i/>
+          <w:iCs/>
+          <w:sz w:val="22"/>
+          <w:szCs w:val="22"/>
+          <w:lang w:val="en-US"/>
+        </w:rPr>
+        <w:t>SmartRestaurant/app/src/main/java/wasif/fyp/smartrestaurant/IntroLocationActivity.java</w:t>
+      </w:r>
+    </w:p>
+    <w:p>
+      <w:pPr>
+        <w:rPr>
+          <w:i/>
+          <w:iCs/>
+          <w:sz w:val="22"/>
+          <w:szCs w:val="22"/>
+          <w:lang w:val="en-US"/>
+        </w:rPr>
+      </w:pPr>
+    </w:p>
+    <w:p>
+      <w:pPr>
+        <w:rPr>
+          <w:i/>
+          <w:iCs/>
+          <w:sz w:val="22"/>
+          <w:szCs w:val="22"/>
+          <w:lang w:val="en-US"/>
+        </w:rPr>
+      </w:pPr>
+      <w:r>
+        <w:rPr>
+          <w:b/>
+          <w:bCs/>
+          <w:sz w:val="22"/>
+          <w:szCs w:val="22"/>
+          <w:lang w:val="en-US"/>
+        </w:rPr>
+        <w:t xml:space="preserve">IDE used: </w:t>
+      </w:r>
+      <w:r>
+        <w:rPr>
+          <w:i/>
+          <w:iCs/>
+          <w:sz w:val="22"/>
+          <w:szCs w:val="22"/>
+          <w:lang w:val="en-US"/>
+        </w:rPr>
+        <w:t>IntelliJ</w:t>
+      </w:r>
+      <w:r>
+        <w:rPr>
+          <w:i/>
+          <w:iCs/>
+          <w:sz w:val="22"/>
+          <w:szCs w:val="22"/>
+          <w:lang w:val="en-US"/>
+        </w:rPr>
+        <w:t xml:space="preserve"> </w:t>
+      </w:r>
+      <w:r>
+        <w:rPr>
+          <w:i/>
+          <w:iCs/>
+          <w:sz w:val="22"/>
+          <w:szCs w:val="22"/>
+          <w:lang w:val="en-US"/>
+        </w:rPr>
+        <w:t>I</w:t>
+      </w:r>
+      <w:r>
+        <w:rPr>
+          <w:i/>
+          <w:iCs/>
+          <w:sz w:val="22"/>
+          <w:szCs w:val="22"/>
+          <w:lang w:val="en-US"/>
+        </w:rPr>
+        <w:t>dea</w:t>
+      </w:r>
+    </w:p>
+    <w:p>
+      <w:pPr>
+        <w:rPr>
+          <w:i/>
+          <w:iCs/>
+          <w:sz w:val="22"/>
+          <w:szCs w:val="22"/>
+          <w:lang w:val="en-US"/>
+        </w:rPr>
+      </w:pPr>
+    </w:p>
+    <w:p>
+      <w:pPr>
+        <w:rPr>
+          <w:sz w:val="22"/>
+          <w:szCs w:val="22"/>
+          <w:lang w:val="en-US"/>
+        </w:rPr>
+      </w:pPr>
+      <w:r>
+        <w:rPr>
+          <w:sz w:val="22"/>
+          <w:szCs w:val="22"/>
+          <w:lang w:val="en-US"/>
+        </w:rPr>
+        <w:t xml:space="preserve">After scan we got style issues: </w:t>
+      </w:r>
+    </w:p>
+    <w:p>
+      <w:pPr>
+        <w:rPr>
+          <w:i/>
+          <w:iCs/>
+          <w:sz w:val="22"/>
+          <w:szCs w:val="22"/>
+          <w:lang w:val="en-US"/>
+        </w:rPr>
+      </w:pPr>
+    </w:p>
+    <w:p>
+      <w:pPr>
+        <w:rPr>
+          <w:i/>
+          <w:iCs/>
+          <w:sz w:val="22"/>
+          <w:szCs w:val="22"/>
+          <w:lang w:val="en-US"/>
+        </w:rPr>
+      </w:pPr>
+      <w:r>
+        <w:rPr>
+          <w:i/>
+          <w:iCs/>
+          <w:sz w:val="22"/>
+          <w:szCs w:val="22"/>
+          <w:lang w:val="en-US"/>
+        </w:rPr>
+        <w:drawing>
+          <wp:inline distT="0" distB="0" distL="0" distR="0" wp14:anchorId="0B8735C6" wp14:editId="048EAEB0">
+            <wp:extent cx="5731510" cy="3289300"/>
+            <wp:effectExtent l="0" t="0" r="0" b="0"/>
+            <wp:docPr id="1" name="Picture 1"/>
+            <wp:cNvGraphicFramePr>
+              <a:graphicFrameLocks xmlns:a="http://schemas.openxmlformats.org/drawingml/2006/main" noChangeAspect="1"/>
+            </wp:cNvGraphicFramePr>
+            <a:graphic xmlns:a="http://schemas.openxmlformats.org/drawingml/2006/main">
+              <a:graphicData uri="http://schemas.openxmlformats.org/drawingml/2006/picture">
+                <pic:pic xmlns:pic="http://schemas.openxmlformats.org/drawingml/2006/picture">
+                  <pic:nvPicPr>
+                    <pic:cNvPr id="1" name=""/>
+                    <pic:cNvPicPr/>
+                  </pic:nvPicPr>
+                  <pic:blipFill>
+                    <a:blip r:embed="rId14"/>
+                    <a:stretch>
+                      <a:fillRect/>
+                    </a:stretch>
+                  </pic:blipFill>
+                  <pic:spPr>
+                    <a:xfrm>
+                      <a:off x="0" y="0"/>
+                      <a:ext cx="5731510" cy="3289300"/>
+                    </a:xfrm>
+                    <a:prstGeom prst="rect">
+                      <a:avLst/>
+                    </a:prstGeom>
+                  </pic:spPr>
+                </pic:pic>
+              </a:graphicData>
+            </a:graphic>
+          </wp:inline>
+        </w:drawing>
+      </w:r>
+    </w:p>
+    <w:p>
+      <w:pPr>
+        <w:rPr>
+          <w:lang w:val="en-US"/>
+        </w:rPr>
+      </w:pPr>
+      <w:r>
+        <w:rPr>
+          <w:lang w:val="en-US"/>
+        </w:rPr>
+        <w:drawing>
+          <wp:inline distT="0" distB="0" distL="0" distR="0" wp14:anchorId="3DC15617" wp14:editId="145DF4D9">
+            <wp:extent cx="5731510" cy="3328670"/>
+            <wp:effectExtent l="0" t="0" r="0" b="0"/>
+            <wp:docPr id="3" name="Picture 3"/>
+            <wp:cNvGraphicFramePr>
+              <a:graphicFrameLocks xmlns:a="http://schemas.openxmlformats.org/drawingml/2006/main" noChangeAspect="1"/>
+            </wp:cNvGraphicFramePr>
+            <a:graphic xmlns:a="http://schemas.openxmlformats.org/drawingml/2006/main">
+              <a:graphicData uri="http://schemas.openxmlformats.org/drawingml/2006/picture">
+                <pic:pic xmlns:pic="http://schemas.openxmlformats.org/drawingml/2006/picture">
+                  <pic:nvPicPr>
+                    <pic:cNvPr id="1" name=""/>
+                    <pic:cNvPicPr/>
+                  </pic:nvPicPr>
+                  <pic:blipFill>
+                    <a:blip r:embed="rId15"/>
+                    <a:stretch>
+                      <a:fillRect/>
+                    </a:stretch>
+                  </pic:blipFill>
+                  <pic:spPr>
+                    <a:xfrm>
+                      <a:off x="0" y="0"/>
+                      <a:ext cx="5731510" cy="3328670"/>
+                    </a:xfrm>
+                    <a:prstGeom prst="rect">
+                      <a:avLst/>
+                    </a:prstGeom>
+                  </pic:spPr>
+                </pic:pic>
+              </a:graphicData>
+            </a:graphic>
+          </wp:inline>
+        </w:drawing>
+      </w:r>
+    </w:p>
+    <w:p>
+      <w:pPr>
+        <w:rPr>
+          <w:lang w:val="en-US"/>
+        </w:rPr>
+      </w:pPr>
+    </w:p>
+    <w:p>
+      <w:pPr>
+        <w:pStyle w:val="Heading1"/>
+        <w:rPr>
+          <w:lang w:val="en-US"/>
+        </w:rPr>
+      </w:pPr>
+    </w:p>
+    <w:p>
+      <w:pPr>
+        <w:rPr>
+          <w:lang w:val="en-US"/>
+        </w:rPr>
+      </w:pPr>
+    </w:p>
+    <w:p>
+      <w:pPr>
+        <w:rPr>
+          <w:lang w:val="en-US"/>
+        </w:rPr>
+      </w:pPr>
+      <w:r>
+        <w:rPr>
+          <w:b/>
+          <w:bCs/>
+          <w:lang w:val="en-US"/>
+        </w:rPr>
+        <w:t>R</w:t>
+      </w:r>
+      <w:r>
+        <w:rPr>
+          <w:b/>
+          <w:bCs/>
+          <w:lang w:val="en-US"/>
+        </w:rPr>
+        <w:t>ules applied</w:t>
+      </w:r>
+      <w:r>
+        <w:rPr>
+          <w:lang w:val="en-US"/>
+        </w:rPr>
+        <w:t>:</w:t>
+      </w:r>
+    </w:p>
+    <w:p>
+      <w:pPr>
+        <w:rPr>
+          <w:lang w:val="en-US"/>
+        </w:rPr>
+      </w:pPr>
+    </w:p>
+    <w:p>
+      <w:pPr>
+        <w:numPr>
+          <w:ilvl w:val="0"/>
+          <w:numId w:val="1"/>
+        </w:numPr>
+        <w:spacing w:before="100" w:beforeAutospacing="1" w:after="100" w:afterAutospacing="1"/>
+      </w:pPr>
+      <w:r>
+        <w:rPr>
+          <w:lang w:val="en-US"/>
+        </w:rPr>
+        <w:t xml:space="preserve">1 - </w:t>
+      </w:r>
+      <w:r>
+        <w:t>Variable 'gpsTracker' must be private and have accessor methods. (32:16) [</w:t>
+      </w:r>
+      <w:r>
+        <w:rPr>
+          <w:b/>
+          <w:bCs/>
+        </w:rPr>
+        <w:t>VisibilityModifier</w:t>
+      </w:r>
+      <w:r>
+        <w:rPr>
+          <w:b/>
+          <w:bCs/>
+          <w:lang w:val="en-US"/>
+        </w:rPr>
+        <w:t xml:space="preserve">]  </w:t>
+      </w:r>
+    </w:p>
+    <w:p>
+      <w:pPr>
+        <w:spacing w:before="100" w:beforeAutospacing="1" w:after="100" w:afterAutospacing="1"/>
+        <w:ind w:left="720"/>
+      </w:pPr>
+      <w:r>
+        <w:rPr>
+          <w:b/>
+          <w:bCs/>
           <w:lang w:val="en-US"/>
         </w:rPr>
         <w:lastRenderedPageBreak/>
-        <w:t>Kerwa</w:t>
-      </w:r>
-      <w:proofErr w:type="spellEnd"/>
-      <w:r>
-        <w:rPr>
-          <w:lang w:val="en-US"/>
-        </w:rPr>
-        <w:t xml:space="preserve"> do koi </w:t>
+        <w:t>Changed to:</w:t>
+      </w:r>
+    </w:p>
+    <w:p>
+      <w:pPr>
+        <w:shd w:val="clear" w:color="auto" w:fill="2B2B2B"/>
+        <w:tabs>
+          <w:tab w:val="left" w:pos="916"/>
+          <w:tab w:val="left" w:pos="1832"/>
+          <w:tab w:val="left" w:pos="2748"/>
+          <w:tab w:val="left" w:pos="3664"/>
+          <w:tab w:val="left" w:pos="4580"/>
+          <w:tab w:val="left" w:pos="5496"/>
+          <w:tab w:val="left" w:pos="6412"/>
+          <w:tab w:val="left" w:pos="7328"/>
+          <w:tab w:val="left" w:pos="8244"/>
+          <w:tab w:val="left" w:pos="9160"/>
+          <w:tab w:val="left" w:pos="10076"/>
+          <w:tab w:val="left" w:pos="10992"/>
+          <w:tab w:val="left" w:pos="11908"/>
+          <w:tab w:val="left" w:pos="12824"/>
+          <w:tab w:val="left" w:pos="13740"/>
+          <w:tab w:val="left" w:pos="14656"/>
+        </w:tabs>
+        <w:rPr>
+          <w:rFonts w:ascii="Courier New" w:hAnsi="Courier New" w:cs="Courier New"/>
+          <w:color w:val="A9B7C6"/>
+          <w:sz w:val="20"/>
+          <w:szCs w:val="20"/>
+        </w:rPr>
+      </w:pPr>
+      <w:r>
+        <w:rPr>
+          <w:rFonts w:ascii="Courier New" w:hAnsi="Courier New" w:cs="Courier New"/>
+          <w:color w:val="CC7832"/>
+          <w:sz w:val="20"/>
+          <w:szCs w:val="20"/>
+        </w:rPr>
+        <w:t xml:space="preserve">private </w:t>
+      </w:r>
+      <w:r>
+        <w:rPr>
+          <w:rFonts w:ascii="Courier New" w:hAnsi="Courier New" w:cs="Courier New"/>
+          <w:color w:val="A9B7C6"/>
+          <w:sz w:val="20"/>
+          <w:szCs w:val="20"/>
+        </w:rPr>
+        <w:t>GPSTracker gpsTracker</w:t>
+      </w:r>
+      <w:r>
+        <w:rPr>
+          <w:rFonts w:ascii="Courier New" w:hAnsi="Courier New" w:cs="Courier New"/>
+          <w:color w:val="CC7832"/>
+          <w:sz w:val="20"/>
+          <w:szCs w:val="20"/>
+        </w:rPr>
+        <w:t>;</w:t>
+      </w:r>
+    </w:p>
+    <w:p>
+      <w:pPr>
+        <w:numPr>
+          <w:ilvl w:val="0"/>
+          <w:numId w:val="1"/>
+        </w:numPr>
+        <w:spacing w:before="100" w:beforeAutospacing="1" w:after="100" w:afterAutospacing="1"/>
+      </w:pPr>
+      <w:r>
+        <w:t>Line is longer than 80 characters (found 99). (55:0) [</w:t>
+      </w:r>
+      <w:r>
+        <w:rPr>
+          <w:b/>
+          <w:bCs/>
+        </w:rPr>
+        <w:t>LineLength</w:t>
+      </w:r>
+      <w:r>
+        <w:t xml:space="preserve">] </w:t>
+      </w:r>
+    </w:p>
+    <w:p>
+      <w:pPr>
+        <w:spacing w:before="100" w:beforeAutospacing="1" w:after="100" w:afterAutospacing="1"/>
+        <w:ind w:left="720"/>
+        <w:rPr>
+          <w:b/>
+          <w:bCs/>
+          <w:lang w:val="en-US"/>
+        </w:rPr>
+      </w:pPr>
+      <w:r>
+        <w:rPr>
+          <w:b/>
+          <w:bCs/>
+          <w:lang w:val="en-US"/>
+        </w:rPr>
+        <w:t>Changed to:</w:t>
+      </w:r>
+    </w:p>
+    <w:p>
+      <w:pPr>
+        <w:pStyle w:val="HTMLPreformatted"/>
+        <w:shd w:val="clear" w:color="auto" w:fill="2B2B2B"/>
+        <w:rPr>
+          <w:color w:val="A9B7C6"/>
+        </w:rPr>
+      </w:pPr>
+      <w:r>
+        <w:rPr>
+          <w:color w:val="A9B7C6"/>
+        </w:rPr>
+        <w:t>M</w:t>
+      </w:r>
+      <w:r>
+        <w:rPr>
+          <w:color w:val="A9B7C6"/>
+        </w:rPr>
+        <w:t>SharedPreferences = getSharedPreferences(SignInActivity.PREFERENCE</w:t>
+      </w:r>
+      <w:r>
+        <w:rPr>
+          <w:color w:val="CC7832"/>
+        </w:rPr>
+        <w:t>,</w:t>
+      </w:r>
+      <w:r>
+        <w:rPr>
+          <w:color w:val="CC7832"/>
+        </w:rPr>
+        <w:br/>
+        <w:t xml:space="preserve">        </w:t>
+      </w:r>
+      <w:r>
+        <w:rPr>
+          <w:color w:val="A9B7C6"/>
+        </w:rPr>
+        <w:t>Context.MODE_PRIVATE)</w:t>
+      </w:r>
+      <w:r>
+        <w:rPr>
+          <w:color w:val="CC7832"/>
+        </w:rPr>
+        <w:t>;</w:t>
+      </w:r>
+    </w:p>
+    <w:p>
+      <w:pPr>
+        <w:numPr>
+          <w:ilvl w:val="0"/>
+          <w:numId w:val="1"/>
+        </w:numPr>
+        <w:spacing w:before="100" w:beforeAutospacing="1" w:after="100" w:afterAutospacing="1"/>
+      </w:pPr>
+      <w:r>
+        <w:t>Parameter firstName should be final. (167:34) [</w:t>
+      </w:r>
+      <w:r>
+        <w:rPr>
+          <w:b/>
+          <w:bCs/>
+        </w:rPr>
+        <w:t>FinalParameters</w:t>
+      </w:r>
+      <w:r>
+        <w:t xml:space="preserve">] </w:t>
+      </w:r>
+    </w:p>
+    <w:p>
+      <w:pPr>
+        <w:spacing w:before="100" w:beforeAutospacing="1" w:after="100" w:afterAutospacing="1"/>
+        <w:ind w:left="720"/>
+        <w:rPr>
+          <w:b/>
+          <w:bCs/>
+          <w:lang w:val="en-US"/>
+        </w:rPr>
+      </w:pPr>
+      <w:r>
+        <w:rPr>
+          <w:b/>
+          <w:bCs/>
+          <w:lang w:val="en-US"/>
+        </w:rPr>
+        <w:t>Changed to:</w:t>
+      </w:r>
+    </w:p>
+    <w:p>
+      <w:pPr>
+        <w:pStyle w:val="HTMLPreformatted"/>
+        <w:shd w:val="clear" w:color="auto" w:fill="2B2B2B"/>
+        <w:rPr>
+          <w:color w:val="A9B7C6"/>
+        </w:rPr>
+      </w:pPr>
+      <w:r>
+        <w:rPr>
+          <w:color w:val="CC7832"/>
+        </w:rPr>
+        <w:t xml:space="preserve">public void </w:t>
+      </w:r>
+      <w:r>
+        <w:rPr>
+          <w:color w:val="A9B7C6"/>
+        </w:rPr>
+        <w:t>setFirstName(</w:t>
+      </w:r>
+      <w:r>
+        <w:rPr>
+          <w:color w:val="CC7832"/>
+        </w:rPr>
+        <w:t xml:space="preserve">final </w:t>
+      </w:r>
+      <w:r>
+        <w:rPr>
+          <w:color w:val="A9B7C6"/>
+        </w:rPr>
+        <w:t>String firstName) {</w:t>
+      </w:r>
+      <w:r>
+        <w:rPr>
+          <w:color w:val="A9B7C6"/>
+        </w:rPr>
+        <w:br/>
+        <w:t xml:space="preserve">    </w:t>
+      </w:r>
+      <w:r>
+        <w:rPr>
+          <w:color w:val="CC7832"/>
+        </w:rPr>
+        <w:t>this</w:t>
+      </w:r>
+      <w:r>
+        <w:rPr>
+          <w:color w:val="A9B7C6"/>
+        </w:rPr>
+        <w:t>.firstName = firstName</w:t>
+      </w:r>
+      <w:r>
+        <w:rPr>
+          <w:color w:val="CC7832"/>
+        </w:rPr>
+        <w:t>;</w:t>
+      </w:r>
+      <w:r>
+        <w:rPr>
+          <w:color w:val="CC7832"/>
+        </w:rPr>
+        <w:br/>
+      </w:r>
+      <w:r>
+        <w:rPr>
+          <w:color w:val="A9B7C6"/>
+        </w:rPr>
+        <w:t>}</w:t>
+      </w:r>
+    </w:p>
+    <w:p>
+      <w:pPr>
+        <w:rPr>
+          <w:lang w:val="en-US"/>
+        </w:rPr>
+      </w:pPr>
+    </w:p>
+    <w:p>
+      <w:pPr>
+        <w:rPr>
+          <w:i/>
+          <w:iCs/>
+          <w:sz w:val="20"/>
+          <w:szCs w:val="20"/>
+          <w:lang w:val="en-US"/>
+        </w:rPr>
+      </w:pPr>
+      <w:r>
+        <w:rPr>
+          <w:lang w:val="en-US"/>
+        </w:rPr>
+        <w:t>Changing commit link</w:t>
+      </w:r>
+      <w:r>
+        <w:rPr>
+          <w:i/>
+          <w:iCs/>
+          <w:sz w:val="20"/>
+          <w:szCs w:val="20"/>
+          <w:lang w:val="en-US"/>
+        </w:rPr>
+        <w:t>:</w:t>
+      </w:r>
+    </w:p>
+    <w:p>
+      <w:pPr>
+        <w:rPr>
+          <w:lang w:val="en-US"/>
+        </w:rPr>
+      </w:pPr>
+      <w:r>
+        <w:rPr>
+          <w:i/>
+          <w:iCs/>
+          <w:sz w:val="20"/>
+          <w:szCs w:val="20"/>
+          <w:lang w:val="en-US"/>
+        </w:rPr>
+        <w:t xml:space="preserve"> </w:t>
+      </w:r>
+      <w:hyperlink r:id="rId16" w:history="1">
+        <w:r>
+          <w:rPr>
+            <w:rStyle w:val="Hyperlink"/>
+            <w:i/>
+            <w:iCs/>
+            <w:sz w:val="20"/>
+            <w:szCs w:val="20"/>
+            <w:lang w:val="en-US"/>
+          </w:rPr>
+          <w:t>https://github.com/Abdul-Majid10/Learners/commit/e5a82c948d40c7d59cd791d6ea395f83fdb7b273</w:t>
+        </w:r>
+      </w:hyperlink>
+      <w:r>
+        <w:rPr>
+          <w:lang w:val="en-US"/>
+        </w:rPr>
+        <w:t xml:space="preserve"> </w:t>
       </w:r>
     </w:p>
     <w:sectPr>
@@ -737,6 +2585,774 @@
     </w:sectPr>
   </w:body>
 </w:document>
+</file>
+
+<file path=word/numbering.xml><?xml version="1.0" encoding="utf-8"?>
+<w:numbering xmlns:wpc="http://schemas.microsoft.com/office/word/2010/wordprocessingCanvas" xmlns:cx="http://schemas.microsoft.com/office/drawing/2014/chartex" xmlns:cx1="http://schemas.microsoft.com/office/drawing/2015/9/8/chartex" xmlns:cx2="http://schemas.microsoft.com/office/drawing/2015/10/21/chartex" xmlns:cx3="http://schemas.microsoft.com/office/drawing/2016/5/9/chartex" xmlns:cx4="http://schemas.microsoft.com/office/drawing/2016/5/10/chartex" xmlns:cx5="http://schemas.microsoft.com/office/drawing/2016/5/11/chartex" xmlns:cx6="http://schemas.microsoft.com/office/drawing/2016/5/12/chartex" xmlns:cx7="http://schemas.microsoft.com/office/drawing/2016/5/13/chartex" xmlns:cx8="http://schemas.microsoft.com/office/drawing/2016/5/14/chartex" xmlns:mc="http://schemas.openxmlformats.org/markup-compatibility/2006" xmlns:aink="http://schemas.microsoft.com/office/drawing/2016/ink" xmlns:am3d="http://schemas.microsoft.com/office/drawing/2017/model3d" xmlns:o="urn:schemas-microsoft-com:office:office" xmlns:oel="http://schemas.microsoft.com/office/2019/extlst" xmlns:r="http://schemas.openxmlformats.org/officeDocument/2006/relationships" xmlns:m="http://schemas.openxmlformats.org/officeDocument/2006/math" xmlns:v="urn:schemas-microsoft-com:vml" xmlns:wp14="http://schemas.microsoft.com/office/word/2010/wordprocessingDrawing" xmlns:wp="http://schemas.openxmlformats.org/drawingml/2006/wordprocessingDrawing" xmlns:w10="urn:schemas-microsoft-com:office:word" xmlns:w="http://schemas.openxmlformats.org/wordprocessingml/2006/main" xmlns:w14="http://schemas.microsoft.com/office/word/2010/wordml" xmlns:w15="http://schemas.microsoft.com/office/word/2012/wordml" xmlns:w16cex="http://schemas.microsoft.com/office/word/2018/wordml/cex" xmlns:w16cid="http://schemas.microsoft.com/office/word/2016/wordml/cid" xmlns:w16="http://schemas.microsoft.com/office/word/2018/wordml" xmlns:w16sdtdh="http://schemas.microsoft.com/office/word/2020/wordml/sdtdatahash" xmlns:w16se="http://schemas.microsoft.com/office/word/2015/wordml/symex" xmlns:wpg="http://schemas.microsoft.com/office/word/2010/wordprocessingGroup" xmlns:wpi="http://schemas.microsoft.com/office/word/2010/wordprocessingInk" xmlns:wne="http://schemas.microsoft.com/office/word/2006/wordml" xmlns:wps="http://schemas.microsoft.com/office/word/2010/wordprocessingShape" mc:Ignorable="w14 w15 w16se w16cid w16 w16cex w16sdtdh wp14">
+  <w:abstractNum w:abstractNumId="0" w15:restartNumberingAfterBreak="0">
+    <w:nsid w:val="14B77116"/>
+    <w:multiLevelType w:val="multilevel"/>
+    <w:tmpl w:val="5D30912A"/>
+    <w:lvl w:ilvl="0">
+      <w:start w:val="1"/>
+      <w:numFmt w:val="bullet"/>
+      <w:lvlText w:val=""/>
+      <w:lvlJc w:val="left"/>
+      <w:pPr>
+        <w:tabs>
+          <w:tab w:val="num" w:pos="720"/>
+        </w:tabs>
+        <w:ind w:left="720" w:hanging="360"/>
+      </w:pPr>
+      <w:rPr>
+        <w:rFonts w:ascii="Symbol" w:hAnsi="Symbol" w:hint="default"/>
+        <w:sz w:val="20"/>
+      </w:rPr>
+    </w:lvl>
+    <w:lvl w:ilvl="1" w:tentative="1">
+      <w:start w:val="1"/>
+      <w:numFmt w:val="bullet"/>
+      <w:lvlText w:val="o"/>
+      <w:lvlJc w:val="left"/>
+      <w:pPr>
+        <w:tabs>
+          <w:tab w:val="num" w:pos="1440"/>
+        </w:tabs>
+        <w:ind w:left="1440" w:hanging="360"/>
+      </w:pPr>
+      <w:rPr>
+        <w:rFonts w:ascii="Courier New" w:hAnsi="Courier New" w:hint="default"/>
+        <w:sz w:val="20"/>
+      </w:rPr>
+    </w:lvl>
+    <w:lvl w:ilvl="2" w:tentative="1">
+      <w:start w:val="1"/>
+      <w:numFmt w:val="bullet"/>
+      <w:lvlText w:val=""/>
+      <w:lvlJc w:val="left"/>
+      <w:pPr>
+        <w:tabs>
+          <w:tab w:val="num" w:pos="2160"/>
+        </w:tabs>
+        <w:ind w:left="2160" w:hanging="360"/>
+      </w:pPr>
+      <w:rPr>
+        <w:rFonts w:ascii="Wingdings" w:hAnsi="Wingdings" w:hint="default"/>
+        <w:sz w:val="20"/>
+      </w:rPr>
+    </w:lvl>
+    <w:lvl w:ilvl="3" w:tentative="1">
+      <w:start w:val="1"/>
+      <w:numFmt w:val="bullet"/>
+      <w:lvlText w:val=""/>
+      <w:lvlJc w:val="left"/>
+      <w:pPr>
+        <w:tabs>
+          <w:tab w:val="num" w:pos="2880"/>
+        </w:tabs>
+        <w:ind w:left="2880" w:hanging="360"/>
+      </w:pPr>
+      <w:rPr>
+        <w:rFonts w:ascii="Wingdings" w:hAnsi="Wingdings" w:hint="default"/>
+        <w:sz w:val="20"/>
+      </w:rPr>
+    </w:lvl>
+    <w:lvl w:ilvl="4" w:tentative="1">
+      <w:start w:val="1"/>
+      <w:numFmt w:val="bullet"/>
+      <w:lvlText w:val=""/>
+      <w:lvlJc w:val="left"/>
+      <w:pPr>
+        <w:tabs>
+          <w:tab w:val="num" w:pos="3600"/>
+        </w:tabs>
+        <w:ind w:left="3600" w:hanging="360"/>
+      </w:pPr>
+      <w:rPr>
+        <w:rFonts w:ascii="Wingdings" w:hAnsi="Wingdings" w:hint="default"/>
+        <w:sz w:val="20"/>
+      </w:rPr>
+    </w:lvl>
+    <w:lvl w:ilvl="5" w:tentative="1">
+      <w:start w:val="1"/>
+      <w:numFmt w:val="bullet"/>
+      <w:lvlText w:val=""/>
+      <w:lvlJc w:val="left"/>
+      <w:pPr>
+        <w:tabs>
+          <w:tab w:val="num" w:pos="4320"/>
+        </w:tabs>
+        <w:ind w:left="4320" w:hanging="360"/>
+      </w:pPr>
+      <w:rPr>
+        <w:rFonts w:ascii="Wingdings" w:hAnsi="Wingdings" w:hint="default"/>
+        <w:sz w:val="20"/>
+      </w:rPr>
+    </w:lvl>
+    <w:lvl w:ilvl="6" w:tentative="1">
+      <w:start w:val="1"/>
+      <w:numFmt w:val="bullet"/>
+      <w:lvlText w:val=""/>
+      <w:lvlJc w:val="left"/>
+      <w:pPr>
+        <w:tabs>
+          <w:tab w:val="num" w:pos="5040"/>
+        </w:tabs>
+        <w:ind w:left="5040" w:hanging="360"/>
+      </w:pPr>
+      <w:rPr>
+        <w:rFonts w:ascii="Wingdings" w:hAnsi="Wingdings" w:hint="default"/>
+        <w:sz w:val="20"/>
+      </w:rPr>
+    </w:lvl>
+    <w:lvl w:ilvl="7" w:tentative="1">
+      <w:start w:val="1"/>
+      <w:numFmt w:val="bullet"/>
+      <w:lvlText w:val=""/>
+      <w:lvlJc w:val="left"/>
+      <w:pPr>
+        <w:tabs>
+          <w:tab w:val="num" w:pos="5760"/>
+        </w:tabs>
+        <w:ind w:left="5760" w:hanging="360"/>
+      </w:pPr>
+      <w:rPr>
+        <w:rFonts w:ascii="Wingdings" w:hAnsi="Wingdings" w:hint="default"/>
+        <w:sz w:val="20"/>
+      </w:rPr>
+    </w:lvl>
+    <w:lvl w:ilvl="8" w:tentative="1">
+      <w:start w:val="1"/>
+      <w:numFmt w:val="bullet"/>
+      <w:lvlText w:val=""/>
+      <w:lvlJc w:val="left"/>
+      <w:pPr>
+        <w:tabs>
+          <w:tab w:val="num" w:pos="6480"/>
+        </w:tabs>
+        <w:ind w:left="6480" w:hanging="360"/>
+      </w:pPr>
+      <w:rPr>
+        <w:rFonts w:ascii="Wingdings" w:hAnsi="Wingdings" w:hint="default"/>
+        <w:sz w:val="20"/>
+      </w:rPr>
+    </w:lvl>
+  </w:abstractNum>
+  <w:abstractNum w:abstractNumId="1" w15:restartNumberingAfterBreak="0">
+    <w:nsid w:val="248123B1"/>
+    <w:multiLevelType w:val="hybridMultilevel"/>
+    <w:tmpl w:val="63145360"/>
+    <w:lvl w:ilvl="0" w:tplc="02B6595A">
+      <w:start w:val="2"/>
+      <w:numFmt w:val="decimal"/>
+      <w:lvlText w:val="%1"/>
+      <w:lvlJc w:val="left"/>
+      <w:pPr>
+        <w:ind w:left="720" w:hanging="360"/>
+      </w:pPr>
+      <w:rPr>
+        <w:rFonts w:hint="default"/>
+      </w:rPr>
+    </w:lvl>
+    <w:lvl w:ilvl="1" w:tplc="08090019" w:tentative="1">
+      <w:start w:val="1"/>
+      <w:numFmt w:val="lowerLetter"/>
+      <w:lvlText w:val="%2."/>
+      <w:lvlJc w:val="left"/>
+      <w:pPr>
+        <w:ind w:left="1440" w:hanging="360"/>
+      </w:pPr>
+    </w:lvl>
+    <w:lvl w:ilvl="2" w:tplc="0809001B" w:tentative="1">
+      <w:start w:val="1"/>
+      <w:numFmt w:val="lowerRoman"/>
+      <w:lvlText w:val="%3."/>
+      <w:lvlJc w:val="right"/>
+      <w:pPr>
+        <w:ind w:left="2160" w:hanging="180"/>
+      </w:pPr>
+    </w:lvl>
+    <w:lvl w:ilvl="3" w:tplc="0809000F" w:tentative="1">
+      <w:start w:val="1"/>
+      <w:numFmt w:val="decimal"/>
+      <w:lvlText w:val="%4."/>
+      <w:lvlJc w:val="left"/>
+      <w:pPr>
+        <w:ind w:left="2880" w:hanging="360"/>
+      </w:pPr>
+    </w:lvl>
+    <w:lvl w:ilvl="4" w:tplc="08090019" w:tentative="1">
+      <w:start w:val="1"/>
+      <w:numFmt w:val="lowerLetter"/>
+      <w:lvlText w:val="%5."/>
+      <w:lvlJc w:val="left"/>
+      <w:pPr>
+        <w:ind w:left="3600" w:hanging="360"/>
+      </w:pPr>
+    </w:lvl>
+    <w:lvl w:ilvl="5" w:tplc="0809001B" w:tentative="1">
+      <w:start w:val="1"/>
+      <w:numFmt w:val="lowerRoman"/>
+      <w:lvlText w:val="%6."/>
+      <w:lvlJc w:val="right"/>
+      <w:pPr>
+        <w:ind w:left="4320" w:hanging="180"/>
+      </w:pPr>
+    </w:lvl>
+    <w:lvl w:ilvl="6" w:tplc="0809000F" w:tentative="1">
+      <w:start w:val="1"/>
+      <w:numFmt w:val="decimal"/>
+      <w:lvlText w:val="%7."/>
+      <w:lvlJc w:val="left"/>
+      <w:pPr>
+        <w:ind w:left="5040" w:hanging="360"/>
+      </w:pPr>
+    </w:lvl>
+    <w:lvl w:ilvl="7" w:tplc="08090019" w:tentative="1">
+      <w:start w:val="1"/>
+      <w:numFmt w:val="lowerLetter"/>
+      <w:lvlText w:val="%8."/>
+      <w:lvlJc w:val="left"/>
+      <w:pPr>
+        <w:ind w:left="5760" w:hanging="360"/>
+      </w:pPr>
+    </w:lvl>
+    <w:lvl w:ilvl="8" w:tplc="0809001B" w:tentative="1">
+      <w:start w:val="1"/>
+      <w:numFmt w:val="lowerRoman"/>
+      <w:lvlText w:val="%9."/>
+      <w:lvlJc w:val="right"/>
+      <w:pPr>
+        <w:ind w:left="6480" w:hanging="180"/>
+      </w:pPr>
+    </w:lvl>
+  </w:abstractNum>
+  <w:abstractNum w:abstractNumId="2" w15:restartNumberingAfterBreak="0">
+    <w:nsid w:val="3FC93278"/>
+    <w:multiLevelType w:val="multilevel"/>
+    <w:tmpl w:val="E438FF0C"/>
+    <w:lvl w:ilvl="0">
+      <w:start w:val="1"/>
+      <w:numFmt w:val="decimal"/>
+      <w:lvlText w:val="%1."/>
+      <w:lvlJc w:val="left"/>
+      <w:pPr>
+        <w:tabs>
+          <w:tab w:val="num" w:pos="720"/>
+        </w:tabs>
+        <w:ind w:left="720" w:hanging="360"/>
+      </w:pPr>
+    </w:lvl>
+    <w:lvl w:ilvl="1" w:tentative="1">
+      <w:start w:val="1"/>
+      <w:numFmt w:val="decimal"/>
+      <w:lvlText w:val="%2."/>
+      <w:lvlJc w:val="left"/>
+      <w:pPr>
+        <w:tabs>
+          <w:tab w:val="num" w:pos="1440"/>
+        </w:tabs>
+        <w:ind w:left="1440" w:hanging="360"/>
+      </w:pPr>
+    </w:lvl>
+    <w:lvl w:ilvl="2" w:tentative="1">
+      <w:start w:val="1"/>
+      <w:numFmt w:val="decimal"/>
+      <w:lvlText w:val="%3."/>
+      <w:lvlJc w:val="left"/>
+      <w:pPr>
+        <w:tabs>
+          <w:tab w:val="num" w:pos="2160"/>
+        </w:tabs>
+        <w:ind w:left="2160" w:hanging="360"/>
+      </w:pPr>
+    </w:lvl>
+    <w:lvl w:ilvl="3" w:tentative="1">
+      <w:start w:val="1"/>
+      <w:numFmt w:val="decimal"/>
+      <w:lvlText w:val="%4."/>
+      <w:lvlJc w:val="left"/>
+      <w:pPr>
+        <w:tabs>
+          <w:tab w:val="num" w:pos="2880"/>
+        </w:tabs>
+        <w:ind w:left="2880" w:hanging="360"/>
+      </w:pPr>
+    </w:lvl>
+    <w:lvl w:ilvl="4" w:tentative="1">
+      <w:start w:val="1"/>
+      <w:numFmt w:val="decimal"/>
+      <w:lvlText w:val="%5."/>
+      <w:lvlJc w:val="left"/>
+      <w:pPr>
+        <w:tabs>
+          <w:tab w:val="num" w:pos="3600"/>
+        </w:tabs>
+        <w:ind w:left="3600" w:hanging="360"/>
+      </w:pPr>
+    </w:lvl>
+    <w:lvl w:ilvl="5" w:tentative="1">
+      <w:start w:val="1"/>
+      <w:numFmt w:val="decimal"/>
+      <w:lvlText w:val="%6."/>
+      <w:lvlJc w:val="left"/>
+      <w:pPr>
+        <w:tabs>
+          <w:tab w:val="num" w:pos="4320"/>
+        </w:tabs>
+        <w:ind w:left="4320" w:hanging="360"/>
+      </w:pPr>
+    </w:lvl>
+    <w:lvl w:ilvl="6" w:tentative="1">
+      <w:start w:val="1"/>
+      <w:numFmt w:val="decimal"/>
+      <w:lvlText w:val="%7."/>
+      <w:lvlJc w:val="left"/>
+      <w:pPr>
+        <w:tabs>
+          <w:tab w:val="num" w:pos="5040"/>
+        </w:tabs>
+        <w:ind w:left="5040" w:hanging="360"/>
+      </w:pPr>
+    </w:lvl>
+    <w:lvl w:ilvl="7" w:tentative="1">
+      <w:start w:val="1"/>
+      <w:numFmt w:val="decimal"/>
+      <w:lvlText w:val="%8."/>
+      <w:lvlJc w:val="left"/>
+      <w:pPr>
+        <w:tabs>
+          <w:tab w:val="num" w:pos="5760"/>
+        </w:tabs>
+        <w:ind w:left="5760" w:hanging="360"/>
+      </w:pPr>
+    </w:lvl>
+    <w:lvl w:ilvl="8" w:tentative="1">
+      <w:start w:val="1"/>
+      <w:numFmt w:val="decimal"/>
+      <w:lvlText w:val="%9."/>
+      <w:lvlJc w:val="left"/>
+      <w:pPr>
+        <w:tabs>
+          <w:tab w:val="num" w:pos="6480"/>
+        </w:tabs>
+        <w:ind w:left="6480" w:hanging="360"/>
+      </w:pPr>
+    </w:lvl>
+  </w:abstractNum>
+  <w:abstractNum w:abstractNumId="3" w15:restartNumberingAfterBreak="0">
+    <w:nsid w:val="5FAA3EAB"/>
+    <w:multiLevelType w:val="multilevel"/>
+    <w:tmpl w:val="D71E39D2"/>
+    <w:lvl w:ilvl="0">
+      <w:start w:val="1"/>
+      <w:numFmt w:val="bullet"/>
+      <w:lvlText w:val=""/>
+      <w:lvlJc w:val="left"/>
+      <w:pPr>
+        <w:tabs>
+          <w:tab w:val="num" w:pos="720"/>
+        </w:tabs>
+        <w:ind w:left="720" w:hanging="360"/>
+      </w:pPr>
+      <w:rPr>
+        <w:rFonts w:ascii="Symbol" w:hAnsi="Symbol" w:hint="default"/>
+        <w:sz w:val="20"/>
+      </w:rPr>
+    </w:lvl>
+    <w:lvl w:ilvl="1" w:tentative="1">
+      <w:start w:val="1"/>
+      <w:numFmt w:val="bullet"/>
+      <w:lvlText w:val="o"/>
+      <w:lvlJc w:val="left"/>
+      <w:pPr>
+        <w:tabs>
+          <w:tab w:val="num" w:pos="1440"/>
+        </w:tabs>
+        <w:ind w:left="1440" w:hanging="360"/>
+      </w:pPr>
+      <w:rPr>
+        <w:rFonts w:ascii="Courier New" w:hAnsi="Courier New" w:hint="default"/>
+        <w:sz w:val="20"/>
+      </w:rPr>
+    </w:lvl>
+    <w:lvl w:ilvl="2" w:tentative="1">
+      <w:start w:val="1"/>
+      <w:numFmt w:val="bullet"/>
+      <w:lvlText w:val=""/>
+      <w:lvlJc w:val="left"/>
+      <w:pPr>
+        <w:tabs>
+          <w:tab w:val="num" w:pos="2160"/>
+        </w:tabs>
+        <w:ind w:left="2160" w:hanging="360"/>
+      </w:pPr>
+      <w:rPr>
+        <w:rFonts w:ascii="Wingdings" w:hAnsi="Wingdings" w:hint="default"/>
+        <w:sz w:val="20"/>
+      </w:rPr>
+    </w:lvl>
+    <w:lvl w:ilvl="3" w:tentative="1">
+      <w:start w:val="1"/>
+      <w:numFmt w:val="bullet"/>
+      <w:lvlText w:val=""/>
+      <w:lvlJc w:val="left"/>
+      <w:pPr>
+        <w:tabs>
+          <w:tab w:val="num" w:pos="2880"/>
+        </w:tabs>
+        <w:ind w:left="2880" w:hanging="360"/>
+      </w:pPr>
+      <w:rPr>
+        <w:rFonts w:ascii="Wingdings" w:hAnsi="Wingdings" w:hint="default"/>
+        <w:sz w:val="20"/>
+      </w:rPr>
+    </w:lvl>
+    <w:lvl w:ilvl="4" w:tentative="1">
+      <w:start w:val="1"/>
+      <w:numFmt w:val="bullet"/>
+      <w:lvlText w:val=""/>
+      <w:lvlJc w:val="left"/>
+      <w:pPr>
+        <w:tabs>
+          <w:tab w:val="num" w:pos="3600"/>
+        </w:tabs>
+        <w:ind w:left="3600" w:hanging="360"/>
+      </w:pPr>
+      <w:rPr>
+        <w:rFonts w:ascii="Wingdings" w:hAnsi="Wingdings" w:hint="default"/>
+        <w:sz w:val="20"/>
+      </w:rPr>
+    </w:lvl>
+    <w:lvl w:ilvl="5" w:tentative="1">
+      <w:start w:val="1"/>
+      <w:numFmt w:val="bullet"/>
+      <w:lvlText w:val=""/>
+      <w:lvlJc w:val="left"/>
+      <w:pPr>
+        <w:tabs>
+          <w:tab w:val="num" w:pos="4320"/>
+        </w:tabs>
+        <w:ind w:left="4320" w:hanging="360"/>
+      </w:pPr>
+      <w:rPr>
+        <w:rFonts w:ascii="Wingdings" w:hAnsi="Wingdings" w:hint="default"/>
+        <w:sz w:val="20"/>
+      </w:rPr>
+    </w:lvl>
+    <w:lvl w:ilvl="6" w:tentative="1">
+      <w:start w:val="1"/>
+      <w:numFmt w:val="bullet"/>
+      <w:lvlText w:val=""/>
+      <w:lvlJc w:val="left"/>
+      <w:pPr>
+        <w:tabs>
+          <w:tab w:val="num" w:pos="5040"/>
+        </w:tabs>
+        <w:ind w:left="5040" w:hanging="360"/>
+      </w:pPr>
+      <w:rPr>
+        <w:rFonts w:ascii="Wingdings" w:hAnsi="Wingdings" w:hint="default"/>
+        <w:sz w:val="20"/>
+      </w:rPr>
+    </w:lvl>
+    <w:lvl w:ilvl="7" w:tentative="1">
+      <w:start w:val="1"/>
+      <w:numFmt w:val="bullet"/>
+      <w:lvlText w:val=""/>
+      <w:lvlJc w:val="left"/>
+      <w:pPr>
+        <w:tabs>
+          <w:tab w:val="num" w:pos="5760"/>
+        </w:tabs>
+        <w:ind w:left="5760" w:hanging="360"/>
+      </w:pPr>
+      <w:rPr>
+        <w:rFonts w:ascii="Wingdings" w:hAnsi="Wingdings" w:hint="default"/>
+        <w:sz w:val="20"/>
+      </w:rPr>
+    </w:lvl>
+    <w:lvl w:ilvl="8" w:tentative="1">
+      <w:start w:val="1"/>
+      <w:numFmt w:val="bullet"/>
+      <w:lvlText w:val=""/>
+      <w:lvlJc w:val="left"/>
+      <w:pPr>
+        <w:tabs>
+          <w:tab w:val="num" w:pos="6480"/>
+        </w:tabs>
+        <w:ind w:left="6480" w:hanging="360"/>
+      </w:pPr>
+      <w:rPr>
+        <w:rFonts w:ascii="Wingdings" w:hAnsi="Wingdings" w:hint="default"/>
+        <w:sz w:val="20"/>
+      </w:rPr>
+    </w:lvl>
+  </w:abstractNum>
+  <w:abstractNum w:abstractNumId="4" w15:restartNumberingAfterBreak="0">
+    <w:nsid w:val="611C2ACB"/>
+    <w:multiLevelType w:val="multilevel"/>
+    <w:tmpl w:val="EBEE8AE0"/>
+    <w:lvl w:ilvl="0">
+      <w:start w:val="1"/>
+      <w:numFmt w:val="bullet"/>
+      <w:lvlText w:val=""/>
+      <w:lvlJc w:val="left"/>
+      <w:pPr>
+        <w:tabs>
+          <w:tab w:val="num" w:pos="720"/>
+        </w:tabs>
+        <w:ind w:left="720" w:hanging="360"/>
+      </w:pPr>
+      <w:rPr>
+        <w:rFonts w:ascii="Symbol" w:hAnsi="Symbol" w:hint="default"/>
+        <w:sz w:val="20"/>
+      </w:rPr>
+    </w:lvl>
+    <w:lvl w:ilvl="1" w:tentative="1">
+      <w:start w:val="1"/>
+      <w:numFmt w:val="bullet"/>
+      <w:lvlText w:val="o"/>
+      <w:lvlJc w:val="left"/>
+      <w:pPr>
+        <w:tabs>
+          <w:tab w:val="num" w:pos="1440"/>
+        </w:tabs>
+        <w:ind w:left="1440" w:hanging="360"/>
+      </w:pPr>
+      <w:rPr>
+        <w:rFonts w:ascii="Courier New" w:hAnsi="Courier New" w:hint="default"/>
+        <w:sz w:val="20"/>
+      </w:rPr>
+    </w:lvl>
+    <w:lvl w:ilvl="2" w:tentative="1">
+      <w:start w:val="1"/>
+      <w:numFmt w:val="bullet"/>
+      <w:lvlText w:val=""/>
+      <w:lvlJc w:val="left"/>
+      <w:pPr>
+        <w:tabs>
+          <w:tab w:val="num" w:pos="2160"/>
+        </w:tabs>
+        <w:ind w:left="2160" w:hanging="360"/>
+      </w:pPr>
+      <w:rPr>
+        <w:rFonts w:ascii="Wingdings" w:hAnsi="Wingdings" w:hint="default"/>
+        <w:sz w:val="20"/>
+      </w:rPr>
+    </w:lvl>
+    <w:lvl w:ilvl="3" w:tentative="1">
+      <w:start w:val="1"/>
+      <w:numFmt w:val="bullet"/>
+      <w:lvlText w:val=""/>
+      <w:lvlJc w:val="left"/>
+      <w:pPr>
+        <w:tabs>
+          <w:tab w:val="num" w:pos="2880"/>
+        </w:tabs>
+        <w:ind w:left="2880" w:hanging="360"/>
+      </w:pPr>
+      <w:rPr>
+        <w:rFonts w:ascii="Wingdings" w:hAnsi="Wingdings" w:hint="default"/>
+        <w:sz w:val="20"/>
+      </w:rPr>
+    </w:lvl>
+    <w:lvl w:ilvl="4" w:tentative="1">
+      <w:start w:val="1"/>
+      <w:numFmt w:val="bullet"/>
+      <w:lvlText w:val=""/>
+      <w:lvlJc w:val="left"/>
+      <w:pPr>
+        <w:tabs>
+          <w:tab w:val="num" w:pos="3600"/>
+        </w:tabs>
+        <w:ind w:left="3600" w:hanging="360"/>
+      </w:pPr>
+      <w:rPr>
+        <w:rFonts w:ascii="Wingdings" w:hAnsi="Wingdings" w:hint="default"/>
+        <w:sz w:val="20"/>
+      </w:rPr>
+    </w:lvl>
+    <w:lvl w:ilvl="5" w:tentative="1">
+      <w:start w:val="1"/>
+      <w:numFmt w:val="bullet"/>
+      <w:lvlText w:val=""/>
+      <w:lvlJc w:val="left"/>
+      <w:pPr>
+        <w:tabs>
+          <w:tab w:val="num" w:pos="4320"/>
+        </w:tabs>
+        <w:ind w:left="4320" w:hanging="360"/>
+      </w:pPr>
+      <w:rPr>
+        <w:rFonts w:ascii="Wingdings" w:hAnsi="Wingdings" w:hint="default"/>
+        <w:sz w:val="20"/>
+      </w:rPr>
+    </w:lvl>
+    <w:lvl w:ilvl="6" w:tentative="1">
+      <w:start w:val="1"/>
+      <w:numFmt w:val="bullet"/>
+      <w:lvlText w:val=""/>
+      <w:lvlJc w:val="left"/>
+      <w:pPr>
+        <w:tabs>
+          <w:tab w:val="num" w:pos="5040"/>
+        </w:tabs>
+        <w:ind w:left="5040" w:hanging="360"/>
+      </w:pPr>
+      <w:rPr>
+        <w:rFonts w:ascii="Wingdings" w:hAnsi="Wingdings" w:hint="default"/>
+        <w:sz w:val="20"/>
+      </w:rPr>
+    </w:lvl>
+    <w:lvl w:ilvl="7" w:tentative="1">
+      <w:start w:val="1"/>
+      <w:numFmt w:val="bullet"/>
+      <w:lvlText w:val=""/>
+      <w:lvlJc w:val="left"/>
+      <w:pPr>
+        <w:tabs>
+          <w:tab w:val="num" w:pos="5760"/>
+        </w:tabs>
+        <w:ind w:left="5760" w:hanging="360"/>
+      </w:pPr>
+      <w:rPr>
+        <w:rFonts w:ascii="Wingdings" w:hAnsi="Wingdings" w:hint="default"/>
+        <w:sz w:val="20"/>
+      </w:rPr>
+    </w:lvl>
+    <w:lvl w:ilvl="8" w:tentative="1">
+      <w:start w:val="1"/>
+      <w:numFmt w:val="bullet"/>
+      <w:lvlText w:val=""/>
+      <w:lvlJc w:val="left"/>
+      <w:pPr>
+        <w:tabs>
+          <w:tab w:val="num" w:pos="6480"/>
+        </w:tabs>
+        <w:ind w:left="6480" w:hanging="360"/>
+      </w:pPr>
+      <w:rPr>
+        <w:rFonts w:ascii="Wingdings" w:hAnsi="Wingdings" w:hint="default"/>
+        <w:sz w:val="20"/>
+      </w:rPr>
+    </w:lvl>
+  </w:abstractNum>
+  <w:abstractNum w:abstractNumId="5" w15:restartNumberingAfterBreak="0">
+    <w:nsid w:val="7A9915B2"/>
+    <w:multiLevelType w:val="hybridMultilevel"/>
+    <w:tmpl w:val="EDC66E52"/>
+    <w:lvl w:ilvl="0" w:tplc="FE4428F0">
+      <w:start w:val="1"/>
+      <w:numFmt w:val="decimal"/>
+      <w:lvlText w:val="%1."/>
+      <w:lvlJc w:val="left"/>
+      <w:pPr>
+        <w:ind w:left="720" w:hanging="360"/>
+      </w:pPr>
+      <w:rPr>
+        <w:rFonts w:hint="default"/>
+      </w:rPr>
+    </w:lvl>
+    <w:lvl w:ilvl="1" w:tplc="08090019" w:tentative="1">
+      <w:start w:val="1"/>
+      <w:numFmt w:val="lowerLetter"/>
+      <w:lvlText w:val="%2."/>
+      <w:lvlJc w:val="left"/>
+      <w:pPr>
+        <w:ind w:left="1440" w:hanging="360"/>
+      </w:pPr>
+    </w:lvl>
+    <w:lvl w:ilvl="2" w:tplc="0809001B" w:tentative="1">
+      <w:start w:val="1"/>
+      <w:numFmt w:val="lowerRoman"/>
+      <w:lvlText w:val="%3."/>
+      <w:lvlJc w:val="right"/>
+      <w:pPr>
+        <w:ind w:left="2160" w:hanging="180"/>
+      </w:pPr>
+    </w:lvl>
+    <w:lvl w:ilvl="3" w:tplc="0809000F" w:tentative="1">
+      <w:start w:val="1"/>
+      <w:numFmt w:val="decimal"/>
+      <w:lvlText w:val="%4."/>
+      <w:lvlJc w:val="left"/>
+      <w:pPr>
+        <w:ind w:left="2880" w:hanging="360"/>
+      </w:pPr>
+    </w:lvl>
+    <w:lvl w:ilvl="4" w:tplc="08090019" w:tentative="1">
+      <w:start w:val="1"/>
+      <w:numFmt w:val="lowerLetter"/>
+      <w:lvlText w:val="%5."/>
+      <w:lvlJc w:val="left"/>
+      <w:pPr>
+        <w:ind w:left="3600" w:hanging="360"/>
+      </w:pPr>
+    </w:lvl>
+    <w:lvl w:ilvl="5" w:tplc="0809001B" w:tentative="1">
+      <w:start w:val="1"/>
+      <w:numFmt w:val="lowerRoman"/>
+      <w:lvlText w:val="%6."/>
+      <w:lvlJc w:val="right"/>
+      <w:pPr>
+        <w:ind w:left="4320" w:hanging="180"/>
+      </w:pPr>
+    </w:lvl>
+    <w:lvl w:ilvl="6" w:tplc="0809000F" w:tentative="1">
+      <w:start w:val="1"/>
+      <w:numFmt w:val="decimal"/>
+      <w:lvlText w:val="%7."/>
+      <w:lvlJc w:val="left"/>
+      <w:pPr>
+        <w:ind w:left="5040" w:hanging="360"/>
+      </w:pPr>
+    </w:lvl>
+    <w:lvl w:ilvl="7" w:tplc="08090019" w:tentative="1">
+      <w:start w:val="1"/>
+      <w:numFmt w:val="lowerLetter"/>
+      <w:lvlText w:val="%8."/>
+      <w:lvlJc w:val="left"/>
+      <w:pPr>
+        <w:ind w:left="5760" w:hanging="360"/>
+      </w:pPr>
+    </w:lvl>
+    <w:lvl w:ilvl="8" w:tplc="0809001B" w:tentative="1">
+      <w:start w:val="1"/>
+      <w:numFmt w:val="lowerRoman"/>
+      <w:lvlText w:val="%9."/>
+      <w:lvlJc w:val="right"/>
+      <w:pPr>
+        <w:ind w:left="6480" w:hanging="180"/>
+      </w:pPr>
+    </w:lvl>
+  </w:abstractNum>
+  <w:num w:numId="1" w16cid:durableId="23019632">
+    <w:abstractNumId w:val="3"/>
+  </w:num>
+  <w:num w:numId="2" w16cid:durableId="79523170">
+    <w:abstractNumId w:val="4"/>
+  </w:num>
+  <w:num w:numId="3" w16cid:durableId="707872427">
+    <w:abstractNumId w:val="0"/>
+  </w:num>
+  <w:num w:numId="4" w16cid:durableId="4746380">
+    <w:abstractNumId w:val="1"/>
+  </w:num>
+  <w:num w:numId="5" w16cid:durableId="16778462">
+    <w:abstractNumId w:val="2"/>
+    <w:lvlOverride w:ilvl="0">
+      <w:lvl w:ilvl="0">
+        <w:numFmt w:val="lowerRoman"/>
+        <w:lvlText w:val="%1."/>
+        <w:lvlJc w:val="right"/>
+      </w:lvl>
+    </w:lvlOverride>
+  </w:num>
+  <w:num w:numId="6" w16cid:durableId="375617927">
+    <w:abstractNumId w:val="5"/>
+  </w:num>
+</w:numbering>
 </file>
 
 <file path=word/styles.xml><?xml version="1.0" encoding="utf-8"?>
@@ -1133,6 +3749,11 @@
   <w:style w:type="paragraph" w:default="1" w:styleId="Normal">
     <w:name w:val="Normal"/>
     <w:qFormat/>
+    <w:rsid w:val="00ED1CC8"/>
+    <w:rPr>
+      <w:rFonts w:ascii="Times New Roman" w:eastAsia="Times New Roman" w:hAnsi="Times New Roman" w:cs="Times New Roman"/>
+      <w:lang w:eastAsia="en-GB"/>
+    </w:rPr>
   </w:style>
   <w:style w:type="paragraph" w:styleId="Heading1">
     <w:name w:val="heading 1"/>
@@ -1153,6 +3774,28 @@
       <w:color w:val="2F5496" w:themeColor="accent1" w:themeShade="BF"/>
       <w:sz w:val="32"/>
       <w:szCs w:val="32"/>
+    </w:rPr>
+  </w:style>
+  <w:style w:type="paragraph" w:styleId="Heading2">
+    <w:name w:val="heading 2"/>
+    <w:basedOn w:val="Normal"/>
+    <w:next w:val="Normal"/>
+    <w:link w:val="Heading2Char"/>
+    <w:uiPriority w:val="9"/>
+    <w:unhideWhenUsed/>
+    <w:qFormat/>
+    <w:rsid w:val="000323BA"/>
+    <w:pPr>
+      <w:keepNext/>
+      <w:keepLines/>
+      <w:spacing w:before="40"/>
+      <w:outlineLvl w:val="1"/>
+    </w:pPr>
+    <w:rPr>
+      <w:rFonts w:asciiTheme="majorHAnsi" w:eastAsiaTheme="majorEastAsia" w:hAnsiTheme="majorHAnsi" w:cstheme="majorBidi"/>
+      <w:color w:val="2F5496" w:themeColor="accent1" w:themeShade="BF"/>
+      <w:sz w:val="26"/>
+      <w:szCs w:val="26"/>
     </w:rPr>
   </w:style>
   <w:style w:type="character" w:default="1" w:styleId="DefaultParagraphFont">
@@ -1408,6 +4051,109 @@
       <w:szCs w:val="20"/>
     </w:rPr>
   </w:style>
+  <w:style w:type="character" w:customStyle="1" w:styleId="Heading2Char">
+    <w:name w:val="Heading 2 Char"/>
+    <w:basedOn w:val="DefaultParagraphFont"/>
+    <w:link w:val="Heading2"/>
+    <w:uiPriority w:val="9"/>
+    <w:rsid w:val="000323BA"/>
+    <w:rPr>
+      <w:rFonts w:asciiTheme="majorHAnsi" w:eastAsiaTheme="majorEastAsia" w:hAnsiTheme="majorHAnsi" w:cstheme="majorBidi"/>
+      <w:color w:val="2F5496" w:themeColor="accent1" w:themeShade="BF"/>
+      <w:sz w:val="26"/>
+      <w:szCs w:val="26"/>
+    </w:rPr>
+  </w:style>
+  <w:style w:type="paragraph" w:styleId="ListParagraph">
+    <w:name w:val="List Paragraph"/>
+    <w:basedOn w:val="Normal"/>
+    <w:uiPriority w:val="34"/>
+    <w:qFormat/>
+    <w:rsid w:val="00ED1CC8"/>
+    <w:pPr>
+      <w:ind w:left="720"/>
+      <w:contextualSpacing/>
+    </w:pPr>
+  </w:style>
+  <w:style w:type="paragraph" w:styleId="HTMLPreformatted">
+    <w:name w:val="HTML Preformatted"/>
+    <w:basedOn w:val="Normal"/>
+    <w:link w:val="HTMLPreformattedChar"/>
+    <w:uiPriority w:val="99"/>
+    <w:unhideWhenUsed/>
+    <w:rsid w:val="00914627"/>
+    <w:pPr>
+      <w:tabs>
+        <w:tab w:val="left" w:pos="916"/>
+        <w:tab w:val="left" w:pos="1832"/>
+        <w:tab w:val="left" w:pos="2748"/>
+        <w:tab w:val="left" w:pos="3664"/>
+        <w:tab w:val="left" w:pos="4580"/>
+        <w:tab w:val="left" w:pos="5496"/>
+        <w:tab w:val="left" w:pos="6412"/>
+        <w:tab w:val="left" w:pos="7328"/>
+        <w:tab w:val="left" w:pos="8244"/>
+        <w:tab w:val="left" w:pos="9160"/>
+        <w:tab w:val="left" w:pos="10076"/>
+        <w:tab w:val="left" w:pos="10992"/>
+        <w:tab w:val="left" w:pos="11908"/>
+        <w:tab w:val="left" w:pos="12824"/>
+        <w:tab w:val="left" w:pos="13740"/>
+        <w:tab w:val="left" w:pos="14656"/>
+      </w:tabs>
+    </w:pPr>
+    <w:rPr>
+      <w:rFonts w:ascii="Courier New" w:hAnsi="Courier New" w:cs="Courier New"/>
+      <w:sz w:val="20"/>
+      <w:szCs w:val="20"/>
+    </w:rPr>
+  </w:style>
+  <w:style w:type="character" w:customStyle="1" w:styleId="HTMLPreformattedChar">
+    <w:name w:val="HTML Preformatted Char"/>
+    <w:basedOn w:val="DefaultParagraphFont"/>
+    <w:link w:val="HTMLPreformatted"/>
+    <w:uiPriority w:val="99"/>
+    <w:rsid w:val="00914627"/>
+    <w:rPr>
+      <w:rFonts w:ascii="Courier New" w:eastAsia="Times New Roman" w:hAnsi="Courier New" w:cs="Courier New"/>
+      <w:sz w:val="20"/>
+      <w:szCs w:val="20"/>
+      <w:lang w:eastAsia="en-GB"/>
+    </w:rPr>
+  </w:style>
+  <w:style w:type="character" w:styleId="Hyperlink">
+    <w:name w:val="Hyperlink"/>
+    <w:basedOn w:val="DefaultParagraphFont"/>
+    <w:uiPriority w:val="99"/>
+    <w:unhideWhenUsed/>
+    <w:rsid w:val="00002158"/>
+    <w:rPr>
+      <w:color w:val="0563C1" w:themeColor="hyperlink"/>
+      <w:u w:val="single"/>
+    </w:rPr>
+  </w:style>
+  <w:style w:type="character" w:styleId="UnresolvedMention">
+    <w:name w:val="Unresolved Mention"/>
+    <w:basedOn w:val="DefaultParagraphFont"/>
+    <w:uiPriority w:val="99"/>
+    <w:semiHidden/>
+    <w:unhideWhenUsed/>
+    <w:rsid w:val="00002158"/>
+    <w:rPr>
+      <w:color w:val="605E5C"/>
+      <w:shd w:val="clear" w:color="auto" w:fill="E1DFDD"/>
+    </w:rPr>
+  </w:style>
+  <w:style w:type="paragraph" w:styleId="NormalWeb">
+    <w:name w:val="Normal (Web)"/>
+    <w:basedOn w:val="Normal"/>
+    <w:uiPriority w:val="99"/>
+    <w:unhideWhenUsed/>
+    <w:rsid w:val="000006A9"/>
+    <w:pPr>
+      <w:spacing w:before="100" w:beforeAutospacing="1" w:after="100" w:afterAutospacing="1"/>
+    </w:pPr>
+  </w:style>
 </w:styles>
 </file>
 
@@ -1484,12 +4230,12 @@
 
 <file path=word/glossary/fontTable.xml><?xml version="1.0" encoding="utf-8"?>
 <w:fonts xmlns:mc="http://schemas.openxmlformats.org/markup-compatibility/2006" xmlns:r="http://schemas.openxmlformats.org/officeDocument/2006/relationships" xmlns:w="http://schemas.openxmlformats.org/wordprocessingml/2006/main" xmlns:w14="http://schemas.microsoft.com/office/word/2010/wordml" xmlns:w15="http://schemas.microsoft.com/office/word/2012/wordml" xmlns:w16cex="http://schemas.microsoft.com/office/word/2018/wordml/cex" xmlns:w16cid="http://schemas.microsoft.com/office/word/2016/wordml/cid" xmlns:w16="http://schemas.microsoft.com/office/word/2018/wordml" xmlns:w16sdtdh="http://schemas.microsoft.com/office/word/2020/wordml/sdtdatahash" xmlns:w16se="http://schemas.microsoft.com/office/word/2015/wordml/symex" mc:Ignorable="w14 w15 w16se w16cid w16 w16cex w16sdtdh">
-  <w:font w:name="Calibri">
-    <w:panose1 w:val="020F0502020204030204"/>
-    <w:charset w:val="00"/>
-    <w:family w:val="swiss"/>
+  <w:font w:name="Symbol">
+    <w:panose1 w:val="05050102010706020507"/>
+    <w:charset w:val="02"/>
+    <w:family w:val="decorative"/>
     <w:pitch w:val="variable"/>
-    <w:sig w:usb0="E4002EFF" w:usb1="C000247B" w:usb2="00000009" w:usb3="00000000" w:csb0="000001FF" w:csb1="00000000"/>
+    <w:sig w:usb0="00000003" w:usb1="10000000" w:usb2="00000000" w:usb3="00000000" w:csb0="80000001" w:csb1="00000000"/>
   </w:font>
   <w:font w:name="Times New Roman">
     <w:panose1 w:val="02020603050405020304"/>
@@ -1498,12 +4244,47 @@
     <w:pitch w:val="variable"/>
     <w:sig w:usb0="E0002EFF" w:usb1="C000785B" w:usb2="00000009" w:usb3="00000000" w:csb0="000001FF" w:csb1="00000000"/>
   </w:font>
+  <w:font w:name="Courier New">
+    <w:panose1 w:val="02070309020205020404"/>
+    <w:charset w:val="00"/>
+    <w:family w:val="modern"/>
+    <w:pitch w:val="fixed"/>
+    <w:sig w:usb0="E0002EFF" w:usb1="C0007843" w:usb2="00000009" w:usb3="00000000" w:csb0="000001FF" w:csb1="00000000"/>
+  </w:font>
+  <w:font w:name="Wingdings">
+    <w:panose1 w:val="05000000000000000000"/>
+    <w:charset w:val="4D"/>
+    <w:family w:val="decorative"/>
+    <w:pitch w:val="variable"/>
+    <w:sig w:usb0="00000003" w:usb1="00000000" w:usb2="00000000" w:usb3="00000000" w:csb0="80000001" w:csb1="00000000"/>
+  </w:font>
+  <w:font w:name="Calibri">
+    <w:panose1 w:val="020F0502020204030204"/>
+    <w:charset w:val="00"/>
+    <w:family w:val="swiss"/>
+    <w:pitch w:val="variable"/>
+    <w:sig w:usb0="E4002EFF" w:usb1="C000247B" w:usb2="00000009" w:usb3="00000000" w:csb0="000001FF" w:csb1="00000000"/>
+  </w:font>
   <w:font w:name="Calibri Light">
     <w:panose1 w:val="020F0302020204030204"/>
     <w:charset w:val="00"/>
     <w:family w:val="swiss"/>
     <w:pitch w:val="variable"/>
     <w:sig w:usb0="E4002EFF" w:usb1="C000247B" w:usb2="00000009" w:usb3="00000000" w:csb0="000001FF" w:csb1="00000000"/>
+  </w:font>
+  <w:font w:name="Times">
+    <w:panose1 w:val="00000500000000020000"/>
+    <w:charset w:val="00"/>
+    <w:family w:val="auto"/>
+    <w:pitch w:val="variable"/>
+    <w:sig w:usb0="E00002FF" w:usb1="5000205A" w:usb2="00000000" w:usb3="00000000" w:csb0="0000019F" w:csb1="00000000"/>
+  </w:font>
+  <w:font w:name="Arial">
+    <w:panose1 w:val="020B0604020202020204"/>
+    <w:charset w:val="00"/>
+    <w:family w:val="swiss"/>
+    <w:pitch w:val="variable"/>
+    <w:sig w:usb0="E0002EFF" w:usb1="C000785B" w:usb2="00000009" w:usb3="00000000" w:csb0="000001FF" w:csb1="00000000"/>
   </w:font>
 </w:fonts>
 </file>
@@ -1526,7 +4307,7 @@
     <w:rsidRoot w:val="00497780"/>
     <w:rsid w:val="00497780"/>
     <w:rsid w:val="004C52EE"/>
-    <w:rsid w:val="008F791E"/>
+    <w:rsid w:val="00C61FDA"/>
     <w:rsid w:val="00E440AE"/>
   </w:rsids>
   <m:mathPr>

</xml_diff>

<commit_message>
Add question 1 in the assignment
</commit_message>
<xml_diff>
--- a/Assignment1-Report/FA19-BSE-014-042-TSE-A1.docx
+++ b/Assignment1-Report/FA19-BSE-014-042-TSE-A1.docx
@@ -55,7 +55,7 @@
                         <pic:cNvPicPr/>
                       </pic:nvPicPr>
                       <pic:blipFill>
-                        <a:blip r:embed="rId7" cstate="print">
+                        <a:blip r:embed="rId9" cstate="print">
                           <a:duotone>
                             <a:schemeClr val="accent1">
                               <a:shade val="45000"/>
@@ -575,7 +575,7 @@
                         <pic:cNvPicPr/>
                       </pic:nvPicPr>
                       <pic:blipFill>
-                        <a:blip r:embed="rId8" cstate="print">
+                        <a:blip r:embed="rId10" cstate="print">
                           <a:duotone>
                             <a:schemeClr val="accent1">
                               <a:shade val="45000"/>
@@ -638,6 +638,7 @@
     <w:p>
       <w:pPr>
         <w:pStyle w:val="Heading1"/>
+        <w:jc w:val="center"/>
         <w:rPr>
           <w:rFonts w:ascii="Times" w:hAnsi="Times"/>
           <w:b/>
@@ -660,10 +661,270 @@
     </w:p>
     <w:p>
       <w:pPr>
-        <w:rPr>
-          <w:lang w:val="en-US"/>
-        </w:rPr>
-      </w:pPr>
+        <w:jc w:val="center"/>
+        <w:rPr>
+          <w:color w:val="000000"/>
+          <w:sz w:val="22"/>
+          <w:szCs w:val="22"/>
+        </w:rPr>
+      </w:pPr>
+      <w:r>
+        <w:rPr>
+          <w:color w:val="000000"/>
+          <w:sz w:val="22"/>
+          <w:szCs w:val="22"/>
+        </w:rPr>
+        <w:t>Explore your project and find all options discussed in lecture 2 from Chapter 2. You need to prepare a google doc that highlights the potential issue  that your code has. You may identify these issues with the help of</w:t>
+      </w:r>
+    </w:p>
+    <w:p>
+      <w:pPr>
+        <w:jc w:val="center"/>
+        <w:rPr>
+          <w:color w:val="000000"/>
+          <w:sz w:val="22"/>
+          <w:szCs w:val="22"/>
+        </w:rPr>
+      </w:pPr>
+    </w:p>
+    <w:p>
+      <w:pPr>
+        <w:pStyle w:val="NormalWeb"/>
+        <w:numPr>
+          <w:ilvl w:val="0"/>
+          <w:numId w:val="7"/>
+        </w:numPr>
+        <w:spacing w:before="0" w:beforeAutospacing="0" w:after="240" w:afterAutospacing="0"/>
+        <w:rPr>
+          <w:b/>
+          <w:bCs/>
+        </w:rPr>
+      </w:pPr>
+      <w:r>
+        <w:rPr>
+          <w:b/>
+          <w:bCs/>
+          <w:color w:val="000000"/>
+        </w:rPr>
+        <w:t>Identify deprecated technology or APIs. Just report the diagram</w:t>
+      </w:r>
+      <w:r>
+        <w:rPr>
+          <w:b/>
+          <w:bCs/>
+          <w:color w:val="000000"/>
+          <w:sz w:val="22"/>
+          <w:szCs w:val="22"/>
+        </w:rPr>
+        <w:t>.</w:t>
+      </w:r>
+    </w:p>
+    <w:p>
+      <w:pPr>
+        <w:pStyle w:val="NormalWeb"/>
+        <w:numPr>
+          <w:ilvl w:val="0"/>
+          <w:numId w:val="8"/>
+        </w:numPr>
+        <w:spacing w:before="0" w:beforeAutospacing="0" w:after="240" w:afterAutospacing="0"/>
+        <w:rPr>
+          <w:color w:val="000000"/>
+          <w:lang w:val="en-US"/>
+        </w:rPr>
+      </w:pPr>
+      <w:r>
+        <w:rPr>
+          <w:color w:val="000000"/>
+          <w:lang w:val="en-US"/>
+        </w:rPr>
+        <w:t xml:space="preserve">In this application the APIs used which are made in web application framework SLIM which is PHP micro framework. This is not we </w:t>
+      </w:r>
+      <w:r>
+        <w:rPr>
+          <w:color w:val="000000"/>
+          <w:lang w:val="en-US"/>
+        </w:rPr>
+        <w:t>known framework for APIs.</w:t>
+      </w:r>
+    </w:p>
+    <w:p>
+      <w:pPr>
+        <w:pStyle w:val="NormalWeb"/>
+        <w:numPr>
+          <w:ilvl w:val="0"/>
+          <w:numId w:val="8"/>
+        </w:numPr>
+        <w:spacing w:before="0" w:beforeAutospacing="0" w:after="240" w:afterAutospacing="0"/>
+        <w:rPr>
+          <w:lang w:val="en-US"/>
+        </w:rPr>
+      </w:pPr>
+      <w:r>
+        <w:rPr>
+          <w:color w:val="000000"/>
+          <w:lang w:val="en-US"/>
+        </w:rPr>
+        <w:t>Also use lower version of java and xml which is not deprecated some methods. And</w:t>
+      </w:r>
+      <w:r>
+        <w:rPr>
+          <w:color w:val="000000"/>
+          <w:lang w:val="en-US"/>
+        </w:rPr>
+        <w:t xml:space="preserve"> </w:t>
+      </w:r>
+      <w:r>
+        <w:rPr>
+          <w:color w:val="000000"/>
+          <w:lang w:val="en-US"/>
+        </w:rPr>
+        <w:t>which may</w:t>
+      </w:r>
+      <w:r>
+        <w:rPr>
+          <w:color w:val="000000"/>
+          <w:lang w:val="en-US"/>
+        </w:rPr>
+        <w:t xml:space="preserve"> cause issue in</w:t>
+      </w:r>
+      <w:r>
+        <w:rPr>
+          <w:color w:val="000000"/>
+          <w:lang w:val="en-US"/>
+        </w:rPr>
+        <w:t xml:space="preserve"> future</w:t>
+      </w:r>
+      <w:r>
+        <w:rPr>
+          <w:color w:val="000000"/>
+          <w:lang w:val="en-US"/>
+        </w:rPr>
+        <w:t>.</w:t>
+      </w:r>
+    </w:p>
+    <w:p>
+      <w:pPr>
+        <w:pStyle w:val="NormalWeb"/>
+        <w:numPr>
+          <w:ilvl w:val="0"/>
+          <w:numId w:val="7"/>
+        </w:numPr>
+        <w:spacing w:before="0" w:beforeAutospacing="0" w:after="240" w:afterAutospacing="0"/>
+        <w:rPr>
+          <w:b/>
+          <w:bCs/>
+          <w:sz w:val="28"/>
+          <w:szCs w:val="28"/>
+        </w:rPr>
+      </w:pPr>
+      <w:r>
+        <w:rPr>
+          <w:b/>
+          <w:bCs/>
+          <w:color w:val="000000"/>
+        </w:rPr>
+        <w:t>Potential issues missing in the documentation but available in the code</w:t>
+      </w:r>
+    </w:p>
+    <w:p>
+      <w:pPr>
+        <w:pStyle w:val="NormalWeb"/>
+        <w:spacing w:before="0" w:beforeAutospacing="0" w:after="240" w:afterAutospacing="0"/>
+        <w:ind w:left="360"/>
+        <w:jc w:val="both"/>
+        <w:rPr>
+          <w:lang w:val="en-US"/>
+        </w:rPr>
+      </w:pPr>
+      <w:r>
+        <w:rPr>
+          <w:lang w:val="en-US"/>
+        </w:rPr>
+        <w:t>Code is missing some important files due to that we cannot run the Application.</w:t>
+      </w:r>
+      <w:r>
+        <w:rPr>
+          <w:lang w:val="en-US"/>
+        </w:rPr>
+        <w:br/>
+        <w:t xml:space="preserve">So, without running application we cannot figure out which FRs are </w:t>
+      </w:r>
+      <w:r>
+        <w:rPr>
+          <w:lang w:val="en-US"/>
+        </w:rPr>
+        <w:t>implemented,</w:t>
+      </w:r>
+      <w:r>
+        <w:rPr>
+          <w:lang w:val="en-US"/>
+        </w:rPr>
+        <w:t xml:space="preserve"> or which are not.</w:t>
+      </w:r>
+    </w:p>
+    <w:p>
+      <w:pPr>
+        <w:pStyle w:val="NormalWeb"/>
+        <w:spacing w:before="0" w:beforeAutospacing="0" w:after="240" w:afterAutospacing="0"/>
+        <w:ind w:left="360"/>
+        <w:rPr>
+          <w:b/>
+          <w:bCs/>
+        </w:rPr>
+      </w:pPr>
+    </w:p>
+    <w:p>
+      <w:pPr>
+        <w:pStyle w:val="NormalWeb"/>
+        <w:numPr>
+          <w:ilvl w:val="0"/>
+          <w:numId w:val="7"/>
+        </w:numPr>
+        <w:spacing w:before="0" w:beforeAutospacing="0" w:after="240" w:afterAutospacing="0"/>
+        <w:rPr>
+          <w:b/>
+          <w:bCs/>
+        </w:rPr>
+      </w:pPr>
+      <w:r>
+        <w:rPr>
+          <w:b/>
+          <w:bCs/>
+          <w:lang w:val="en-US"/>
+        </w:rPr>
+        <w:t>M</w:t>
+      </w:r>
+      <w:r>
+        <w:rPr>
+          <w:b/>
+          <w:bCs/>
+        </w:rPr>
+        <w:t>issing of technical documentation (if applicable)</w:t>
+      </w:r>
+    </w:p>
+    <w:p>
+      <w:pPr>
+        <w:pStyle w:val="NormalWeb"/>
+        <w:spacing w:before="0" w:beforeAutospacing="0" w:after="240" w:afterAutospacing="0"/>
+        <w:ind w:left="360"/>
+        <w:jc w:val="both"/>
+        <w:rPr>
+          <w:lang w:val="en-US"/>
+        </w:rPr>
+      </w:pPr>
+      <w:r>
+        <w:rPr>
+          <w:lang w:val="en-US"/>
+        </w:rPr>
+        <w:t>Code is missing some important files due to that we cannot run the Application.</w:t>
+      </w:r>
+      <w:r>
+        <w:rPr>
+          <w:lang w:val="en-US"/>
+        </w:rPr>
+        <w:br/>
+        <w:t>So, without running application we cannot figure out which FRs are implemented, or which are not.</w:t>
+      </w:r>
     </w:p>
     <w:p>
       <w:pPr>
@@ -910,6 +1171,7 @@
           <w:sz w:val="22"/>
           <w:szCs w:val="22"/>
         </w:rPr>
+        <w:lastRenderedPageBreak/>
         <w:drawing>
           <wp:inline distT="0" distB="0" distL="0" distR="0" wp14:anchorId="211FEE54" wp14:editId="5DACDE9F">
             <wp:extent cx="5731510" cy="3582035"/>
@@ -926,7 +1188,7 @@
                     <pic:cNvPicPr/>
                   </pic:nvPicPr>
                   <pic:blipFill>
-                    <a:blip r:embed="rId9"/>
+                    <a:blip r:embed="rId11"/>
                     <a:stretch>
                       <a:fillRect/>
                     </a:stretch>
@@ -1017,7 +1279,7 @@
                     <pic:cNvPicPr/>
                   </pic:nvPicPr>
                   <pic:blipFill>
-                    <a:blip r:embed="rId10"/>
+                    <a:blip r:embed="rId12"/>
                     <a:stretch>
                       <a:fillRect/>
                     </a:stretch>
@@ -1061,7 +1323,6 @@
           <w:sz w:val="22"/>
           <w:szCs w:val="22"/>
         </w:rPr>
-        <w:lastRenderedPageBreak/>
         <w:drawing>
           <wp:inline distT="0" distB="0" distL="0" distR="0" wp14:anchorId="2CAF4C15" wp14:editId="5A46C9CA">
             <wp:extent cx="5731510" cy="2101850"/>
@@ -1078,7 +1339,7 @@
                     <pic:cNvPicPr/>
                   </pic:nvPicPr>
                   <pic:blipFill>
-                    <a:blip r:embed="rId11"/>
+                    <a:blip r:embed="rId13"/>
                     <a:stretch>
                       <a:fillRect/>
                     </a:stretch>
@@ -1200,6 +1461,7 @@
           <w:szCs w:val="22"/>
           <w:shd w:val="clear" w:color="auto" w:fill="FFFFFF"/>
         </w:rPr>
+        <w:lastRenderedPageBreak/>
         <w:t>Apply at least 3 PMD rules with the help of tool</w:t>
       </w:r>
     </w:p>
@@ -1639,7 +1901,7 @@
           <w:lang w:val="en-US"/>
         </w:rPr>
       </w:pPr>
-      <w:hyperlink r:id="rId12" w:history="1">
+      <w:hyperlink r:id="rId14" w:history="1">
         <w:r>
           <w:rPr>
             <w:rStyle w:val="Hyperlink"/>
@@ -1776,7 +2038,7 @@
           <w:lang w:val="en-US"/>
         </w:rPr>
       </w:pPr>
-      <w:hyperlink r:id="rId13" w:history="1">
+      <w:hyperlink r:id="rId15" w:history="1">
         <w:r>
           <w:rPr>
             <w:rStyle w:val="Hyperlink"/>
@@ -2062,9 +2324,9 @@
           <w:lang w:val="en-US"/>
         </w:rPr>
         <w:drawing>
-          <wp:inline distT="0" distB="0" distL="0" distR="0" wp14:anchorId="0B8735C6" wp14:editId="048EAEB0">
-            <wp:extent cx="5731510" cy="3289300"/>
-            <wp:effectExtent l="0" t="0" r="0" b="0"/>
+          <wp:inline distT="0" distB="0" distL="0" distR="0" wp14:anchorId="0B8735C6" wp14:editId="1E1B504F">
+            <wp:extent cx="5727888" cy="2572284"/>
+            <wp:effectExtent l="0" t="0" r="0" b="6350"/>
             <wp:docPr id="1" name="Picture 1"/>
             <wp:cNvGraphicFramePr>
               <a:graphicFrameLocks xmlns:a="http://schemas.openxmlformats.org/drawingml/2006/main" noChangeAspect="1"/>
@@ -2077,7 +2339,7 @@
                     <pic:cNvPicPr/>
                   </pic:nvPicPr>
                   <pic:blipFill>
-                    <a:blip r:embed="rId14"/>
+                    <a:blip r:embed="rId16"/>
                     <a:stretch>
                       <a:fillRect/>
                     </a:stretch>
@@ -2085,7 +2347,7 @@
                   <pic:spPr>
                     <a:xfrm>
                       <a:off x="0" y="0"/>
-                      <a:ext cx="5731510" cy="3289300"/>
+                      <a:ext cx="5845203" cy="2624968"/>
                     </a:xfrm>
                     <a:prstGeom prst="rect">
                       <a:avLst/>
@@ -2108,6 +2370,7 @@
         <w:rPr>
           <w:lang w:val="en-US"/>
         </w:rPr>
+        <w:lastRenderedPageBreak/>
         <w:drawing>
           <wp:inline distT="0" distB="0" distL="0" distR="0" wp14:anchorId="3DC15617" wp14:editId="145DF4D9">
             <wp:extent cx="5731510" cy="3328670"/>
@@ -2124,7 +2387,7 @@
                     <pic:cNvPicPr/>
                   </pic:nvPicPr>
                   <pic:blipFill>
-                    <a:blip r:embed="rId15"/>
+                    <a:blip r:embed="rId17"/>
                     <a:stretch>
                       <a:fillRect/>
                     </a:stretch>
@@ -2247,7 +2510,6 @@
           <w:bCs/>
           <w:lang w:val="en-US"/>
         </w:rPr>
-        <w:lastRenderedPageBreak/>
         <w:t>Changed to:</w:t>
       </w:r>
     </w:p>
@@ -2555,7 +2817,7 @@
         </w:rPr>
         <w:t xml:space="preserve"> </w:t>
       </w:r>
-      <w:hyperlink r:id="rId16" w:history="1">
+      <w:hyperlink r:id="rId18" w:history="1">
         <w:r>
           <w:rPr>
             <w:rStyle w:val="Hyperlink"/>
@@ -2576,6 +2838,12 @@
       </w:r>
     </w:p>
     <w:sectPr>
+      <w:headerReference w:type="even" r:id="rId19"/>
+      <w:headerReference w:type="default" r:id="rId20"/>
+      <w:footerReference w:type="even" r:id="rId21"/>
+      <w:footerReference w:type="default" r:id="rId22"/>
+      <w:headerReference w:type="first" r:id="rId23"/>
+      <w:footerReference w:type="first" r:id="rId24"/>
       <w:pgSz w:w="11906" w:h="16838"/>
       <w:pgMar w:top="1440" w:right="1440" w:bottom="1440" w:left="1440" w:header="708" w:footer="708" w:gutter="0"/>
       <w:pgNumType w:start="0"/>
@@ -2587,6 +2855,367 @@
 </w:document>
 </file>
 
+<file path=word/endnotes.xml><?xml version="1.0" encoding="utf-8"?>
+<w:endnotes xmlns:wpc="http://schemas.microsoft.com/office/word/2010/wordprocessingCanvas" xmlns:cx="http://schemas.microsoft.com/office/drawing/2014/chartex" xmlns:cx1="http://schemas.microsoft.com/office/drawing/2015/9/8/chartex" xmlns:cx2="http://schemas.microsoft.com/office/drawing/2015/10/21/chartex" xmlns:cx3="http://schemas.microsoft.com/office/drawing/2016/5/9/chartex" xmlns:cx4="http://schemas.microsoft.com/office/drawing/2016/5/10/chartex" xmlns:cx5="http://schemas.microsoft.com/office/drawing/2016/5/11/chartex" xmlns:cx6="http://schemas.microsoft.com/office/drawing/2016/5/12/chartex" xmlns:cx7="http://schemas.microsoft.com/office/drawing/2016/5/13/chartex" xmlns:cx8="http://schemas.microsoft.com/office/drawing/2016/5/14/chartex" xmlns:mc="http://schemas.openxmlformats.org/markup-compatibility/2006" xmlns:aink="http://schemas.microsoft.com/office/drawing/2016/ink" xmlns:am3d="http://schemas.microsoft.com/office/drawing/2017/model3d" xmlns:o="urn:schemas-microsoft-com:office:office" xmlns:oel="http://schemas.microsoft.com/office/2019/extlst" xmlns:r="http://schemas.openxmlformats.org/officeDocument/2006/relationships" xmlns:m="http://schemas.openxmlformats.org/officeDocument/2006/math" xmlns:v="urn:schemas-microsoft-com:vml" xmlns:wp14="http://schemas.microsoft.com/office/word/2010/wordprocessingDrawing" xmlns:wp="http://schemas.openxmlformats.org/drawingml/2006/wordprocessingDrawing" xmlns:w10="urn:schemas-microsoft-com:office:word" xmlns:w="http://schemas.openxmlformats.org/wordprocessingml/2006/main" xmlns:w14="http://schemas.microsoft.com/office/word/2010/wordml" xmlns:w15="http://schemas.microsoft.com/office/word/2012/wordml" xmlns:w16cex="http://schemas.microsoft.com/office/word/2018/wordml/cex" xmlns:w16cid="http://schemas.microsoft.com/office/word/2016/wordml/cid" xmlns:w16="http://schemas.microsoft.com/office/word/2018/wordml" xmlns:w16sdtdh="http://schemas.microsoft.com/office/word/2020/wordml/sdtdatahash" xmlns:w16se="http://schemas.microsoft.com/office/word/2015/wordml/symex" xmlns:wpg="http://schemas.microsoft.com/office/word/2010/wordprocessingGroup" xmlns:wpi="http://schemas.microsoft.com/office/word/2010/wordprocessingInk" xmlns:wne="http://schemas.microsoft.com/office/word/2006/wordml" xmlns:wps="http://schemas.microsoft.com/office/word/2010/wordprocessingShape" mc:Ignorable="w14 w15 w16se w16cid w16 w16cex w16sdtdh wp14">
+  <w:endnote w:type="separator" w:id="-1">
+    <w:p>
+      <w:r>
+        <w:separator/>
+      </w:r>
+    </w:p>
+  </w:endnote>
+  <w:endnote w:type="continuationSeparator" w:id="0">
+    <w:p>
+      <w:r>
+        <w:continuationSeparator/>
+      </w:r>
+    </w:p>
+  </w:endnote>
+</w:endnotes>
+</file>
+
+<file path=word/footer1.xml><?xml version="1.0" encoding="utf-8"?>
+<w:ftr xmlns:wpc="http://schemas.microsoft.com/office/word/2010/wordprocessingCanvas" xmlns:cx="http://schemas.microsoft.com/office/drawing/2014/chartex" xmlns:cx1="http://schemas.microsoft.com/office/drawing/2015/9/8/chartex" xmlns:cx2="http://schemas.microsoft.com/office/drawing/2015/10/21/chartex" xmlns:cx3="http://schemas.microsoft.com/office/drawing/2016/5/9/chartex" xmlns:cx4="http://schemas.microsoft.com/office/drawing/2016/5/10/chartex" xmlns:cx5="http://schemas.microsoft.com/office/drawing/2016/5/11/chartex" xmlns:cx6="http://schemas.microsoft.com/office/drawing/2016/5/12/chartex" xmlns:cx7="http://schemas.microsoft.com/office/drawing/2016/5/13/chartex" xmlns:cx8="http://schemas.microsoft.com/office/drawing/2016/5/14/chartex" xmlns:mc="http://schemas.openxmlformats.org/markup-compatibility/2006" xmlns:aink="http://schemas.microsoft.com/office/drawing/2016/ink" xmlns:am3d="http://schemas.microsoft.com/office/drawing/2017/model3d" xmlns:o="urn:schemas-microsoft-com:office:office" xmlns:oel="http://schemas.microsoft.com/office/2019/extlst" xmlns:r="http://schemas.openxmlformats.org/officeDocument/2006/relationships" xmlns:m="http://schemas.openxmlformats.org/officeDocument/2006/math" xmlns:v="urn:schemas-microsoft-com:vml" xmlns:wp14="http://schemas.microsoft.com/office/word/2010/wordprocessingDrawing" xmlns:wp="http://schemas.openxmlformats.org/drawingml/2006/wordprocessingDrawing" xmlns:w10="urn:schemas-microsoft-com:office:word" xmlns:w="http://schemas.openxmlformats.org/wordprocessingml/2006/main" xmlns:w14="http://schemas.microsoft.com/office/word/2010/wordml" xmlns:w15="http://schemas.microsoft.com/office/word/2012/wordml" xmlns:w16cex="http://schemas.microsoft.com/office/word/2018/wordml/cex" xmlns:w16cid="http://schemas.microsoft.com/office/word/2016/wordml/cid" xmlns:w16="http://schemas.microsoft.com/office/word/2018/wordml" xmlns:w16sdtdh="http://schemas.microsoft.com/office/word/2020/wordml/sdtdatahash" xmlns:w16se="http://schemas.microsoft.com/office/word/2015/wordml/symex" xmlns:wpg="http://schemas.microsoft.com/office/word/2010/wordprocessingGroup" xmlns:wpi="http://schemas.microsoft.com/office/word/2010/wordprocessingInk" xmlns:wne="http://schemas.microsoft.com/office/word/2006/wordml" xmlns:wps="http://schemas.microsoft.com/office/word/2010/wordprocessingShape" mc:Ignorable="w14 w15 w16se w16cid w16 w16cex w16sdtdh wp14">
+  <w:p>
+    <w:pPr>
+      <w:pStyle w:val="Footer"/>
+    </w:pPr>
+  </w:p>
+</w:ftr>
+</file>
+
+<file path=word/footer2.xml><?xml version="1.0" encoding="utf-8"?>
+<w:ftr xmlns:wpc="http://schemas.microsoft.com/office/word/2010/wordprocessingCanvas" xmlns:cx="http://schemas.microsoft.com/office/drawing/2014/chartex" xmlns:cx1="http://schemas.microsoft.com/office/drawing/2015/9/8/chartex" xmlns:cx2="http://schemas.microsoft.com/office/drawing/2015/10/21/chartex" xmlns:cx3="http://schemas.microsoft.com/office/drawing/2016/5/9/chartex" xmlns:cx4="http://schemas.microsoft.com/office/drawing/2016/5/10/chartex" xmlns:cx5="http://schemas.microsoft.com/office/drawing/2016/5/11/chartex" xmlns:cx6="http://schemas.microsoft.com/office/drawing/2016/5/12/chartex" xmlns:cx7="http://schemas.microsoft.com/office/drawing/2016/5/13/chartex" xmlns:cx8="http://schemas.microsoft.com/office/drawing/2016/5/14/chartex" xmlns:mc="http://schemas.openxmlformats.org/markup-compatibility/2006" xmlns:aink="http://schemas.microsoft.com/office/drawing/2016/ink" xmlns:am3d="http://schemas.microsoft.com/office/drawing/2017/model3d" xmlns:o="urn:schemas-microsoft-com:office:office" xmlns:oel="http://schemas.microsoft.com/office/2019/extlst" xmlns:r="http://schemas.openxmlformats.org/officeDocument/2006/relationships" xmlns:m="http://schemas.openxmlformats.org/officeDocument/2006/math" xmlns:v="urn:schemas-microsoft-com:vml" xmlns:wp14="http://schemas.microsoft.com/office/word/2010/wordprocessingDrawing" xmlns:wp="http://schemas.openxmlformats.org/drawingml/2006/wordprocessingDrawing" xmlns:w10="urn:schemas-microsoft-com:office:word" xmlns:w="http://schemas.openxmlformats.org/wordprocessingml/2006/main" xmlns:w14="http://schemas.microsoft.com/office/word/2010/wordml" xmlns:w15="http://schemas.microsoft.com/office/word/2012/wordml" xmlns:w16cex="http://schemas.microsoft.com/office/word/2018/wordml/cex" xmlns:w16cid="http://schemas.microsoft.com/office/word/2016/wordml/cid" xmlns:w16="http://schemas.microsoft.com/office/word/2018/wordml" xmlns:w16sdtdh="http://schemas.microsoft.com/office/word/2020/wordml/sdtdatahash" xmlns:w16se="http://schemas.microsoft.com/office/word/2015/wordml/symex" xmlns:wpg="http://schemas.microsoft.com/office/word/2010/wordprocessingGroup" xmlns:wpi="http://schemas.microsoft.com/office/word/2010/wordprocessingInk" xmlns:wne="http://schemas.microsoft.com/office/word/2006/wordml" xmlns:wps="http://schemas.microsoft.com/office/word/2010/wordprocessingShape" mc:Ignorable="w14 w15 w16se w16cid w16 w16cex w16sdtdh wp14">
+  <w:p>
+    <w:pPr>
+      <w:pStyle w:val="Footer"/>
+    </w:pPr>
+    <w:r>
+      <w:rPr>
+        <w:noProof/>
+        <w:color w:val="4472C4" w:themeColor="accent1"/>
+        <w:lang w:eastAsia="zh-CN"/>
+      </w:rPr>
+      <mc:AlternateContent>
+        <mc:Choice Requires="wps">
+          <w:drawing>
+            <wp:anchor distT="0" distB="0" distL="114300" distR="114300" simplePos="0" relativeHeight="251661312" behindDoc="0" locked="0" layoutInCell="1" allowOverlap="1" wp14:anchorId="78D23B68" wp14:editId="343DEF7B">
+              <wp:simplePos x="0" y="0"/>
+              <wp:positionH relativeFrom="page">
+                <wp:align>center</wp:align>
+              </wp:positionH>
+              <wp:positionV relativeFrom="page">
+                <wp:align>center</wp:align>
+              </wp:positionV>
+              <wp:extent cx="7364730" cy="9528810"/>
+              <wp:effectExtent l="0" t="0" r="26670" b="26670"/>
+              <wp:wrapNone/>
+              <wp:docPr id="452" name="Rectangle 452"/>
+              <wp:cNvGraphicFramePr/>
+              <a:graphic xmlns:a="http://schemas.openxmlformats.org/drawingml/2006/main">
+                <a:graphicData uri="http://schemas.microsoft.com/office/word/2010/wordprocessingShape">
+                  <wps:wsp>
+                    <wps:cNvSpPr/>
+                    <wps:spPr>
+                      <a:xfrm>
+                        <a:off x="0" y="0"/>
+                        <a:ext cx="7364730" cy="9528810"/>
+                      </a:xfrm>
+                      <a:prstGeom prst="rect">
+                        <a:avLst/>
+                      </a:prstGeom>
+                      <a:noFill/>
+                      <a:ln w="15875">
+                        <a:solidFill>
+                          <a:schemeClr val="bg2">
+                            <a:lumMod val="50000"/>
+                          </a:schemeClr>
+                        </a:solidFill>
+                      </a:ln>
+                    </wps:spPr>
+                    <wps:style>
+                      <a:lnRef idx="2">
+                        <a:schemeClr val="accent1">
+                          <a:shade val="50000"/>
+                        </a:schemeClr>
+                      </a:lnRef>
+                      <a:fillRef idx="1">
+                        <a:schemeClr val="accent1"/>
+                      </a:fillRef>
+                      <a:effectRef idx="0">
+                        <a:schemeClr val="accent1"/>
+                      </a:effectRef>
+                      <a:fontRef idx="minor">
+                        <a:schemeClr val="lt1"/>
+                      </a:fontRef>
+                    </wps:style>
+                    <wps:bodyPr rot="0" spcFirstLastPara="0" vertOverflow="overflow" horzOverflow="overflow" vert="horz" wrap="square" lIns="91440" tIns="45720" rIns="91440" bIns="45720" numCol="1" spcCol="0" rtlCol="0" fromWordArt="0" anchor="ctr" anchorCtr="0" forceAA="0" compatLnSpc="1">
+                      <a:prstTxWarp prst="textNoShape">
+                        <a:avLst/>
+                      </a:prstTxWarp>
+                      <a:noAutofit/>
+                    </wps:bodyPr>
+                  </wps:wsp>
+                </a:graphicData>
+              </a:graphic>
+              <wp14:sizeRelH relativeFrom="page">
+                <wp14:pctWidth>95000</wp14:pctWidth>
+              </wp14:sizeRelH>
+              <wp14:sizeRelV relativeFrom="page">
+                <wp14:pctHeight>95000</wp14:pctHeight>
+              </wp14:sizeRelV>
+            </wp:anchor>
+          </w:drawing>
+        </mc:Choice>
+        <mc:Fallback>
+          <w:pict>
+            <v:rect w14:anchorId="68E1CD1A" id="Rectangle 452" o:spid="_x0000_s1026" style="position:absolute;margin-left:0;margin-top:0;width:579.9pt;height:750.3pt;z-index:251661312;visibility:visible;mso-wrap-style:square;mso-width-percent:950;mso-height-percent:950;mso-wrap-distance-left:9pt;mso-wrap-distance-top:0;mso-wrap-distance-right:9pt;mso-wrap-distance-bottom:0;mso-position-horizontal:center;mso-position-horizontal-relative:page;mso-position-vertical:center;mso-position-vertical-relative:page;mso-width-percent:950;mso-height-percent:950;mso-width-relative:page;mso-height-relative:page;v-text-anchor:middle" o:gfxdata="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" filled="f" strokecolor="#747070 [1614]" strokeweight="1.25pt">
+              <w10:wrap anchorx="page" anchory="page"/>
+            </v:rect>
+          </w:pict>
+        </mc:Fallback>
+      </mc:AlternateContent>
+    </w:r>
+    <w:r>
+      <w:rPr>
+        <w:color w:val="4472C4" w:themeColor="accent1"/>
+      </w:rPr>
+      <w:t xml:space="preserve"> </w:t>
+    </w:r>
+    <w:r>
+      <w:rPr>
+        <w:rFonts w:asciiTheme="majorHAnsi" w:eastAsiaTheme="majorEastAsia" w:hAnsiTheme="majorHAnsi" w:cstheme="majorBidi"/>
+        <w:color w:val="4472C4" w:themeColor="accent1"/>
+        <w:sz w:val="20"/>
+        <w:szCs w:val="20"/>
+      </w:rPr>
+      <w:t xml:space="preserve">pg. </w:t>
+    </w:r>
+    <w:r>
+      <w:rPr>
+        <w:rFonts w:asciiTheme="minorHAnsi" w:eastAsiaTheme="minorEastAsia" w:hAnsiTheme="minorHAnsi" w:cstheme="minorBidi"/>
+        <w:color w:val="4472C4" w:themeColor="accent1"/>
+        <w:sz w:val="20"/>
+        <w:szCs w:val="20"/>
+      </w:rPr>
+      <w:fldChar w:fldCharType="begin"/>
+    </w:r>
+    <w:r>
+      <w:rPr>
+        <w:color w:val="4472C4" w:themeColor="accent1"/>
+        <w:sz w:val="20"/>
+        <w:szCs w:val="20"/>
+      </w:rPr>
+      <w:instrText xml:space="preserve"> PAGE    \* MERGEFORMAT </w:instrText>
+    </w:r>
+    <w:r>
+      <w:rPr>
+        <w:rFonts w:asciiTheme="minorHAnsi" w:eastAsiaTheme="minorEastAsia" w:hAnsiTheme="minorHAnsi" w:cstheme="minorBidi"/>
+        <w:color w:val="4472C4" w:themeColor="accent1"/>
+        <w:sz w:val="20"/>
+        <w:szCs w:val="20"/>
+      </w:rPr>
+      <w:fldChar w:fldCharType="separate"/>
+    </w:r>
+    <w:r>
+      <w:rPr>
+        <w:rFonts w:asciiTheme="majorHAnsi" w:eastAsiaTheme="majorEastAsia" w:hAnsiTheme="majorHAnsi" w:cstheme="majorBidi"/>
+        <w:noProof/>
+        <w:color w:val="4472C4" w:themeColor="accent1"/>
+        <w:sz w:val="20"/>
+        <w:szCs w:val="20"/>
+      </w:rPr>
+      <w:t>2</w:t>
+    </w:r>
+    <w:r>
+      <w:rPr>
+        <w:rFonts w:asciiTheme="majorHAnsi" w:eastAsiaTheme="majorEastAsia" w:hAnsiTheme="majorHAnsi" w:cstheme="majorBidi"/>
+        <w:noProof/>
+        <w:color w:val="4472C4" w:themeColor="accent1"/>
+        <w:sz w:val="20"/>
+        <w:szCs w:val="20"/>
+      </w:rPr>
+      <w:fldChar w:fldCharType="end"/>
+    </w:r>
+  </w:p>
+</w:ftr>
+</file>
+
+<file path=word/footer3.xml><?xml version="1.0" encoding="utf-8"?>
+<w:ftr xmlns:wpc="http://schemas.microsoft.com/office/word/2010/wordprocessingCanvas" xmlns:cx="http://schemas.microsoft.com/office/drawing/2014/chartex" xmlns:cx1="http://schemas.microsoft.com/office/drawing/2015/9/8/chartex" xmlns:cx2="http://schemas.microsoft.com/office/drawing/2015/10/21/chartex" xmlns:cx3="http://schemas.microsoft.com/office/drawing/2016/5/9/chartex" xmlns:cx4="http://schemas.microsoft.com/office/drawing/2016/5/10/chartex" xmlns:cx5="http://schemas.microsoft.com/office/drawing/2016/5/11/chartex" xmlns:cx6="http://schemas.microsoft.com/office/drawing/2016/5/12/chartex" xmlns:cx7="http://schemas.microsoft.com/office/drawing/2016/5/13/chartex" xmlns:cx8="http://schemas.microsoft.com/office/drawing/2016/5/14/chartex" xmlns:mc="http://schemas.openxmlformats.org/markup-compatibility/2006" xmlns:aink="http://schemas.microsoft.com/office/drawing/2016/ink" xmlns:am3d="http://schemas.microsoft.com/office/drawing/2017/model3d" xmlns:o="urn:schemas-microsoft-com:office:office" xmlns:oel="http://schemas.microsoft.com/office/2019/extlst" xmlns:r="http://schemas.openxmlformats.org/officeDocument/2006/relationships" xmlns:m="http://schemas.openxmlformats.org/officeDocument/2006/math" xmlns:v="urn:schemas-microsoft-com:vml" xmlns:wp14="http://schemas.microsoft.com/office/word/2010/wordprocessingDrawing" xmlns:wp="http://schemas.openxmlformats.org/drawingml/2006/wordprocessingDrawing" xmlns:w10="urn:schemas-microsoft-com:office:word" xmlns:w="http://schemas.openxmlformats.org/wordprocessingml/2006/main" xmlns:w14="http://schemas.microsoft.com/office/word/2010/wordml" xmlns:w15="http://schemas.microsoft.com/office/word/2012/wordml" xmlns:w16cex="http://schemas.microsoft.com/office/word/2018/wordml/cex" xmlns:w16cid="http://schemas.microsoft.com/office/word/2016/wordml/cid" xmlns:w16="http://schemas.microsoft.com/office/word/2018/wordml" xmlns:w16sdtdh="http://schemas.microsoft.com/office/word/2020/wordml/sdtdatahash" xmlns:w16se="http://schemas.microsoft.com/office/word/2015/wordml/symex" xmlns:wpg="http://schemas.microsoft.com/office/word/2010/wordprocessingGroup" xmlns:wpi="http://schemas.microsoft.com/office/word/2010/wordprocessingInk" xmlns:wne="http://schemas.microsoft.com/office/word/2006/wordml" xmlns:wps="http://schemas.microsoft.com/office/word/2010/wordprocessingShape" mc:Ignorable="w14 w15 w16se w16cid w16 w16cex w16sdtdh wp14">
+  <w:p>
+    <w:pPr>
+      <w:pStyle w:val="Footer"/>
+    </w:pPr>
+  </w:p>
+</w:ftr>
+</file>
+
+<file path=word/footnotes.xml><?xml version="1.0" encoding="utf-8"?>
+<w:footnotes xmlns:wpc="http://schemas.microsoft.com/office/word/2010/wordprocessingCanvas" xmlns:cx="http://schemas.microsoft.com/office/drawing/2014/chartex" xmlns:cx1="http://schemas.microsoft.com/office/drawing/2015/9/8/chartex" xmlns:cx2="http://schemas.microsoft.com/office/drawing/2015/10/21/chartex" xmlns:cx3="http://schemas.microsoft.com/office/drawing/2016/5/9/chartex" xmlns:cx4="http://schemas.microsoft.com/office/drawing/2016/5/10/chartex" xmlns:cx5="http://schemas.microsoft.com/office/drawing/2016/5/11/chartex" xmlns:cx6="http://schemas.microsoft.com/office/drawing/2016/5/12/chartex" xmlns:cx7="http://schemas.microsoft.com/office/drawing/2016/5/13/chartex" xmlns:cx8="http://schemas.microsoft.com/office/drawing/2016/5/14/chartex" xmlns:mc="http://schemas.openxmlformats.org/markup-compatibility/2006" xmlns:aink="http://schemas.microsoft.com/office/drawing/2016/ink" xmlns:am3d="http://schemas.microsoft.com/office/drawing/2017/model3d" xmlns:o="urn:schemas-microsoft-com:office:office" xmlns:oel="http://schemas.microsoft.com/office/2019/extlst" xmlns:r="http://schemas.openxmlformats.org/officeDocument/2006/relationships" xmlns:m="http://schemas.openxmlformats.org/officeDocument/2006/math" xmlns:v="urn:schemas-microsoft-com:vml" xmlns:wp14="http://schemas.microsoft.com/office/word/2010/wordprocessingDrawing" xmlns:wp="http://schemas.openxmlformats.org/drawingml/2006/wordprocessingDrawing" xmlns:w10="urn:schemas-microsoft-com:office:word" xmlns:w="http://schemas.openxmlformats.org/wordprocessingml/2006/main" xmlns:w14="http://schemas.microsoft.com/office/word/2010/wordml" xmlns:w15="http://schemas.microsoft.com/office/word/2012/wordml" xmlns:w16cex="http://schemas.microsoft.com/office/word/2018/wordml/cex" xmlns:w16cid="http://schemas.microsoft.com/office/word/2016/wordml/cid" xmlns:w16="http://schemas.microsoft.com/office/word/2018/wordml" xmlns:w16sdtdh="http://schemas.microsoft.com/office/word/2020/wordml/sdtdatahash" xmlns:w16se="http://schemas.microsoft.com/office/word/2015/wordml/symex" xmlns:wpg="http://schemas.microsoft.com/office/word/2010/wordprocessingGroup" xmlns:wpi="http://schemas.microsoft.com/office/word/2010/wordprocessingInk" xmlns:wne="http://schemas.microsoft.com/office/word/2006/wordml" xmlns:wps="http://schemas.microsoft.com/office/word/2010/wordprocessingShape" mc:Ignorable="w14 w15 w16se w16cid w16 w16cex w16sdtdh wp14">
+  <w:footnote w:type="separator" w:id="-1">
+    <w:p>
+      <w:r>
+        <w:separator/>
+      </w:r>
+    </w:p>
+  </w:footnote>
+  <w:footnote w:type="continuationSeparator" w:id="0">
+    <w:p>
+      <w:r>
+        <w:continuationSeparator/>
+      </w:r>
+    </w:p>
+  </w:footnote>
+</w:footnotes>
+</file>
+
+<file path=word/header1.xml><?xml version="1.0" encoding="utf-8"?>
+<w:hdr xmlns:wpc="http://schemas.microsoft.com/office/word/2010/wordprocessingCanvas" xmlns:cx="http://schemas.microsoft.com/office/drawing/2014/chartex" xmlns:cx1="http://schemas.microsoft.com/office/drawing/2015/9/8/chartex" xmlns:cx2="http://schemas.microsoft.com/office/drawing/2015/10/21/chartex" xmlns:cx3="http://schemas.microsoft.com/office/drawing/2016/5/9/chartex" xmlns:cx4="http://schemas.microsoft.com/office/drawing/2016/5/10/chartex" xmlns:cx5="http://schemas.microsoft.com/office/drawing/2016/5/11/chartex" xmlns:cx6="http://schemas.microsoft.com/office/drawing/2016/5/12/chartex" xmlns:cx7="http://schemas.microsoft.com/office/drawing/2016/5/13/chartex" xmlns:cx8="http://schemas.microsoft.com/office/drawing/2016/5/14/chartex" xmlns:mc="http://schemas.openxmlformats.org/markup-compatibility/2006" xmlns:aink="http://schemas.microsoft.com/office/drawing/2016/ink" xmlns:am3d="http://schemas.microsoft.com/office/drawing/2017/model3d" xmlns:o="urn:schemas-microsoft-com:office:office" xmlns:oel="http://schemas.microsoft.com/office/2019/extlst" xmlns:r="http://schemas.openxmlformats.org/officeDocument/2006/relationships" xmlns:m="http://schemas.openxmlformats.org/officeDocument/2006/math" xmlns:v="urn:schemas-microsoft-com:vml" xmlns:wp14="http://schemas.microsoft.com/office/word/2010/wordprocessingDrawing" xmlns:wp="http://schemas.openxmlformats.org/drawingml/2006/wordprocessingDrawing" xmlns:w10="urn:schemas-microsoft-com:office:word" xmlns:w="http://schemas.openxmlformats.org/wordprocessingml/2006/main" xmlns:w14="http://schemas.microsoft.com/office/word/2010/wordml" xmlns:w15="http://schemas.microsoft.com/office/word/2012/wordml" xmlns:w16cex="http://schemas.microsoft.com/office/word/2018/wordml/cex" xmlns:w16cid="http://schemas.microsoft.com/office/word/2016/wordml/cid" xmlns:w16="http://schemas.microsoft.com/office/word/2018/wordml" xmlns:w16sdtdh="http://schemas.microsoft.com/office/word/2020/wordml/sdtdatahash" xmlns:w16se="http://schemas.microsoft.com/office/word/2015/wordml/symex" xmlns:wpg="http://schemas.microsoft.com/office/word/2010/wordprocessingGroup" xmlns:wpi="http://schemas.microsoft.com/office/word/2010/wordprocessingInk" xmlns:wne="http://schemas.microsoft.com/office/word/2006/wordml" xmlns:wps="http://schemas.microsoft.com/office/word/2010/wordprocessingShape" mc:Ignorable="w14 w15 w16se w16cid w16 w16cex w16sdtdh wp14">
+  <w:p>
+    <w:pPr>
+      <w:pStyle w:val="Header"/>
+    </w:pPr>
+  </w:p>
+</w:hdr>
+</file>
+
+<file path=word/header2.xml><?xml version="1.0" encoding="utf-8"?>
+<w:hdr xmlns:wpc="http://schemas.microsoft.com/office/word/2010/wordprocessingCanvas" xmlns:cx="http://schemas.microsoft.com/office/drawing/2014/chartex" xmlns:cx1="http://schemas.microsoft.com/office/drawing/2015/9/8/chartex" xmlns:cx2="http://schemas.microsoft.com/office/drawing/2015/10/21/chartex" xmlns:cx3="http://schemas.microsoft.com/office/drawing/2016/5/9/chartex" xmlns:cx4="http://schemas.microsoft.com/office/drawing/2016/5/10/chartex" xmlns:cx5="http://schemas.microsoft.com/office/drawing/2016/5/11/chartex" xmlns:cx6="http://schemas.microsoft.com/office/drawing/2016/5/12/chartex" xmlns:cx7="http://schemas.microsoft.com/office/drawing/2016/5/13/chartex" xmlns:cx8="http://schemas.microsoft.com/office/drawing/2016/5/14/chartex" xmlns:mc="http://schemas.openxmlformats.org/markup-compatibility/2006" xmlns:aink="http://schemas.microsoft.com/office/drawing/2016/ink" xmlns:am3d="http://schemas.microsoft.com/office/drawing/2017/model3d" xmlns:o="urn:schemas-microsoft-com:office:office" xmlns:oel="http://schemas.microsoft.com/office/2019/extlst" xmlns:r="http://schemas.openxmlformats.org/officeDocument/2006/relationships" xmlns:m="http://schemas.openxmlformats.org/officeDocument/2006/math" xmlns:v="urn:schemas-microsoft-com:vml" xmlns:wp14="http://schemas.microsoft.com/office/word/2010/wordprocessingDrawing" xmlns:wp="http://schemas.openxmlformats.org/drawingml/2006/wordprocessingDrawing" xmlns:w10="urn:schemas-microsoft-com:office:word" xmlns:w="http://schemas.openxmlformats.org/wordprocessingml/2006/main" xmlns:w14="http://schemas.microsoft.com/office/word/2010/wordml" xmlns:w15="http://schemas.microsoft.com/office/word/2012/wordml" xmlns:w16cex="http://schemas.microsoft.com/office/word/2018/wordml/cex" xmlns:w16cid="http://schemas.microsoft.com/office/word/2016/wordml/cid" xmlns:w16="http://schemas.microsoft.com/office/word/2018/wordml" xmlns:w16sdtdh="http://schemas.microsoft.com/office/word/2020/wordml/sdtdatahash" xmlns:w16se="http://schemas.microsoft.com/office/word/2015/wordml/symex" xmlns:wpg="http://schemas.microsoft.com/office/word/2010/wordprocessingGroup" xmlns:wpi="http://schemas.microsoft.com/office/word/2010/wordprocessingInk" xmlns:wne="http://schemas.microsoft.com/office/word/2006/wordml" xmlns:wps="http://schemas.microsoft.com/office/word/2010/wordprocessingShape" mc:Ignorable="w14 w15 w16se w16cid w16 w16cex w16sdtdh wp14">
+  <w:p>
+    <w:pPr>
+      <w:spacing w:line="264" w:lineRule="auto"/>
+    </w:pPr>
+    <w:r>
+      <w:rPr>
+        <w:noProof/>
+        <w:color w:val="000000"/>
+      </w:rPr>
+      <mc:AlternateContent>
+        <mc:Choice Requires="wps">
+          <w:drawing>
+            <wp:anchor distT="0" distB="0" distL="114300" distR="114300" simplePos="0" relativeHeight="251659264" behindDoc="0" locked="0" layoutInCell="1" allowOverlap="1" wp14:anchorId="4ED5E668" wp14:editId="7EF50C01">
+              <wp:simplePos x="0" y="0"/>
+              <wp:positionH relativeFrom="page">
+                <wp:align>center</wp:align>
+              </wp:positionH>
+              <wp:positionV relativeFrom="page">
+                <wp:align>center</wp:align>
+              </wp:positionV>
+              <wp:extent cx="7376160" cy="9555480"/>
+              <wp:effectExtent l="0" t="0" r="26670" b="26670"/>
+              <wp:wrapNone/>
+              <wp:docPr id="222" name="Rectangle 222"/>
+              <wp:cNvGraphicFramePr/>
+              <a:graphic xmlns:a="http://schemas.openxmlformats.org/drawingml/2006/main">
+                <a:graphicData uri="http://schemas.microsoft.com/office/word/2010/wordprocessingShape">
+                  <wps:wsp>
+                    <wps:cNvSpPr/>
+                    <wps:spPr>
+                      <a:xfrm>
+                        <a:off x="0" y="0"/>
+                        <a:ext cx="7376160" cy="9555480"/>
+                      </a:xfrm>
+                      <a:prstGeom prst="rect">
+                        <a:avLst/>
+                      </a:prstGeom>
+                      <a:noFill/>
+                      <a:ln w="15875">
+                        <a:solidFill>
+                          <a:schemeClr val="bg2">
+                            <a:lumMod val="50000"/>
+                          </a:schemeClr>
+                        </a:solidFill>
+                      </a:ln>
+                    </wps:spPr>
+                    <wps:style>
+                      <a:lnRef idx="2">
+                        <a:schemeClr val="accent1">
+                          <a:shade val="50000"/>
+                        </a:schemeClr>
+                      </a:lnRef>
+                      <a:fillRef idx="1">
+                        <a:schemeClr val="accent1"/>
+                      </a:fillRef>
+                      <a:effectRef idx="0">
+                        <a:schemeClr val="accent1"/>
+                      </a:effectRef>
+                      <a:fontRef idx="minor">
+                        <a:schemeClr val="lt1"/>
+                      </a:fontRef>
+                    </wps:style>
+                    <wps:bodyPr rot="0" spcFirstLastPara="0" vertOverflow="overflow" horzOverflow="overflow" vert="horz" wrap="square" lIns="91440" tIns="45720" rIns="91440" bIns="45720" numCol="1" spcCol="0" rtlCol="0" fromWordArt="0" anchor="ctr" anchorCtr="0" forceAA="0" compatLnSpc="1">
+                      <a:prstTxWarp prst="textNoShape">
+                        <a:avLst/>
+                      </a:prstTxWarp>
+                      <a:noAutofit/>
+                    </wps:bodyPr>
+                  </wps:wsp>
+                </a:graphicData>
+              </a:graphic>
+              <wp14:sizeRelH relativeFrom="page">
+                <wp14:pctWidth>95000</wp14:pctWidth>
+              </wp14:sizeRelH>
+              <wp14:sizeRelV relativeFrom="page">
+                <wp14:pctHeight>95000</wp14:pctHeight>
+              </wp14:sizeRelV>
+            </wp:anchor>
+          </w:drawing>
+        </mc:Choice>
+        <mc:Fallback>
+          <w:pict>
+            <v:rect w14:anchorId="409A3511" id="Rectangle 222" o:spid="_x0000_s1026" style="position:absolute;margin-left:0;margin-top:0;width:580.8pt;height:752.4pt;z-index:251659264;visibility:visible;mso-wrap-style:square;mso-width-percent:950;mso-height-percent:950;mso-wrap-distance-left:9pt;mso-wrap-distance-top:0;mso-wrap-distance-right:9pt;mso-wrap-distance-bottom:0;mso-position-horizontal:center;mso-position-horizontal-relative:page;mso-position-vertical:center;mso-position-vertical-relative:page;mso-width-percent:950;mso-height-percent:950;mso-width-relative:page;mso-height-relative:page;v-text-anchor:middle" o:gfxdata="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" filled="f" strokecolor="#747070 [1614]" strokeweight="1.25pt">
+              <w10:wrap anchorx="page" anchory="page"/>
+            </v:rect>
+          </w:pict>
+        </mc:Fallback>
+      </mc:AlternateContent>
+    </w:r>
+    <w:sdt>
+      <w:sdtPr>
+        <w:rPr>
+          <w:color w:val="4472C4" w:themeColor="accent1"/>
+          <w:sz w:val="20"/>
+          <w:szCs w:val="20"/>
+        </w:rPr>
+        <w:alias w:val="Title"/>
+        <w:id w:val="15524250"/>
+        <w:placeholder>
+          <w:docPart w:val="C47A755B88FF3641BC334F526E60F101"/>
+        </w:placeholder>
+        <w:dataBinding w:prefixMappings="xmlns:ns0='http://schemas.openxmlformats.org/package/2006/metadata/core-properties' xmlns:ns1='http://purl.org/dc/elements/1.1/'" w:xpath="/ns0:coreProperties[1]/ns1:title[1]" w:storeItemID="{6C3C8BC8-F283-45AE-878A-BAB7291924A1}"/>
+        <w:text/>
+      </w:sdtPr>
+      <w:sdtContent>
+        <w:r>
+          <w:rPr>
+            <w:color w:val="4472C4" w:themeColor="accent1"/>
+            <w:sz w:val="20"/>
+            <w:szCs w:val="20"/>
+          </w:rPr>
+          <w:t>TOPICS IN SOFTWARE ENGINEERING</w:t>
+        </w:r>
+      </w:sdtContent>
+    </w:sdt>
+  </w:p>
+  <w:p>
+    <w:pPr>
+      <w:pStyle w:val="Header"/>
+    </w:pPr>
+  </w:p>
+</w:hdr>
+</file>
+
+<file path=word/header3.xml><?xml version="1.0" encoding="utf-8"?>
+<w:hdr xmlns:wpc="http://schemas.microsoft.com/office/word/2010/wordprocessingCanvas" xmlns:cx="http://schemas.microsoft.com/office/drawing/2014/chartex" xmlns:cx1="http://schemas.microsoft.com/office/drawing/2015/9/8/chartex" xmlns:cx2="http://schemas.microsoft.com/office/drawing/2015/10/21/chartex" xmlns:cx3="http://schemas.microsoft.com/office/drawing/2016/5/9/chartex" xmlns:cx4="http://schemas.microsoft.com/office/drawing/2016/5/10/chartex" xmlns:cx5="http://schemas.microsoft.com/office/drawing/2016/5/11/chartex" xmlns:cx6="http://schemas.microsoft.com/office/drawing/2016/5/12/chartex" xmlns:cx7="http://schemas.microsoft.com/office/drawing/2016/5/13/chartex" xmlns:cx8="http://schemas.microsoft.com/office/drawing/2016/5/14/chartex" xmlns:mc="http://schemas.openxmlformats.org/markup-compatibility/2006" xmlns:aink="http://schemas.microsoft.com/office/drawing/2016/ink" xmlns:am3d="http://schemas.microsoft.com/office/drawing/2017/model3d" xmlns:o="urn:schemas-microsoft-com:office:office" xmlns:oel="http://schemas.microsoft.com/office/2019/extlst" xmlns:r="http://schemas.openxmlformats.org/officeDocument/2006/relationships" xmlns:m="http://schemas.openxmlformats.org/officeDocument/2006/math" xmlns:v="urn:schemas-microsoft-com:vml" xmlns:wp14="http://schemas.microsoft.com/office/word/2010/wordprocessingDrawing" xmlns:wp="http://schemas.openxmlformats.org/drawingml/2006/wordprocessingDrawing" xmlns:w10="urn:schemas-microsoft-com:office:word" xmlns:w="http://schemas.openxmlformats.org/wordprocessingml/2006/main" xmlns:w14="http://schemas.microsoft.com/office/word/2010/wordml" xmlns:w15="http://schemas.microsoft.com/office/word/2012/wordml" xmlns:w16cex="http://schemas.microsoft.com/office/word/2018/wordml/cex" xmlns:w16cid="http://schemas.microsoft.com/office/word/2016/wordml/cid" xmlns:w16="http://schemas.microsoft.com/office/word/2018/wordml" xmlns:w16sdtdh="http://schemas.microsoft.com/office/word/2020/wordml/sdtdatahash" xmlns:w16se="http://schemas.microsoft.com/office/word/2015/wordml/symex" xmlns:wpg="http://schemas.microsoft.com/office/word/2010/wordprocessingGroup" xmlns:wpi="http://schemas.microsoft.com/office/word/2010/wordprocessingInk" xmlns:wne="http://schemas.microsoft.com/office/word/2006/wordml" xmlns:wps="http://schemas.microsoft.com/office/word/2010/wordprocessingShape" mc:Ignorable="w14 w15 w16se w16cid w16 w16cex w16sdtdh wp14">
+  <w:p>
+    <w:pPr>
+      <w:pStyle w:val="Header"/>
+    </w:pPr>
+  </w:p>
+</w:hdr>
+</file>
+
 <file path=word/numbering.xml><?xml version="1.0" encoding="utf-8"?>
 <w:numbering xmlns:wpc="http://schemas.microsoft.com/office/word/2010/wordprocessingCanvas" xmlns:cx="http://schemas.microsoft.com/office/drawing/2014/chartex" xmlns:cx1="http://schemas.microsoft.com/office/drawing/2015/9/8/chartex" xmlns:cx2="http://schemas.microsoft.com/office/drawing/2015/10/21/chartex" xmlns:cx3="http://schemas.microsoft.com/office/drawing/2016/5/9/chartex" xmlns:cx4="http://schemas.microsoft.com/office/drawing/2016/5/10/chartex" xmlns:cx5="http://schemas.microsoft.com/office/drawing/2016/5/11/chartex" xmlns:cx6="http://schemas.microsoft.com/office/drawing/2016/5/12/chartex" xmlns:cx7="http://schemas.microsoft.com/office/drawing/2016/5/13/chartex" xmlns:cx8="http://schemas.microsoft.com/office/drawing/2016/5/14/chartex" xmlns:mc="http://schemas.openxmlformats.org/markup-compatibility/2006" xmlns:aink="http://schemas.microsoft.com/office/drawing/2016/ink" xmlns:am3d="http://schemas.microsoft.com/office/drawing/2017/model3d" xmlns:o="urn:schemas-microsoft-com:office:office" xmlns:oel="http://schemas.microsoft.com/office/2019/extlst" xmlns:r="http://schemas.openxmlformats.org/officeDocument/2006/relationships" xmlns:m="http://schemas.openxmlformats.org/officeDocument/2006/math" xmlns:v="urn:schemas-microsoft-com:vml" xmlns:wp14="http://schemas.microsoft.com/office/word/2010/wordprocessingDrawing" xmlns:wp="http://schemas.openxmlformats.org/drawingml/2006/wordprocessingDrawing" xmlns:w10="urn:schemas-microsoft-com:office:word" xmlns:w="http://schemas.openxmlformats.org/wordprocessingml/2006/main" xmlns:w14="http://schemas.microsoft.com/office/word/2010/wordml" xmlns:w15="http://schemas.microsoft.com/office/word/2012/wordml" xmlns:w16cex="http://schemas.microsoft.com/office/word/2018/wordml/cex" xmlns:w16cid="http://schemas.microsoft.com/office/word/2016/wordml/cid" xmlns:w16="http://schemas.microsoft.com/office/word/2018/wordml" xmlns:w16sdtdh="http://schemas.microsoft.com/office/word/2020/wordml/sdtdatahash" xmlns:w16se="http://schemas.microsoft.com/office/word/2015/wordml/symex" xmlns:wpg="http://schemas.microsoft.com/office/word/2010/wordprocessingGroup" xmlns:wpi="http://schemas.microsoft.com/office/word/2010/wordprocessingInk" xmlns:wne="http://schemas.microsoft.com/office/word/2006/wordml" xmlns:wps="http://schemas.microsoft.com/office/word/2010/wordprocessingShape" mc:Ignorable="w14 w15 w16se w16cid w16 w16cex w16sdtdh wp14">
   <w:abstractNum w:abstractNumId="0" w15:restartNumberingAfterBreak="0">
@@ -2828,6 +3457,95 @@
     </w:lvl>
   </w:abstractNum>
   <w:abstractNum w:abstractNumId="2" w15:restartNumberingAfterBreak="0">
+    <w:nsid w:val="307A7C12"/>
+    <w:multiLevelType w:val="hybridMultilevel"/>
+    <w:tmpl w:val="4620A5F4"/>
+    <w:lvl w:ilvl="0" w:tplc="FE4428F0">
+      <w:start w:val="1"/>
+      <w:numFmt w:val="decimal"/>
+      <w:lvlText w:val="%1."/>
+      <w:lvlJc w:val="left"/>
+      <w:pPr>
+        <w:ind w:left="360" w:hanging="360"/>
+      </w:pPr>
+      <w:rPr>
+        <w:rFonts w:hint="default"/>
+      </w:rPr>
+    </w:lvl>
+    <w:lvl w:ilvl="1" w:tplc="08090019" w:tentative="1">
+      <w:start w:val="1"/>
+      <w:numFmt w:val="lowerLetter"/>
+      <w:lvlText w:val="%2."/>
+      <w:lvlJc w:val="left"/>
+      <w:pPr>
+        <w:ind w:left="1080" w:hanging="360"/>
+      </w:pPr>
+    </w:lvl>
+    <w:lvl w:ilvl="2" w:tplc="0809001B" w:tentative="1">
+      <w:start w:val="1"/>
+      <w:numFmt w:val="lowerRoman"/>
+      <w:lvlText w:val="%3."/>
+      <w:lvlJc w:val="right"/>
+      <w:pPr>
+        <w:ind w:left="1800" w:hanging="180"/>
+      </w:pPr>
+    </w:lvl>
+    <w:lvl w:ilvl="3" w:tplc="0809000F" w:tentative="1">
+      <w:start w:val="1"/>
+      <w:numFmt w:val="decimal"/>
+      <w:lvlText w:val="%4."/>
+      <w:lvlJc w:val="left"/>
+      <w:pPr>
+        <w:ind w:left="2520" w:hanging="360"/>
+      </w:pPr>
+    </w:lvl>
+    <w:lvl w:ilvl="4" w:tplc="08090019" w:tentative="1">
+      <w:start w:val="1"/>
+      <w:numFmt w:val="lowerLetter"/>
+      <w:lvlText w:val="%5."/>
+      <w:lvlJc w:val="left"/>
+      <w:pPr>
+        <w:ind w:left="3240" w:hanging="360"/>
+      </w:pPr>
+    </w:lvl>
+    <w:lvl w:ilvl="5" w:tplc="0809001B" w:tentative="1">
+      <w:start w:val="1"/>
+      <w:numFmt w:val="lowerRoman"/>
+      <w:lvlText w:val="%6."/>
+      <w:lvlJc w:val="right"/>
+      <w:pPr>
+        <w:ind w:left="3960" w:hanging="180"/>
+      </w:pPr>
+    </w:lvl>
+    <w:lvl w:ilvl="6" w:tplc="0809000F" w:tentative="1">
+      <w:start w:val="1"/>
+      <w:numFmt w:val="decimal"/>
+      <w:lvlText w:val="%7."/>
+      <w:lvlJc w:val="left"/>
+      <w:pPr>
+        <w:ind w:left="4680" w:hanging="360"/>
+      </w:pPr>
+    </w:lvl>
+    <w:lvl w:ilvl="7" w:tplc="08090019" w:tentative="1">
+      <w:start w:val="1"/>
+      <w:numFmt w:val="lowerLetter"/>
+      <w:lvlText w:val="%8."/>
+      <w:lvlJc w:val="left"/>
+      <w:pPr>
+        <w:ind w:left="5400" w:hanging="360"/>
+      </w:pPr>
+    </w:lvl>
+    <w:lvl w:ilvl="8" w:tplc="0809001B" w:tentative="1">
+      <w:start w:val="1"/>
+      <w:numFmt w:val="lowerRoman"/>
+      <w:lvlText w:val="%9."/>
+      <w:lvlJc w:val="right"/>
+      <w:pPr>
+        <w:ind w:left="6120" w:hanging="180"/>
+      </w:pPr>
+    </w:lvl>
+  </w:abstractNum>
+  <w:abstractNum w:abstractNumId="3" w15:restartNumberingAfterBreak="0">
     <w:nsid w:val="3FC93278"/>
     <w:multiLevelType w:val="multilevel"/>
     <w:tmpl w:val="E438FF0C"/>
@@ -2940,7 +3658,7 @@
       </w:pPr>
     </w:lvl>
   </w:abstractNum>
-  <w:abstractNum w:abstractNumId="3" w15:restartNumberingAfterBreak="0">
+  <w:abstractNum w:abstractNumId="4" w15:restartNumberingAfterBreak="0">
     <w:nsid w:val="5FAA3EAB"/>
     <w:multiLevelType w:val="multilevel"/>
     <w:tmpl w:val="D71E39D2"/>
@@ -3089,7 +3807,7 @@
       </w:rPr>
     </w:lvl>
   </w:abstractNum>
-  <w:abstractNum w:abstractNumId="4" w15:restartNumberingAfterBreak="0">
+  <w:abstractNum w:abstractNumId="5" w15:restartNumberingAfterBreak="0">
     <w:nsid w:val="611C2ACB"/>
     <w:multiLevelType w:val="multilevel"/>
     <w:tmpl w:val="EBEE8AE0"/>
@@ -3238,7 +3956,120 @@
       </w:rPr>
     </w:lvl>
   </w:abstractNum>
-  <w:abstractNum w:abstractNumId="5" w15:restartNumberingAfterBreak="0">
+  <w:abstractNum w:abstractNumId="6" w15:restartNumberingAfterBreak="0">
+    <w:nsid w:val="72196E08"/>
+    <w:multiLevelType w:val="hybridMultilevel"/>
+    <w:tmpl w:val="E2CC3238"/>
+    <w:lvl w:ilvl="0" w:tplc="08090001">
+      <w:start w:val="1"/>
+      <w:numFmt w:val="bullet"/>
+      <w:lvlText w:val=""/>
+      <w:lvlJc w:val="left"/>
+      <w:pPr>
+        <w:ind w:left="1080" w:hanging="360"/>
+      </w:pPr>
+      <w:rPr>
+        <w:rFonts w:ascii="Symbol" w:hAnsi="Symbol" w:hint="default"/>
+      </w:rPr>
+    </w:lvl>
+    <w:lvl w:ilvl="1" w:tplc="08090003" w:tentative="1">
+      <w:start w:val="1"/>
+      <w:numFmt w:val="bullet"/>
+      <w:lvlText w:val="o"/>
+      <w:lvlJc w:val="left"/>
+      <w:pPr>
+        <w:ind w:left="1800" w:hanging="360"/>
+      </w:pPr>
+      <w:rPr>
+        <w:rFonts w:ascii="Courier New" w:hAnsi="Courier New" w:cs="Courier New" w:hint="default"/>
+      </w:rPr>
+    </w:lvl>
+    <w:lvl w:ilvl="2" w:tplc="08090005" w:tentative="1">
+      <w:start w:val="1"/>
+      <w:numFmt w:val="bullet"/>
+      <w:lvlText w:val=""/>
+      <w:lvlJc w:val="left"/>
+      <w:pPr>
+        <w:ind w:left="2520" w:hanging="360"/>
+      </w:pPr>
+      <w:rPr>
+        <w:rFonts w:ascii="Wingdings" w:hAnsi="Wingdings" w:hint="default"/>
+      </w:rPr>
+    </w:lvl>
+    <w:lvl w:ilvl="3" w:tplc="08090001" w:tentative="1">
+      <w:start w:val="1"/>
+      <w:numFmt w:val="bullet"/>
+      <w:lvlText w:val=""/>
+      <w:lvlJc w:val="left"/>
+      <w:pPr>
+        <w:ind w:left="3240" w:hanging="360"/>
+      </w:pPr>
+      <w:rPr>
+        <w:rFonts w:ascii="Symbol" w:hAnsi="Symbol" w:hint="default"/>
+      </w:rPr>
+    </w:lvl>
+    <w:lvl w:ilvl="4" w:tplc="08090003" w:tentative="1">
+      <w:start w:val="1"/>
+      <w:numFmt w:val="bullet"/>
+      <w:lvlText w:val="o"/>
+      <w:lvlJc w:val="left"/>
+      <w:pPr>
+        <w:ind w:left="3960" w:hanging="360"/>
+      </w:pPr>
+      <w:rPr>
+        <w:rFonts w:ascii="Courier New" w:hAnsi="Courier New" w:cs="Courier New" w:hint="default"/>
+      </w:rPr>
+    </w:lvl>
+    <w:lvl w:ilvl="5" w:tplc="08090005" w:tentative="1">
+      <w:start w:val="1"/>
+      <w:numFmt w:val="bullet"/>
+      <w:lvlText w:val=""/>
+      <w:lvlJc w:val="left"/>
+      <w:pPr>
+        <w:ind w:left="4680" w:hanging="360"/>
+      </w:pPr>
+      <w:rPr>
+        <w:rFonts w:ascii="Wingdings" w:hAnsi="Wingdings" w:hint="default"/>
+      </w:rPr>
+    </w:lvl>
+    <w:lvl w:ilvl="6" w:tplc="08090001" w:tentative="1">
+      <w:start w:val="1"/>
+      <w:numFmt w:val="bullet"/>
+      <w:lvlText w:val=""/>
+      <w:lvlJc w:val="left"/>
+      <w:pPr>
+        <w:ind w:left="5400" w:hanging="360"/>
+      </w:pPr>
+      <w:rPr>
+        <w:rFonts w:ascii="Symbol" w:hAnsi="Symbol" w:hint="default"/>
+      </w:rPr>
+    </w:lvl>
+    <w:lvl w:ilvl="7" w:tplc="08090003" w:tentative="1">
+      <w:start w:val="1"/>
+      <w:numFmt w:val="bullet"/>
+      <w:lvlText w:val="o"/>
+      <w:lvlJc w:val="left"/>
+      <w:pPr>
+        <w:ind w:left="6120" w:hanging="360"/>
+      </w:pPr>
+      <w:rPr>
+        <w:rFonts w:ascii="Courier New" w:hAnsi="Courier New" w:cs="Courier New" w:hint="default"/>
+      </w:rPr>
+    </w:lvl>
+    <w:lvl w:ilvl="8" w:tplc="08090005" w:tentative="1">
+      <w:start w:val="1"/>
+      <w:numFmt w:val="bullet"/>
+      <w:lvlText w:val=""/>
+      <w:lvlJc w:val="left"/>
+      <w:pPr>
+        <w:ind w:left="6840" w:hanging="360"/>
+      </w:pPr>
+      <w:rPr>
+        <w:rFonts w:ascii="Wingdings" w:hAnsi="Wingdings" w:hint="default"/>
+      </w:rPr>
+    </w:lvl>
+  </w:abstractNum>
+  <w:abstractNum w:abstractNumId="7" w15:restartNumberingAfterBreak="0">
     <w:nsid w:val="7A9915B2"/>
     <w:multiLevelType w:val="hybridMultilevel"/>
     <w:tmpl w:val="EDC66E52"/>
@@ -3328,10 +4159,10 @@
     </w:lvl>
   </w:abstractNum>
   <w:num w:numId="1" w16cid:durableId="23019632">
-    <w:abstractNumId w:val="3"/>
+    <w:abstractNumId w:val="4"/>
   </w:num>
   <w:num w:numId="2" w16cid:durableId="79523170">
-    <w:abstractNumId w:val="4"/>
+    <w:abstractNumId w:val="5"/>
   </w:num>
   <w:num w:numId="3" w16cid:durableId="707872427">
     <w:abstractNumId w:val="0"/>
@@ -3340,7 +4171,7 @@
     <w:abstractNumId w:val="1"/>
   </w:num>
   <w:num w:numId="5" w16cid:durableId="16778462">
-    <w:abstractNumId w:val="2"/>
+    <w:abstractNumId w:val="3"/>
     <w:lvlOverride w:ilvl="0">
       <w:lvl w:ilvl="0">
         <w:numFmt w:val="lowerRoman"/>
@@ -3350,7 +4181,13 @@
     </w:lvlOverride>
   </w:num>
   <w:num w:numId="6" w16cid:durableId="375617927">
-    <w:abstractNumId w:val="5"/>
+    <w:abstractNumId w:val="7"/>
+  </w:num>
+  <w:num w:numId="7" w16cid:durableId="1422066068">
+    <w:abstractNumId w:val="2"/>
+  </w:num>
+  <w:num w:numId="8" w16cid:durableId="1163163098">
+    <w:abstractNumId w:val="6"/>
   </w:num>
 </w:numbering>
 </file>
@@ -4154,6 +4991,56 @@
       <w:spacing w:before="100" w:beforeAutospacing="1" w:after="100" w:afterAutospacing="1"/>
     </w:pPr>
   </w:style>
+  <w:style w:type="paragraph" w:styleId="Header">
+    <w:name w:val="header"/>
+    <w:basedOn w:val="Normal"/>
+    <w:link w:val="HeaderChar"/>
+    <w:uiPriority w:val="99"/>
+    <w:unhideWhenUsed/>
+    <w:rsid w:val="00770B23"/>
+    <w:pPr>
+      <w:tabs>
+        <w:tab w:val="center" w:pos="4513"/>
+        <w:tab w:val="right" w:pos="9026"/>
+      </w:tabs>
+    </w:pPr>
+  </w:style>
+  <w:style w:type="character" w:customStyle="1" w:styleId="HeaderChar">
+    <w:name w:val="Header Char"/>
+    <w:basedOn w:val="DefaultParagraphFont"/>
+    <w:link w:val="Header"/>
+    <w:uiPriority w:val="99"/>
+    <w:rsid w:val="00770B23"/>
+    <w:rPr>
+      <w:rFonts w:ascii="Times New Roman" w:eastAsia="Times New Roman" w:hAnsi="Times New Roman" w:cs="Times New Roman"/>
+      <w:lang w:eastAsia="en-GB"/>
+    </w:rPr>
+  </w:style>
+  <w:style w:type="paragraph" w:styleId="Footer">
+    <w:name w:val="footer"/>
+    <w:basedOn w:val="Normal"/>
+    <w:link w:val="FooterChar"/>
+    <w:uiPriority w:val="99"/>
+    <w:unhideWhenUsed/>
+    <w:rsid w:val="00770B23"/>
+    <w:pPr>
+      <w:tabs>
+        <w:tab w:val="center" w:pos="4513"/>
+        <w:tab w:val="right" w:pos="9026"/>
+      </w:tabs>
+    </w:pPr>
+  </w:style>
+  <w:style w:type="character" w:customStyle="1" w:styleId="FooterChar">
+    <w:name w:val="Footer Char"/>
+    <w:basedOn w:val="DefaultParagraphFont"/>
+    <w:link w:val="Footer"/>
+    <w:uiPriority w:val="99"/>
+    <w:rsid w:val="00770B23"/>
+    <w:rPr>
+      <w:rFonts w:ascii="Times New Roman" w:eastAsia="Times New Roman" w:hAnsi="Times New Roman" w:cs="Times New Roman"/>
+      <w:lang w:eastAsia="en-GB"/>
+    </w:rPr>
+  </w:style>
 </w:styles>
 </file>
 
@@ -4220,6 +5107,37 @@
               <w:szCs w:val="28"/>
             </w:rPr>
             <w:t>[Document subtitle]</w:t>
+          </w:r>
+        </w:p>
+      </w:docPartBody>
+    </w:docPart>
+    <w:docPart>
+      <w:docPartPr>
+        <w:name w:val="C47A755B88FF3641BC334F526E60F101"/>
+        <w:category>
+          <w:name w:val="General"/>
+          <w:gallery w:val="placeholder"/>
+        </w:category>
+        <w:types>
+          <w:type w:val="bbPlcHdr"/>
+        </w:types>
+        <w:behaviors>
+          <w:behavior w:val="content"/>
+        </w:behaviors>
+        <w:guid w:val="{33CE5903-4466-4541-A80C-B47AD26B0769}"/>
+      </w:docPartPr>
+      <w:docPartBody>
+        <w:p>
+          <w:pPr>
+            <w:pStyle w:val="C47A755B88FF3641BC334F526E60F101"/>
+          </w:pPr>
+          <w:r>
+            <w:rPr>
+              <w:color w:val="4472C4" w:themeColor="accent1"/>
+              <w:sz w:val="20"/>
+              <w:szCs w:val="20"/>
+            </w:rPr>
+            <w:t>[Document title]</w:t>
           </w:r>
         </w:p>
       </w:docPartBody>
@@ -4307,7 +5225,7 @@
     <w:rsidRoot w:val="00497780"/>
     <w:rsid w:val="00497780"/>
     <w:rsid w:val="004C52EE"/>
-    <w:rsid w:val="00C61FDA"/>
+    <w:rsid w:val="005F53F0"/>
     <w:rsid w:val="00E440AE"/>
   </w:rsids>
   <m:mathPr>
@@ -4761,6 +5679,14 @@
     <w:name w:val="B8E5FB6F55F8554289660BD5D4D27E04"/>
     <w:rsid w:val="00497780"/>
   </w:style>
+  <w:style w:type="paragraph" w:customStyle="1" w:styleId="FE197BE64D1118498BB038D5D7088922">
+    <w:name w:val="FE197BE64D1118498BB038D5D7088922"/>
+    <w:rsid w:val="00E440AE"/>
+  </w:style>
+  <w:style w:type="paragraph" w:customStyle="1" w:styleId="C47A755B88FF3641BC334F526E60F101">
+    <w:name w:val="C47A755B88FF3641BC334F526E60F101"/>
+    <w:rsid w:val="00E440AE"/>
+  </w:style>
 </w:styles>
 </file>
 

</xml_diff>